<commit_message>
Finalisation des contraintes des tables du pakage contrat et Ajout de la dernière version du modèle conceptuel dans l'analyse gobale.
</commit_message>
<xml_diff>
--- a/Sprint 1/Package 1/Documentation/Analyse/Analyse globale/AnalyseGlobalePackage_1.docx
+++ b/Sprint 1/Package 1/Documentation/Analyse/Analyse globale/AnalyseGlobalePackage_1.docx
@@ -11645,8 +11645,6 @@
               <w:lastRenderedPageBreak/>
               <w:t>descriptionCourte</w:t>
             </w:r>
-            <w:bookmarkStart w:id="15" w:name="_GoBack"/>
-            <w:bookmarkEnd w:id="15"/>
           </w:p>
         </w:tc>
         <w:tc>
@@ -12941,14 +12939,14 @@
       <w:pPr>
         <w:pStyle w:val="Titre1"/>
       </w:pPr>
-      <w:bookmarkStart w:id="16" w:name="_Toc450917392"/>
-      <w:bookmarkStart w:id="17" w:name="_Toc460229498"/>
+      <w:bookmarkStart w:id="15" w:name="_Toc450917392"/>
+      <w:bookmarkStart w:id="16" w:name="_Toc460229498"/>
       <w:r>
         <w:lastRenderedPageBreak/>
         <w:t>Acteurs et rôles</w:t>
       </w:r>
+      <w:bookmarkEnd w:id="15"/>
       <w:bookmarkEnd w:id="16"/>
-      <w:bookmarkEnd w:id="17"/>
       <w:r>
         <w:t xml:space="preserve"> </w:t>
       </w:r>
@@ -13185,13 +13183,13 @@
       <w:pPr>
         <w:pStyle w:val="Titre1"/>
       </w:pPr>
-      <w:bookmarkStart w:id="18" w:name="_Toc450917393"/>
-      <w:bookmarkStart w:id="19" w:name="_Toc460229499"/>
+      <w:bookmarkStart w:id="17" w:name="_Toc450917393"/>
+      <w:bookmarkStart w:id="18" w:name="_Toc460229499"/>
       <w:r>
         <w:t>Acteurs et événements</w:t>
       </w:r>
+      <w:bookmarkEnd w:id="17"/>
       <w:bookmarkEnd w:id="18"/>
-      <w:bookmarkEnd w:id="19"/>
     </w:p>
     <w:tbl>
       <w:tblPr>
@@ -13338,13 +13336,13 @@
       <w:pPr>
         <w:pStyle w:val="Titre1"/>
       </w:pPr>
-      <w:bookmarkStart w:id="20" w:name="_Toc450917394"/>
-      <w:bookmarkStart w:id="21" w:name="_Toc460229500"/>
+      <w:bookmarkStart w:id="19" w:name="_Toc450917394"/>
+      <w:bookmarkStart w:id="20" w:name="_Toc460229500"/>
       <w:r>
         <w:t>Description narrative</w:t>
       </w:r>
+      <w:bookmarkEnd w:id="19"/>
       <w:bookmarkEnd w:id="20"/>
-      <w:bookmarkEnd w:id="21"/>
     </w:p>
     <w:tbl>
       <w:tblPr>
@@ -13475,7 +13473,7 @@
                 <w:color w:val="000000"/>
               </w:rPr>
             </w:pPr>
-            <w:commentRangeStart w:id="22"/>
+            <w:commentRangeStart w:id="21"/>
             <w:r>
               <w:rPr>
                 <w:b/>
@@ -13483,12 +13481,12 @@
               </w:rPr>
               <w:t>Numéro</w:t>
             </w:r>
-            <w:commentRangeEnd w:id="22"/>
+            <w:commentRangeEnd w:id="21"/>
             <w:r>
               <w:rPr>
                 <w:rStyle w:val="Marquedecommentaire"/>
               </w:rPr>
-              <w:commentReference w:id="22"/>
+              <w:commentReference w:id="21"/>
             </w:r>
             <w:r>
               <w:rPr>
@@ -15130,8 +15128,8 @@
             <w:r>
               <w:t>Filtre à voir dépendamment du temps, budget, énergie, etc.</w:t>
             </w:r>
-            <w:bookmarkStart w:id="23" w:name="h.gjdgxs"/>
-            <w:bookmarkEnd w:id="23"/>
+            <w:bookmarkStart w:id="22" w:name="h.gjdgxs"/>
+            <w:bookmarkEnd w:id="22"/>
           </w:p>
           <w:p>
             <w:pPr>
@@ -20678,8 +20676,8 @@
           <w:lang w:eastAsia="fr-FR"/>
         </w:rPr>
       </w:pPr>
-      <w:bookmarkStart w:id="24" w:name="h.30j0zll"/>
-      <w:bookmarkEnd w:id="24"/>
+      <w:bookmarkStart w:id="23" w:name="h.30j0zll"/>
+      <w:bookmarkEnd w:id="23"/>
     </w:p>
     <w:p>
       <w:pPr>
@@ -22800,14 +22798,14 @@
       <w:pPr>
         <w:pStyle w:val="Titre1"/>
       </w:pPr>
-      <w:bookmarkStart w:id="25" w:name="_Toc450917395"/>
-      <w:bookmarkStart w:id="26" w:name="_Toc460229501"/>
+      <w:bookmarkStart w:id="24" w:name="_Toc450917395"/>
+      <w:bookmarkStart w:id="25" w:name="_Toc460229501"/>
       <w:r>
         <w:lastRenderedPageBreak/>
         <w:t>Diagramme de contexte</w:t>
       </w:r>
+      <w:bookmarkEnd w:id="24"/>
       <w:bookmarkEnd w:id="25"/>
-      <w:bookmarkEnd w:id="26"/>
     </w:p>
     <w:p>
       <w:r>
@@ -22865,8 +22863,8 @@
       <w:pPr>
         <w:pStyle w:val="Titre1"/>
       </w:pPr>
-      <w:bookmarkStart w:id="27" w:name="_Toc450917396"/>
-      <w:bookmarkStart w:id="28" w:name="_Toc460229502"/>
+      <w:bookmarkStart w:id="26" w:name="_Toc450917396"/>
+      <w:bookmarkStart w:id="27" w:name="_Toc460229502"/>
       <w:r>
         <w:lastRenderedPageBreak/>
         <w:t xml:space="preserve">Diagramme de </w:t>
@@ -22874,8 +22872,8 @@
       <w:r>
         <w:t>package</w:t>
       </w:r>
+      <w:bookmarkEnd w:id="26"/>
       <w:bookmarkEnd w:id="27"/>
-      <w:bookmarkEnd w:id="28"/>
     </w:p>
     <w:p>
       <w:r>
@@ -22933,8 +22931,8 @@
           <w:rStyle w:val="Titre2Car"/>
         </w:rPr>
       </w:pPr>
-      <w:bookmarkStart w:id="29" w:name="_Toc450917397"/>
-      <w:bookmarkStart w:id="30" w:name="_Toc460229503"/>
+      <w:bookmarkStart w:id="28" w:name="_Toc450917397"/>
+      <w:bookmarkStart w:id="29" w:name="_Toc460229503"/>
       <w:r>
         <w:lastRenderedPageBreak/>
         <w:t>Diagramme de cas d’utilisation</w:t>
@@ -22975,8 +22973,8 @@
         </w:rPr>
         <w:t>Gestion de contrat</w:t>
       </w:r>
+      <w:bookmarkEnd w:id="28"/>
       <w:bookmarkEnd w:id="29"/>
-      <w:bookmarkEnd w:id="30"/>
       <w:r>
         <w:tab/>
       </w:r>
@@ -23063,14 +23061,14 @@
         <w:pStyle w:val="Titre2"/>
         <w:ind w:left="10620"/>
       </w:pPr>
-      <w:bookmarkStart w:id="31" w:name="_Toc450917398"/>
-      <w:bookmarkStart w:id="32" w:name="_Toc460229504"/>
+      <w:bookmarkStart w:id="30" w:name="_Toc450917398"/>
+      <w:bookmarkStart w:id="31" w:name="_Toc460229504"/>
       <w:r>
         <w:lastRenderedPageBreak/>
         <w:t>Gestion d’artiste</w:t>
       </w:r>
+      <w:bookmarkEnd w:id="30"/>
       <w:bookmarkEnd w:id="31"/>
-      <w:bookmarkEnd w:id="32"/>
     </w:p>
     <w:p>
       <w:r>
@@ -23127,14 +23125,14 @@
         <w:pStyle w:val="Titre2"/>
         <w:ind w:left="9204"/>
       </w:pPr>
-      <w:bookmarkStart w:id="33" w:name="_Toc450917399"/>
-      <w:bookmarkStart w:id="34" w:name="_Toc460229505"/>
+      <w:bookmarkStart w:id="32" w:name="_Toc450917399"/>
+      <w:bookmarkStart w:id="33" w:name="_Toc460229505"/>
       <w:r>
         <w:lastRenderedPageBreak/>
         <w:t>Gestion des catégories d’artiste</w:t>
       </w:r>
+      <w:bookmarkEnd w:id="32"/>
       <w:bookmarkEnd w:id="33"/>
-      <w:bookmarkEnd w:id="34"/>
     </w:p>
     <w:p>
       <w:r>
@@ -23193,14 +23191,14 @@
         <w:pStyle w:val="Titre2"/>
         <w:ind w:left="10620"/>
       </w:pPr>
-      <w:bookmarkStart w:id="35" w:name="_Toc450917400"/>
-      <w:bookmarkStart w:id="36" w:name="_Toc460229506"/>
+      <w:bookmarkStart w:id="34" w:name="_Toc450917400"/>
+      <w:bookmarkStart w:id="35" w:name="_Toc460229506"/>
       <w:r>
         <w:lastRenderedPageBreak/>
         <w:t>Gestion d’agence</w:t>
       </w:r>
+      <w:bookmarkEnd w:id="34"/>
       <w:bookmarkEnd w:id="35"/>
-      <w:bookmarkEnd w:id="36"/>
     </w:p>
     <w:p>
       <w:r>
@@ -23262,14 +23260,14 @@
         <w:pStyle w:val="Titre2"/>
         <w:ind w:left="9912"/>
       </w:pPr>
-      <w:bookmarkStart w:id="37" w:name="_Toc450917401"/>
-      <w:bookmarkStart w:id="38" w:name="_Toc460229507"/>
+      <w:bookmarkStart w:id="36" w:name="_Toc450917401"/>
+      <w:bookmarkStart w:id="37" w:name="_Toc460229507"/>
       <w:r>
         <w:lastRenderedPageBreak/>
         <w:t>Gestion de personnel</w:t>
       </w:r>
+      <w:bookmarkEnd w:id="36"/>
       <w:bookmarkEnd w:id="37"/>
-      <w:bookmarkEnd w:id="38"/>
     </w:p>
     <w:p>
       <w:r>
@@ -23331,14 +23329,14 @@
         <w:pStyle w:val="Titre2"/>
         <w:ind w:left="9912"/>
       </w:pPr>
-      <w:bookmarkStart w:id="39" w:name="_Toc450917402"/>
-      <w:bookmarkStart w:id="40" w:name="_Toc460229508"/>
+      <w:bookmarkStart w:id="38" w:name="_Toc450917402"/>
+      <w:bookmarkStart w:id="39" w:name="_Toc460229508"/>
       <w:r>
         <w:lastRenderedPageBreak/>
         <w:t>Gestion d’évènement</w:t>
       </w:r>
+      <w:bookmarkEnd w:id="38"/>
       <w:bookmarkEnd w:id="39"/>
-      <w:bookmarkEnd w:id="40"/>
     </w:p>
     <w:p>
       <w:r>
@@ -23402,8 +23400,8 @@
           <w:rStyle w:val="Titre2Car"/>
         </w:rPr>
       </w:pPr>
-      <w:bookmarkStart w:id="41" w:name="_Toc450917403"/>
-      <w:bookmarkStart w:id="42" w:name="_Toc460229509"/>
+      <w:bookmarkStart w:id="40" w:name="_Toc450917403"/>
+      <w:bookmarkStart w:id="41" w:name="_Toc460229509"/>
       <w:r>
         <w:lastRenderedPageBreak/>
         <w:t>Prototype d’IHM</w:t>
@@ -23474,8 +23472,8 @@
         </w:rPr>
         <w:t>s</w:t>
       </w:r>
+      <w:bookmarkEnd w:id="40"/>
       <w:bookmarkEnd w:id="41"/>
-      <w:bookmarkEnd w:id="42"/>
     </w:p>
     <w:p>
       <w:r>
@@ -23531,17 +23529,17 @@
         <w:pStyle w:val="Titre2"/>
         <w:ind w:left="9912" w:firstLine="708"/>
       </w:pPr>
-      <w:bookmarkStart w:id="43" w:name="_Toc450917404"/>
-      <w:bookmarkStart w:id="44" w:name="_Toc460229510"/>
+      <w:bookmarkStart w:id="42" w:name="_Toc450917404"/>
+      <w:bookmarkStart w:id="43" w:name="_Toc460229510"/>
       <w:r>
         <w:lastRenderedPageBreak/>
         <w:t>Détail d’un contrat</w:t>
       </w:r>
+      <w:bookmarkEnd w:id="42"/>
       <w:bookmarkEnd w:id="43"/>
-      <w:bookmarkEnd w:id="44"/>
     </w:p>
     <w:p>
-      <w:del w:id="45" w:author="utilisateur" w:date="2016-08-29T10:16:00Z">
+      <w:del w:id="44" w:author="utilisateur" w:date="2016-08-29T10:16:00Z">
         <w:r>
           <w:rPr>
             <w:noProof/>
@@ -23590,7 +23588,7 @@
           </w:drawing>
         </w:r>
       </w:del>
-      <w:ins w:id="46" w:author="utilisateur" w:date="2016-08-29T10:16:00Z">
+      <w:ins w:id="45" w:author="utilisateur" w:date="2016-08-29T10:16:00Z">
         <w:r>
           <w:rPr>
             <w:noProof/>
@@ -23650,8 +23648,8 @@
       <w:pPr>
         <w:pStyle w:val="Titre3"/>
       </w:pPr>
-      <w:bookmarkStart w:id="47" w:name="_Toc450917405"/>
-      <w:bookmarkStart w:id="48" w:name="_Toc460229511"/>
+      <w:bookmarkStart w:id="46" w:name="_Toc450917405"/>
+      <w:bookmarkStart w:id="47" w:name="_Toc460229511"/>
       <w:r>
         <w:t>Confirmation d’enregistrement</w:t>
       </w:r>
@@ -23666,8 +23664,8 @@
         <w:tab/>
         <w:t>Confirmation de suppression</w:t>
       </w:r>
+      <w:bookmarkEnd w:id="46"/>
       <w:bookmarkEnd w:id="47"/>
-      <w:bookmarkEnd w:id="48"/>
     </w:p>
     <w:p/>
     <w:p>
@@ -23818,8 +23816,8 @@
       <w:pPr>
         <w:pStyle w:val="Titre3"/>
       </w:pPr>
-      <w:bookmarkStart w:id="49" w:name="_Toc450917406"/>
-      <w:bookmarkStart w:id="50" w:name="_Toc460229512"/>
+      <w:bookmarkStart w:id="48" w:name="_Toc450917406"/>
+      <w:bookmarkStart w:id="49" w:name="_Toc460229512"/>
       <w:r>
         <w:t>Erreur de format</w:t>
       </w:r>
@@ -23833,8 +23831,8 @@
         <w:tab/>
         <w:t>Erreur de champ vide</w:t>
       </w:r>
+      <w:bookmarkEnd w:id="48"/>
       <w:bookmarkEnd w:id="49"/>
-      <w:bookmarkEnd w:id="50"/>
     </w:p>
     <w:p>
       <w:pPr>
@@ -23946,14 +23944,14 @@
         <w:pStyle w:val="Titre2"/>
         <w:jc w:val="right"/>
       </w:pPr>
-      <w:bookmarkStart w:id="51" w:name="_Toc450917407"/>
-      <w:bookmarkStart w:id="52" w:name="_Toc460229513"/>
+      <w:bookmarkStart w:id="50" w:name="_Toc450917407"/>
+      <w:bookmarkStart w:id="51" w:name="_Toc460229513"/>
       <w:r>
         <w:lastRenderedPageBreak/>
         <w:t>Détails d’un statut de contrat</w:t>
       </w:r>
+      <w:bookmarkEnd w:id="50"/>
       <w:bookmarkEnd w:id="51"/>
-      <w:bookmarkEnd w:id="52"/>
     </w:p>
     <w:p>
       <w:r>
@@ -24008,8 +24006,8 @@
       <w:pPr>
         <w:pStyle w:val="Titre3"/>
       </w:pPr>
-      <w:bookmarkStart w:id="53" w:name="_Toc450917408"/>
-      <w:bookmarkStart w:id="54" w:name="_Toc460229514"/>
+      <w:bookmarkStart w:id="52" w:name="_Toc450917408"/>
+      <w:bookmarkStart w:id="53" w:name="_Toc460229514"/>
       <w:r>
         <w:t>Confirmation d’enregistrement</w:t>
       </w:r>
@@ -24024,8 +24022,8 @@
         <w:tab/>
         <w:t>Confirmation de suppression</w:t>
       </w:r>
+      <w:bookmarkEnd w:id="52"/>
       <w:bookmarkEnd w:id="53"/>
-      <w:bookmarkEnd w:id="54"/>
     </w:p>
     <w:p>
       <w:r>
@@ -24175,14 +24173,14 @@
       <w:pPr>
         <w:pStyle w:val="Titre3"/>
       </w:pPr>
-      <w:bookmarkStart w:id="55" w:name="_Toc450917409"/>
-      <w:bookmarkStart w:id="56" w:name="_Toc460229515"/>
+      <w:bookmarkStart w:id="54" w:name="_Toc450917409"/>
+      <w:bookmarkStart w:id="55" w:name="_Toc460229515"/>
       <w:r>
         <w:lastRenderedPageBreak/>
         <w:t>Erreur de champ vide</w:t>
       </w:r>
+      <w:bookmarkEnd w:id="54"/>
       <w:bookmarkEnd w:id="55"/>
-      <w:bookmarkEnd w:id="56"/>
     </w:p>
     <w:p>
       <w:r>
@@ -24242,13 +24240,13 @@
         <w:pStyle w:val="Titre2"/>
         <w:ind w:left="8496"/>
       </w:pPr>
-      <w:bookmarkStart w:id="57" w:name="_Toc450917410"/>
-      <w:bookmarkStart w:id="58" w:name="_Toc460229516"/>
+      <w:bookmarkStart w:id="56" w:name="_Toc450917410"/>
+      <w:bookmarkStart w:id="57" w:name="_Toc460229516"/>
       <w:r>
         <w:t>Sommaire des catégories d’artiste</w:t>
       </w:r>
+      <w:bookmarkEnd w:id="56"/>
       <w:bookmarkEnd w:id="57"/>
-      <w:bookmarkEnd w:id="58"/>
     </w:p>
     <w:p>
       <w:r>
@@ -24310,13 +24308,13 @@
         <w:pStyle w:val="Titre2"/>
         <w:ind w:left="8496"/>
       </w:pPr>
-      <w:bookmarkStart w:id="59" w:name="_Toc450917411"/>
-      <w:bookmarkStart w:id="60" w:name="_Toc460229517"/>
+      <w:bookmarkStart w:id="58" w:name="_Toc450917411"/>
+      <w:bookmarkStart w:id="59" w:name="_Toc460229517"/>
       <w:r>
         <w:t>Détails d’une catégorie d’artiste</w:t>
       </w:r>
+      <w:bookmarkEnd w:id="58"/>
       <w:bookmarkEnd w:id="59"/>
-      <w:bookmarkEnd w:id="60"/>
     </w:p>
     <w:p>
       <w:r>
@@ -24371,8 +24369,8 @@
       <w:pPr>
         <w:pStyle w:val="Titre3"/>
       </w:pPr>
-      <w:bookmarkStart w:id="61" w:name="_Toc450917412"/>
-      <w:bookmarkStart w:id="62" w:name="_Toc460229518"/>
+      <w:bookmarkStart w:id="60" w:name="_Toc450917412"/>
+      <w:bookmarkStart w:id="61" w:name="_Toc460229518"/>
       <w:r>
         <w:t>Confirmation d’enregistrement</w:t>
       </w:r>
@@ -24387,8 +24385,8 @@
         <w:tab/>
         <w:t>Confirmation de suppression</w:t>
       </w:r>
+      <w:bookmarkEnd w:id="60"/>
       <w:bookmarkEnd w:id="61"/>
-      <w:bookmarkEnd w:id="62"/>
     </w:p>
     <w:p>
       <w:r>
@@ -24537,14 +24535,14 @@
       <w:pPr>
         <w:pStyle w:val="Titre3"/>
       </w:pPr>
-      <w:bookmarkStart w:id="63" w:name="_Toc450917413"/>
-      <w:bookmarkStart w:id="64" w:name="_Toc460229519"/>
+      <w:bookmarkStart w:id="62" w:name="_Toc450917413"/>
+      <w:bookmarkStart w:id="63" w:name="_Toc460229519"/>
       <w:r>
         <w:lastRenderedPageBreak/>
         <w:t>Erreur de champ vide</w:t>
       </w:r>
+      <w:bookmarkEnd w:id="62"/>
       <w:bookmarkEnd w:id="63"/>
-      <w:bookmarkEnd w:id="64"/>
     </w:p>
     <w:p>
       <w:r>
@@ -24600,14 +24598,14 @@
         <w:pStyle w:val="Titre2"/>
         <w:ind w:left="10620"/>
       </w:pPr>
-      <w:bookmarkStart w:id="65" w:name="_Toc450917414"/>
-      <w:bookmarkStart w:id="66" w:name="_Toc460229520"/>
+      <w:bookmarkStart w:id="64" w:name="_Toc450917414"/>
+      <w:bookmarkStart w:id="65" w:name="_Toc460229520"/>
       <w:r>
         <w:lastRenderedPageBreak/>
         <w:t>Détails d’un artiste</w:t>
       </w:r>
+      <w:bookmarkEnd w:id="64"/>
       <w:bookmarkEnd w:id="65"/>
-      <w:bookmarkEnd w:id="66"/>
     </w:p>
     <w:p>
       <w:r>
@@ -24662,8 +24660,8 @@
       <w:pPr>
         <w:pStyle w:val="Titre3"/>
       </w:pPr>
-      <w:bookmarkStart w:id="67" w:name="_Toc450917415"/>
-      <w:bookmarkStart w:id="68" w:name="_Toc460229521"/>
+      <w:bookmarkStart w:id="66" w:name="_Toc450917415"/>
+      <w:bookmarkStart w:id="67" w:name="_Toc460229521"/>
       <w:r>
         <w:lastRenderedPageBreak/>
         <w:t>Confirmation d’enregistrement</w:t>
@@ -24679,8 +24677,8 @@
         <w:tab/>
         <w:t>Confirmation de suppression</w:t>
       </w:r>
+      <w:bookmarkEnd w:id="66"/>
       <w:bookmarkEnd w:id="67"/>
-      <w:bookmarkEnd w:id="68"/>
     </w:p>
     <w:p>
       <w:r>
@@ -24830,13 +24828,13 @@
       <w:pPr>
         <w:pStyle w:val="Titre3"/>
       </w:pPr>
-      <w:bookmarkStart w:id="69" w:name="_Toc450917416"/>
-      <w:bookmarkStart w:id="70" w:name="_Toc460229522"/>
+      <w:bookmarkStart w:id="68" w:name="_Toc450917416"/>
+      <w:bookmarkStart w:id="69" w:name="_Toc460229522"/>
       <w:r>
         <w:t>Erreur de champ vide</w:t>
       </w:r>
+      <w:bookmarkEnd w:id="68"/>
       <w:bookmarkEnd w:id="69"/>
-      <w:bookmarkEnd w:id="70"/>
     </w:p>
     <w:p>
       <w:r>
@@ -24896,13 +24894,13 @@
         <w:pStyle w:val="Titre2"/>
         <w:ind w:left="9912"/>
       </w:pPr>
-      <w:bookmarkStart w:id="71" w:name="_Toc450917417"/>
-      <w:bookmarkStart w:id="72" w:name="_Toc460229523"/>
+      <w:bookmarkStart w:id="70" w:name="_Toc450917417"/>
+      <w:bookmarkStart w:id="71" w:name="_Toc460229523"/>
       <w:r>
         <w:t>Détails des engagements</w:t>
       </w:r>
+      <w:bookmarkEnd w:id="70"/>
       <w:bookmarkEnd w:id="71"/>
-      <w:bookmarkEnd w:id="72"/>
     </w:p>
     <w:p>
       <w:r>
@@ -24962,8 +24960,8 @@
       <w:pPr>
         <w:pStyle w:val="Titre3"/>
       </w:pPr>
-      <w:bookmarkStart w:id="73" w:name="_Toc450917418"/>
-      <w:bookmarkStart w:id="74" w:name="_Toc460229524"/>
+      <w:bookmarkStart w:id="72" w:name="_Toc450917418"/>
+      <w:bookmarkStart w:id="73" w:name="_Toc460229524"/>
       <w:r>
         <w:lastRenderedPageBreak/>
         <w:t>Confirmation d’enregistrement</w:t>
@@ -24979,8 +24977,8 @@
         <w:tab/>
         <w:t>Confirmation de suppression</w:t>
       </w:r>
+      <w:bookmarkEnd w:id="72"/>
       <w:bookmarkEnd w:id="73"/>
-      <w:bookmarkEnd w:id="74"/>
     </w:p>
     <w:p>
       <w:r>
@@ -25130,8 +25128,8 @@
       <w:pPr>
         <w:pStyle w:val="Titre3"/>
       </w:pPr>
-      <w:bookmarkStart w:id="75" w:name="_Toc450917419"/>
-      <w:bookmarkStart w:id="76" w:name="_Toc460229525"/>
+      <w:bookmarkStart w:id="74" w:name="_Toc450917419"/>
+      <w:bookmarkStart w:id="75" w:name="_Toc460229525"/>
       <w:r>
         <w:t>Erreur de format</w:t>
       </w:r>
@@ -25145,8 +25143,8 @@
         <w:tab/>
         <w:t>Erreur de champ vide</w:t>
       </w:r>
+      <w:bookmarkEnd w:id="74"/>
       <w:bookmarkEnd w:id="75"/>
-      <w:bookmarkEnd w:id="76"/>
     </w:p>
     <w:p>
       <w:r>
@@ -25249,14 +25247,14 @@
         <w:pStyle w:val="Titre2"/>
         <w:ind w:left="9912"/>
       </w:pPr>
-      <w:bookmarkStart w:id="77" w:name="_Toc450917420"/>
-      <w:bookmarkStart w:id="78" w:name="_Toc460229526"/>
+      <w:bookmarkStart w:id="76" w:name="_Toc450917420"/>
+      <w:bookmarkStart w:id="77" w:name="_Toc460229526"/>
       <w:r>
         <w:lastRenderedPageBreak/>
         <w:t>Détails des exigences</w:t>
       </w:r>
+      <w:bookmarkEnd w:id="76"/>
       <w:bookmarkEnd w:id="77"/>
-      <w:bookmarkEnd w:id="78"/>
     </w:p>
     <w:p>
       <w:r>
@@ -25316,8 +25314,8 @@
       <w:pPr>
         <w:pStyle w:val="Titre3"/>
       </w:pPr>
-      <w:bookmarkStart w:id="79" w:name="_Toc450917421"/>
-      <w:bookmarkStart w:id="80" w:name="_Toc460229527"/>
+      <w:bookmarkStart w:id="78" w:name="_Toc450917421"/>
+      <w:bookmarkStart w:id="79" w:name="_Toc460229527"/>
       <w:r>
         <w:lastRenderedPageBreak/>
         <w:t>Confirmation d’enregistrement</w:t>
@@ -25333,8 +25331,8 @@
         <w:tab/>
         <w:t>Confirmation de suppression</w:t>
       </w:r>
+      <w:bookmarkEnd w:id="78"/>
       <w:bookmarkEnd w:id="79"/>
-      <w:bookmarkEnd w:id="80"/>
     </w:p>
     <w:p>
       <w:r>
@@ -25484,8 +25482,8 @@
       <w:pPr>
         <w:pStyle w:val="Titre3"/>
       </w:pPr>
-      <w:bookmarkStart w:id="81" w:name="_Toc450917422"/>
-      <w:bookmarkStart w:id="82" w:name="_Toc460229528"/>
+      <w:bookmarkStart w:id="80" w:name="_Toc450917422"/>
+      <w:bookmarkStart w:id="81" w:name="_Toc460229528"/>
       <w:r>
         <w:t>Erreur de format</w:t>
       </w:r>
@@ -25499,8 +25497,8 @@
         <w:tab/>
         <w:t>Erreur de champ vide</w:t>
       </w:r>
+      <w:bookmarkEnd w:id="80"/>
       <w:bookmarkEnd w:id="81"/>
-      <w:bookmarkEnd w:id="82"/>
     </w:p>
     <w:p>
       <w:r>
@@ -25607,29 +25605,47 @@
       <w:pPr>
         <w:pStyle w:val="Titre1"/>
       </w:pPr>
-      <w:bookmarkStart w:id="83" w:name="_Toc450917423"/>
-      <w:bookmarkStart w:id="84" w:name="_Toc460229529"/>
+      <w:bookmarkStart w:id="82" w:name="_Toc450917423"/>
+      <w:bookmarkStart w:id="83" w:name="_Toc460229529"/>
       <w:r>
         <w:lastRenderedPageBreak/>
         <w:t>Diagramme de classe</w:t>
       </w:r>
+      <w:bookmarkEnd w:id="82"/>
       <w:bookmarkEnd w:id="83"/>
-      <w:bookmarkEnd w:id="84"/>
     </w:p>
     <w:p>
       <w:pPr>
         <w:ind w:left="-567"/>
       </w:pPr>
+      <w:bookmarkStart w:id="84" w:name="_GoBack"/>
+      <w:bookmarkEnd w:id="84"/>
       <w:r>
         <w:rPr>
           <w:noProof/>
           <w:lang w:eastAsia="fr-CA"/>
         </w:rPr>
         <w:drawing>
-          <wp:inline distT="0" distB="0" distL="0" distR="0" wp14:anchorId="67F9AE22" wp14:editId="709A427D">
-            <wp:extent cx="8892540" cy="5306695"/>
-            <wp:effectExtent l="0" t="0" r="3810" b="8255"/>
-            <wp:docPr id="18" name="Image 18"/>
+          <wp:anchor distT="0" distB="0" distL="114300" distR="114300" simplePos="0" relativeHeight="251663360" behindDoc="1" locked="0" layoutInCell="1" allowOverlap="1" wp14:anchorId="1EC8FEA9" wp14:editId="3C8828AD">
+            <wp:simplePos x="0" y="0"/>
+            <wp:positionH relativeFrom="column">
+              <wp:posOffset>-361950</wp:posOffset>
+            </wp:positionH>
+            <wp:positionV relativeFrom="paragraph">
+              <wp:posOffset>2540</wp:posOffset>
+            </wp:positionV>
+            <wp:extent cx="8229600" cy="4451985"/>
+            <wp:effectExtent l="0" t="0" r="0" b="5715"/>
+            <wp:wrapTight wrapText="bothSides">
+              <wp:wrapPolygon edited="0">
+                <wp:start x="0" y="0"/>
+                <wp:lineTo x="0" y="21535"/>
+                <wp:lineTo x="21550" y="21535"/>
+                <wp:lineTo x="21550" y="0"/>
+                <wp:lineTo x="0" y="0"/>
+              </wp:wrapPolygon>
+            </wp:wrapTight>
+            <wp:docPr id="27" name="Image 27"/>
             <wp:cNvGraphicFramePr>
               <a:graphicFrameLocks xmlns:a="http://schemas.openxmlformats.org/drawingml/2006/main" noChangeAspect="1"/>
             </wp:cNvGraphicFramePr>
@@ -25637,7 +25653,7 @@
               <a:graphicData uri="http://schemas.openxmlformats.org/drawingml/2006/picture">
                 <pic:pic xmlns:pic="http://schemas.openxmlformats.org/drawingml/2006/picture">
                   <pic:nvPicPr>
-                    <pic:cNvPr id="0" name="Conceptuel_Pack_Contrat.jpg"/>
+                    <pic:cNvPr id="27" name="Conceptuel_Pack_Contrat.jpg"/>
                     <pic:cNvPicPr/>
                   </pic:nvPicPr>
                   <pic:blipFill>
@@ -25655,7 +25671,7 @@
                   <pic:spPr>
                     <a:xfrm>
                       <a:off x="0" y="0"/>
-                      <a:ext cx="8892540" cy="5306695"/>
+                      <a:ext cx="8229600" cy="4451985"/>
                     </a:xfrm>
                     <a:prstGeom prst="rect">
                       <a:avLst/>
@@ -25664,7 +25680,7 @@
                 </pic:pic>
               </a:graphicData>
             </a:graphic>
-          </wp:inline>
+          </wp:anchor>
         </w:drawing>
       </w:r>
     </w:p>
@@ -25680,7 +25696,7 @@
 
 <file path=word/comments.xml><?xml version="1.0" encoding="utf-8"?>
 <w:comments xmlns:wpc="http://schemas.microsoft.com/office/word/2010/wordprocessingCanvas" xmlns:mc="http://schemas.openxmlformats.org/markup-compatibility/2006" xmlns:o="urn:schemas-microsoft-com:office:office" xmlns:r="http://schemas.openxmlformats.org/officeDocument/2006/relationships" xmlns:m="http://schemas.openxmlformats.org/officeDocument/2006/math" xmlns:v="urn:schemas-microsoft-com:vml" xmlns:wp14="http://schemas.microsoft.com/office/word/2010/wordprocessingDrawing" xmlns:wp="http://schemas.openxmlformats.org/drawingml/2006/wordprocessingDrawing" xmlns:w10="urn:schemas-microsoft-com:office:word" xmlns:w="http://schemas.openxmlformats.org/wordprocessingml/2006/main" xmlns:w14="http://schemas.microsoft.com/office/word/2010/wordml" xmlns:w15="http://schemas.microsoft.com/office/word/2012/wordml" xmlns:wpg="http://schemas.microsoft.com/office/word/2010/wordprocessingGroup" xmlns:wpi="http://schemas.microsoft.com/office/word/2010/wordprocessingInk" xmlns:wne="http://schemas.microsoft.com/office/word/2006/wordml" xmlns:wps="http://schemas.microsoft.com/office/word/2010/wordprocessingShape" mc:Ignorable="w14 w15 wp14">
-  <w:comment w:id="22" w:author="utilisateur" w:date="2016-08-25T00:08:00Z" w:initials="u">
+  <w:comment w:id="21" w:author="utilisateur" w:date="2016-08-25T00:08:00Z" w:initials="u">
     <w:p>
       <w:pPr>
         <w:pStyle w:val="Commentaire"/>
@@ -25821,7 +25837,7 @@
               </w14:shadow>
               <w14:numForm w14:val="oldStyle"/>
             </w:rPr>
-            <w:t>18</w:t>
+            <w:t>64</w:t>
           </w:r>
           <w:r>
             <w:rPr>
@@ -26221,7 +26237,7 @@
         <v:path o:extrusionok="f" gradientshapeok="t" o:connecttype="rect"/>
         <o:lock v:ext="edit" aspectratio="t"/>
       </v:shapetype>
-      <v:shape id="_x0000_i1027" type="#_x0000_t75" style="width:9pt;height:9pt" o:bullet="t">
+      <v:shape id="_x0000_i1028" type="#_x0000_t75" style="width:9pt;height:9pt" o:bullet="t">
         <v:imagedata r:id="rId1" o:title="clip_image001"/>
       </v:shape>
     </w:pict>
@@ -30077,6 +30093,7 @@
     <w:rsid w:val="007E0AA0"/>
     <w:rsid w:val="008B3BF2"/>
     <w:rsid w:val="00916F4C"/>
+    <w:rsid w:val="00DA6EE1"/>
     <w:rsid w:val="00EE62A5"/>
     <w:rsid w:val="00F379A7"/>
     <w:rsid w:val="00F52326"/>
@@ -30893,7 +30910,7 @@
 </file>
 
 <file path=customXml/itemProps2.xml><?xml version="1.0" encoding="utf-8"?>
-<ds:datastoreItem xmlns:ds="http://schemas.openxmlformats.org/officeDocument/2006/customXml" ds:itemID="{981AA4D6-47A3-42B3-AA48-B1540E2B24F4}">
+<ds:datastoreItem xmlns:ds="http://schemas.openxmlformats.org/officeDocument/2006/customXml" ds:itemID="{DEB3B02E-3553-46C8-8E9F-12859B60CA0C}">
   <ds:schemaRefs>
     <ds:schemaRef ds:uri="http://schemas.openxmlformats.org/officeDocument/2006/bibliography"/>
   </ds:schemaRefs>

</xml_diff>

<commit_message>
Ajout du.vpp dans l'analyse globale
</commit_message>
<xml_diff>
--- a/Sprint 1/Package 1/Documentation/Analyse/Analyse globale/AnalyseGlobalePackage_1.docx
+++ b/Sprint 1/Package 1/Documentation/Analyse/Analyse globale/AnalyseGlobalePackage_1.docx
@@ -11645,8 +11645,6 @@
               <w:lastRenderedPageBreak/>
               <w:t>descriptionCourte</w:t>
             </w:r>
-            <w:bookmarkStart w:id="15" w:name="_GoBack"/>
-            <w:bookmarkEnd w:id="15"/>
           </w:p>
         </w:tc>
         <w:tc>
@@ -12941,14 +12939,14 @@
       <w:pPr>
         <w:pStyle w:val="Titre1"/>
       </w:pPr>
-      <w:bookmarkStart w:id="16" w:name="_Toc450917392"/>
-      <w:bookmarkStart w:id="17" w:name="_Toc460229498"/>
+      <w:bookmarkStart w:id="15" w:name="_Toc450917392"/>
+      <w:bookmarkStart w:id="16" w:name="_Toc460229498"/>
       <w:r>
         <w:lastRenderedPageBreak/>
         <w:t>Acteurs et rôles</w:t>
       </w:r>
+      <w:bookmarkEnd w:id="15"/>
       <w:bookmarkEnd w:id="16"/>
-      <w:bookmarkEnd w:id="17"/>
       <w:r>
         <w:t xml:space="preserve"> </w:t>
       </w:r>
@@ -13185,13 +13183,13 @@
       <w:pPr>
         <w:pStyle w:val="Titre1"/>
       </w:pPr>
-      <w:bookmarkStart w:id="18" w:name="_Toc450917393"/>
-      <w:bookmarkStart w:id="19" w:name="_Toc460229499"/>
+      <w:bookmarkStart w:id="17" w:name="_Toc450917393"/>
+      <w:bookmarkStart w:id="18" w:name="_Toc460229499"/>
       <w:r>
         <w:t>Acteurs et événements</w:t>
       </w:r>
+      <w:bookmarkEnd w:id="17"/>
       <w:bookmarkEnd w:id="18"/>
-      <w:bookmarkEnd w:id="19"/>
     </w:p>
     <w:tbl>
       <w:tblPr>
@@ -13338,13 +13336,13 @@
       <w:pPr>
         <w:pStyle w:val="Titre1"/>
       </w:pPr>
-      <w:bookmarkStart w:id="20" w:name="_Toc450917394"/>
-      <w:bookmarkStart w:id="21" w:name="_Toc460229500"/>
+      <w:bookmarkStart w:id="19" w:name="_Toc450917394"/>
+      <w:bookmarkStart w:id="20" w:name="_Toc460229500"/>
       <w:r>
         <w:t>Description narrative</w:t>
       </w:r>
+      <w:bookmarkEnd w:id="19"/>
       <w:bookmarkEnd w:id="20"/>
-      <w:bookmarkEnd w:id="21"/>
     </w:p>
     <w:tbl>
       <w:tblPr>
@@ -13475,7 +13473,7 @@
                 <w:color w:val="000000"/>
               </w:rPr>
             </w:pPr>
-            <w:commentRangeStart w:id="22"/>
+            <w:commentRangeStart w:id="21"/>
             <w:r>
               <w:rPr>
                 <w:b/>
@@ -13483,12 +13481,12 @@
               </w:rPr>
               <w:t>Numéro</w:t>
             </w:r>
-            <w:commentRangeEnd w:id="22"/>
+            <w:commentRangeEnd w:id="21"/>
             <w:r>
               <w:rPr>
                 <w:rStyle w:val="Marquedecommentaire"/>
               </w:rPr>
-              <w:commentReference w:id="22"/>
+              <w:commentReference w:id="21"/>
             </w:r>
             <w:r>
               <w:rPr>
@@ -15130,8 +15128,8 @@
             <w:r>
               <w:t>Filtre à voir dépendamment du temps, budget, énergie, etc.</w:t>
             </w:r>
-            <w:bookmarkStart w:id="23" w:name="h.gjdgxs"/>
-            <w:bookmarkEnd w:id="23"/>
+            <w:bookmarkStart w:id="22" w:name="h.gjdgxs"/>
+            <w:bookmarkEnd w:id="22"/>
           </w:p>
           <w:p>
             <w:pPr>
@@ -20678,8 +20676,8 @@
           <w:lang w:eastAsia="fr-FR"/>
         </w:rPr>
       </w:pPr>
-      <w:bookmarkStart w:id="24" w:name="h.30j0zll"/>
-      <w:bookmarkEnd w:id="24"/>
+      <w:bookmarkStart w:id="23" w:name="h.30j0zll"/>
+      <w:bookmarkEnd w:id="23"/>
     </w:p>
     <w:p>
       <w:pPr>
@@ -22800,14 +22798,14 @@
       <w:pPr>
         <w:pStyle w:val="Titre1"/>
       </w:pPr>
-      <w:bookmarkStart w:id="25" w:name="_Toc450917395"/>
-      <w:bookmarkStart w:id="26" w:name="_Toc460229501"/>
+      <w:bookmarkStart w:id="24" w:name="_Toc450917395"/>
+      <w:bookmarkStart w:id="25" w:name="_Toc460229501"/>
       <w:r>
         <w:lastRenderedPageBreak/>
         <w:t>Diagramme de contexte</w:t>
       </w:r>
+      <w:bookmarkEnd w:id="24"/>
       <w:bookmarkEnd w:id="25"/>
-      <w:bookmarkEnd w:id="26"/>
     </w:p>
     <w:p>
       <w:r>
@@ -22865,8 +22863,8 @@
       <w:pPr>
         <w:pStyle w:val="Titre1"/>
       </w:pPr>
-      <w:bookmarkStart w:id="27" w:name="_Toc450917396"/>
-      <w:bookmarkStart w:id="28" w:name="_Toc460229502"/>
+      <w:bookmarkStart w:id="26" w:name="_Toc450917396"/>
+      <w:bookmarkStart w:id="27" w:name="_Toc460229502"/>
       <w:r>
         <w:lastRenderedPageBreak/>
         <w:t xml:space="preserve">Diagramme de </w:t>
@@ -22874,8 +22872,8 @@
       <w:r>
         <w:t>package</w:t>
       </w:r>
+      <w:bookmarkEnd w:id="26"/>
       <w:bookmarkEnd w:id="27"/>
-      <w:bookmarkEnd w:id="28"/>
     </w:p>
     <w:p>
       <w:r>
@@ -22933,8 +22931,8 @@
           <w:rStyle w:val="Titre2Car"/>
         </w:rPr>
       </w:pPr>
-      <w:bookmarkStart w:id="29" w:name="_Toc450917397"/>
-      <w:bookmarkStart w:id="30" w:name="_Toc460229503"/>
+      <w:bookmarkStart w:id="28" w:name="_Toc450917397"/>
+      <w:bookmarkStart w:id="29" w:name="_Toc460229503"/>
       <w:r>
         <w:lastRenderedPageBreak/>
         <w:t>Diagramme de cas d’utilisation</w:t>
@@ -22975,8 +22973,8 @@
         </w:rPr>
         <w:t>Gestion de contrat</w:t>
       </w:r>
+      <w:bookmarkEnd w:id="28"/>
       <w:bookmarkEnd w:id="29"/>
-      <w:bookmarkEnd w:id="30"/>
       <w:r>
         <w:tab/>
       </w:r>
@@ -23063,14 +23061,14 @@
         <w:pStyle w:val="Titre2"/>
         <w:ind w:left="10620"/>
       </w:pPr>
-      <w:bookmarkStart w:id="31" w:name="_Toc450917398"/>
-      <w:bookmarkStart w:id="32" w:name="_Toc460229504"/>
+      <w:bookmarkStart w:id="30" w:name="_Toc450917398"/>
+      <w:bookmarkStart w:id="31" w:name="_Toc460229504"/>
       <w:r>
         <w:lastRenderedPageBreak/>
         <w:t>Gestion d’artiste</w:t>
       </w:r>
+      <w:bookmarkEnd w:id="30"/>
       <w:bookmarkEnd w:id="31"/>
-      <w:bookmarkEnd w:id="32"/>
     </w:p>
     <w:p>
       <w:r>
@@ -23127,14 +23125,14 @@
         <w:pStyle w:val="Titre2"/>
         <w:ind w:left="9204"/>
       </w:pPr>
-      <w:bookmarkStart w:id="33" w:name="_Toc450917399"/>
-      <w:bookmarkStart w:id="34" w:name="_Toc460229505"/>
+      <w:bookmarkStart w:id="32" w:name="_Toc450917399"/>
+      <w:bookmarkStart w:id="33" w:name="_Toc460229505"/>
       <w:r>
         <w:lastRenderedPageBreak/>
         <w:t>Gestion des catégories d’artiste</w:t>
       </w:r>
+      <w:bookmarkEnd w:id="32"/>
       <w:bookmarkEnd w:id="33"/>
-      <w:bookmarkEnd w:id="34"/>
     </w:p>
     <w:p>
       <w:r>
@@ -23193,14 +23191,14 @@
         <w:pStyle w:val="Titre2"/>
         <w:ind w:left="10620"/>
       </w:pPr>
-      <w:bookmarkStart w:id="35" w:name="_Toc450917400"/>
-      <w:bookmarkStart w:id="36" w:name="_Toc460229506"/>
+      <w:bookmarkStart w:id="34" w:name="_Toc450917400"/>
+      <w:bookmarkStart w:id="35" w:name="_Toc460229506"/>
       <w:r>
         <w:lastRenderedPageBreak/>
         <w:t>Gestion d’agence</w:t>
       </w:r>
+      <w:bookmarkEnd w:id="34"/>
       <w:bookmarkEnd w:id="35"/>
-      <w:bookmarkEnd w:id="36"/>
     </w:p>
     <w:p>
       <w:r>
@@ -23262,14 +23260,14 @@
         <w:pStyle w:val="Titre2"/>
         <w:ind w:left="9912"/>
       </w:pPr>
-      <w:bookmarkStart w:id="37" w:name="_Toc450917401"/>
-      <w:bookmarkStart w:id="38" w:name="_Toc460229507"/>
+      <w:bookmarkStart w:id="36" w:name="_Toc450917401"/>
+      <w:bookmarkStart w:id="37" w:name="_Toc460229507"/>
       <w:r>
         <w:lastRenderedPageBreak/>
         <w:t>Gestion de personnel</w:t>
       </w:r>
+      <w:bookmarkEnd w:id="36"/>
       <w:bookmarkEnd w:id="37"/>
-      <w:bookmarkEnd w:id="38"/>
     </w:p>
     <w:p>
       <w:r>
@@ -23331,14 +23329,14 @@
         <w:pStyle w:val="Titre2"/>
         <w:ind w:left="9912"/>
       </w:pPr>
-      <w:bookmarkStart w:id="39" w:name="_Toc450917402"/>
-      <w:bookmarkStart w:id="40" w:name="_Toc460229508"/>
+      <w:bookmarkStart w:id="38" w:name="_Toc450917402"/>
+      <w:bookmarkStart w:id="39" w:name="_Toc460229508"/>
       <w:r>
         <w:lastRenderedPageBreak/>
         <w:t>Gestion d’évènement</w:t>
       </w:r>
+      <w:bookmarkEnd w:id="38"/>
       <w:bookmarkEnd w:id="39"/>
-      <w:bookmarkEnd w:id="40"/>
     </w:p>
     <w:p>
       <w:r>
@@ -23402,8 +23400,8 @@
           <w:rStyle w:val="Titre2Car"/>
         </w:rPr>
       </w:pPr>
-      <w:bookmarkStart w:id="41" w:name="_Toc450917403"/>
-      <w:bookmarkStart w:id="42" w:name="_Toc460229509"/>
+      <w:bookmarkStart w:id="40" w:name="_Toc450917403"/>
+      <w:bookmarkStart w:id="41" w:name="_Toc460229509"/>
       <w:r>
         <w:lastRenderedPageBreak/>
         <w:t>Prototype d’IHM</w:t>
@@ -23474,8 +23472,8 @@
         </w:rPr>
         <w:t>s</w:t>
       </w:r>
+      <w:bookmarkEnd w:id="40"/>
       <w:bookmarkEnd w:id="41"/>
-      <w:bookmarkEnd w:id="42"/>
     </w:p>
     <w:p>
       <w:r>
@@ -23531,17 +23529,17 @@
         <w:pStyle w:val="Titre2"/>
         <w:ind w:left="9912" w:firstLine="708"/>
       </w:pPr>
-      <w:bookmarkStart w:id="43" w:name="_Toc450917404"/>
-      <w:bookmarkStart w:id="44" w:name="_Toc460229510"/>
+      <w:bookmarkStart w:id="42" w:name="_Toc450917404"/>
+      <w:bookmarkStart w:id="43" w:name="_Toc460229510"/>
       <w:r>
         <w:lastRenderedPageBreak/>
         <w:t>Détail d’un contrat</w:t>
       </w:r>
+      <w:bookmarkEnd w:id="42"/>
       <w:bookmarkEnd w:id="43"/>
-      <w:bookmarkEnd w:id="44"/>
     </w:p>
     <w:p>
-      <w:del w:id="45" w:author="utilisateur" w:date="2016-08-29T10:16:00Z">
+      <w:del w:id="44" w:author="utilisateur" w:date="2016-08-29T10:16:00Z">
         <w:r>
           <w:rPr>
             <w:noProof/>
@@ -23590,7 +23588,7 @@
           </w:drawing>
         </w:r>
       </w:del>
-      <w:ins w:id="46" w:author="utilisateur" w:date="2016-08-29T10:16:00Z">
+      <w:ins w:id="45" w:author="utilisateur" w:date="2016-08-29T10:16:00Z">
         <w:r>
           <w:rPr>
             <w:noProof/>
@@ -23650,8 +23648,8 @@
       <w:pPr>
         <w:pStyle w:val="Titre3"/>
       </w:pPr>
-      <w:bookmarkStart w:id="47" w:name="_Toc450917405"/>
-      <w:bookmarkStart w:id="48" w:name="_Toc460229511"/>
+      <w:bookmarkStart w:id="46" w:name="_Toc450917405"/>
+      <w:bookmarkStart w:id="47" w:name="_Toc460229511"/>
       <w:r>
         <w:t>Confirmation d’enregistrement</w:t>
       </w:r>
@@ -23666,8 +23664,8 @@
         <w:tab/>
         <w:t>Confirmation de suppression</w:t>
       </w:r>
+      <w:bookmarkEnd w:id="46"/>
       <w:bookmarkEnd w:id="47"/>
-      <w:bookmarkEnd w:id="48"/>
     </w:p>
     <w:p/>
     <w:p>
@@ -23818,8 +23816,8 @@
       <w:pPr>
         <w:pStyle w:val="Titre3"/>
       </w:pPr>
-      <w:bookmarkStart w:id="49" w:name="_Toc450917406"/>
-      <w:bookmarkStart w:id="50" w:name="_Toc460229512"/>
+      <w:bookmarkStart w:id="48" w:name="_Toc450917406"/>
+      <w:bookmarkStart w:id="49" w:name="_Toc460229512"/>
       <w:r>
         <w:t>Erreur de format</w:t>
       </w:r>
@@ -23833,8 +23831,8 @@
         <w:tab/>
         <w:t>Erreur de champ vide</w:t>
       </w:r>
+      <w:bookmarkEnd w:id="48"/>
       <w:bookmarkEnd w:id="49"/>
-      <w:bookmarkEnd w:id="50"/>
     </w:p>
     <w:p>
       <w:pPr>
@@ -23946,14 +23944,14 @@
         <w:pStyle w:val="Titre2"/>
         <w:jc w:val="right"/>
       </w:pPr>
-      <w:bookmarkStart w:id="51" w:name="_Toc450917407"/>
-      <w:bookmarkStart w:id="52" w:name="_Toc460229513"/>
+      <w:bookmarkStart w:id="50" w:name="_Toc450917407"/>
+      <w:bookmarkStart w:id="51" w:name="_Toc460229513"/>
       <w:r>
         <w:lastRenderedPageBreak/>
         <w:t>Détails d’un statut de contrat</w:t>
       </w:r>
+      <w:bookmarkEnd w:id="50"/>
       <w:bookmarkEnd w:id="51"/>
-      <w:bookmarkEnd w:id="52"/>
     </w:p>
     <w:p>
       <w:r>
@@ -24008,8 +24006,8 @@
       <w:pPr>
         <w:pStyle w:val="Titre3"/>
       </w:pPr>
-      <w:bookmarkStart w:id="53" w:name="_Toc450917408"/>
-      <w:bookmarkStart w:id="54" w:name="_Toc460229514"/>
+      <w:bookmarkStart w:id="52" w:name="_Toc450917408"/>
+      <w:bookmarkStart w:id="53" w:name="_Toc460229514"/>
       <w:r>
         <w:t>Confirmation d’enregistrement</w:t>
       </w:r>
@@ -24024,8 +24022,8 @@
         <w:tab/>
         <w:t>Confirmation de suppression</w:t>
       </w:r>
+      <w:bookmarkEnd w:id="52"/>
       <w:bookmarkEnd w:id="53"/>
-      <w:bookmarkEnd w:id="54"/>
     </w:p>
     <w:p>
       <w:r>
@@ -24175,14 +24173,14 @@
       <w:pPr>
         <w:pStyle w:val="Titre3"/>
       </w:pPr>
-      <w:bookmarkStart w:id="55" w:name="_Toc450917409"/>
-      <w:bookmarkStart w:id="56" w:name="_Toc460229515"/>
+      <w:bookmarkStart w:id="54" w:name="_Toc450917409"/>
+      <w:bookmarkStart w:id="55" w:name="_Toc460229515"/>
       <w:r>
         <w:lastRenderedPageBreak/>
         <w:t>Erreur de champ vide</w:t>
       </w:r>
+      <w:bookmarkEnd w:id="54"/>
       <w:bookmarkEnd w:id="55"/>
-      <w:bookmarkEnd w:id="56"/>
     </w:p>
     <w:p>
       <w:r>
@@ -24242,13 +24240,13 @@
         <w:pStyle w:val="Titre2"/>
         <w:ind w:left="8496"/>
       </w:pPr>
-      <w:bookmarkStart w:id="57" w:name="_Toc450917410"/>
-      <w:bookmarkStart w:id="58" w:name="_Toc460229516"/>
+      <w:bookmarkStart w:id="56" w:name="_Toc450917410"/>
+      <w:bookmarkStart w:id="57" w:name="_Toc460229516"/>
       <w:r>
         <w:t>Sommaire des catégories d’artiste</w:t>
       </w:r>
+      <w:bookmarkEnd w:id="56"/>
       <w:bookmarkEnd w:id="57"/>
-      <w:bookmarkEnd w:id="58"/>
     </w:p>
     <w:p>
       <w:r>
@@ -24310,13 +24308,13 @@
         <w:pStyle w:val="Titre2"/>
         <w:ind w:left="8496"/>
       </w:pPr>
-      <w:bookmarkStart w:id="59" w:name="_Toc450917411"/>
-      <w:bookmarkStart w:id="60" w:name="_Toc460229517"/>
+      <w:bookmarkStart w:id="58" w:name="_Toc450917411"/>
+      <w:bookmarkStart w:id="59" w:name="_Toc460229517"/>
       <w:r>
         <w:t>Détails d’une catégorie d’artiste</w:t>
       </w:r>
+      <w:bookmarkEnd w:id="58"/>
       <w:bookmarkEnd w:id="59"/>
-      <w:bookmarkEnd w:id="60"/>
     </w:p>
     <w:p>
       <w:r>
@@ -24371,8 +24369,8 @@
       <w:pPr>
         <w:pStyle w:val="Titre3"/>
       </w:pPr>
-      <w:bookmarkStart w:id="61" w:name="_Toc450917412"/>
-      <w:bookmarkStart w:id="62" w:name="_Toc460229518"/>
+      <w:bookmarkStart w:id="60" w:name="_Toc450917412"/>
+      <w:bookmarkStart w:id="61" w:name="_Toc460229518"/>
       <w:r>
         <w:t>Confirmation d’enregistrement</w:t>
       </w:r>
@@ -24387,8 +24385,8 @@
         <w:tab/>
         <w:t>Confirmation de suppression</w:t>
       </w:r>
+      <w:bookmarkEnd w:id="60"/>
       <w:bookmarkEnd w:id="61"/>
-      <w:bookmarkEnd w:id="62"/>
     </w:p>
     <w:p>
       <w:r>
@@ -24537,14 +24535,14 @@
       <w:pPr>
         <w:pStyle w:val="Titre3"/>
       </w:pPr>
-      <w:bookmarkStart w:id="63" w:name="_Toc450917413"/>
-      <w:bookmarkStart w:id="64" w:name="_Toc460229519"/>
+      <w:bookmarkStart w:id="62" w:name="_Toc450917413"/>
+      <w:bookmarkStart w:id="63" w:name="_Toc460229519"/>
       <w:r>
         <w:lastRenderedPageBreak/>
         <w:t>Erreur de champ vide</w:t>
       </w:r>
+      <w:bookmarkEnd w:id="62"/>
       <w:bookmarkEnd w:id="63"/>
-      <w:bookmarkEnd w:id="64"/>
     </w:p>
     <w:p>
       <w:r>
@@ -24600,14 +24598,14 @@
         <w:pStyle w:val="Titre2"/>
         <w:ind w:left="10620"/>
       </w:pPr>
-      <w:bookmarkStart w:id="65" w:name="_Toc450917414"/>
-      <w:bookmarkStart w:id="66" w:name="_Toc460229520"/>
+      <w:bookmarkStart w:id="64" w:name="_Toc450917414"/>
+      <w:bookmarkStart w:id="65" w:name="_Toc460229520"/>
       <w:r>
         <w:lastRenderedPageBreak/>
         <w:t>Détails d’un artiste</w:t>
       </w:r>
+      <w:bookmarkEnd w:id="64"/>
       <w:bookmarkEnd w:id="65"/>
-      <w:bookmarkEnd w:id="66"/>
     </w:p>
     <w:p>
       <w:r>
@@ -24662,8 +24660,8 @@
       <w:pPr>
         <w:pStyle w:val="Titre3"/>
       </w:pPr>
-      <w:bookmarkStart w:id="67" w:name="_Toc450917415"/>
-      <w:bookmarkStart w:id="68" w:name="_Toc460229521"/>
+      <w:bookmarkStart w:id="66" w:name="_Toc450917415"/>
+      <w:bookmarkStart w:id="67" w:name="_Toc460229521"/>
       <w:r>
         <w:lastRenderedPageBreak/>
         <w:t>Confirmation d’enregistrement</w:t>
@@ -24679,8 +24677,8 @@
         <w:tab/>
         <w:t>Confirmation de suppression</w:t>
       </w:r>
+      <w:bookmarkEnd w:id="66"/>
       <w:bookmarkEnd w:id="67"/>
-      <w:bookmarkEnd w:id="68"/>
     </w:p>
     <w:p>
       <w:r>
@@ -24830,13 +24828,13 @@
       <w:pPr>
         <w:pStyle w:val="Titre3"/>
       </w:pPr>
-      <w:bookmarkStart w:id="69" w:name="_Toc450917416"/>
-      <w:bookmarkStart w:id="70" w:name="_Toc460229522"/>
+      <w:bookmarkStart w:id="68" w:name="_Toc450917416"/>
+      <w:bookmarkStart w:id="69" w:name="_Toc460229522"/>
       <w:r>
         <w:t>Erreur de champ vide</w:t>
       </w:r>
+      <w:bookmarkEnd w:id="68"/>
       <w:bookmarkEnd w:id="69"/>
-      <w:bookmarkEnd w:id="70"/>
     </w:p>
     <w:p>
       <w:r>
@@ -24896,13 +24894,13 @@
         <w:pStyle w:val="Titre2"/>
         <w:ind w:left="9912"/>
       </w:pPr>
-      <w:bookmarkStart w:id="71" w:name="_Toc450917417"/>
-      <w:bookmarkStart w:id="72" w:name="_Toc460229523"/>
+      <w:bookmarkStart w:id="70" w:name="_Toc450917417"/>
+      <w:bookmarkStart w:id="71" w:name="_Toc460229523"/>
       <w:r>
         <w:t>Détails des engagements</w:t>
       </w:r>
+      <w:bookmarkEnd w:id="70"/>
       <w:bookmarkEnd w:id="71"/>
-      <w:bookmarkEnd w:id="72"/>
     </w:p>
     <w:p>
       <w:r>
@@ -24962,8 +24960,8 @@
       <w:pPr>
         <w:pStyle w:val="Titre3"/>
       </w:pPr>
-      <w:bookmarkStart w:id="73" w:name="_Toc450917418"/>
-      <w:bookmarkStart w:id="74" w:name="_Toc460229524"/>
+      <w:bookmarkStart w:id="72" w:name="_Toc450917418"/>
+      <w:bookmarkStart w:id="73" w:name="_Toc460229524"/>
       <w:r>
         <w:lastRenderedPageBreak/>
         <w:t>Confirmation d’enregistrement</w:t>
@@ -24979,8 +24977,8 @@
         <w:tab/>
         <w:t>Confirmation de suppression</w:t>
       </w:r>
+      <w:bookmarkEnd w:id="72"/>
       <w:bookmarkEnd w:id="73"/>
-      <w:bookmarkEnd w:id="74"/>
     </w:p>
     <w:p>
       <w:r>
@@ -25130,8 +25128,8 @@
       <w:pPr>
         <w:pStyle w:val="Titre3"/>
       </w:pPr>
-      <w:bookmarkStart w:id="75" w:name="_Toc450917419"/>
-      <w:bookmarkStart w:id="76" w:name="_Toc460229525"/>
+      <w:bookmarkStart w:id="74" w:name="_Toc450917419"/>
+      <w:bookmarkStart w:id="75" w:name="_Toc460229525"/>
       <w:r>
         <w:t>Erreur de format</w:t>
       </w:r>
@@ -25145,8 +25143,8 @@
         <w:tab/>
         <w:t>Erreur de champ vide</w:t>
       </w:r>
+      <w:bookmarkEnd w:id="74"/>
       <w:bookmarkEnd w:id="75"/>
-      <w:bookmarkEnd w:id="76"/>
     </w:p>
     <w:p>
       <w:r>
@@ -25249,14 +25247,14 @@
         <w:pStyle w:val="Titre2"/>
         <w:ind w:left="9912"/>
       </w:pPr>
-      <w:bookmarkStart w:id="77" w:name="_Toc450917420"/>
-      <w:bookmarkStart w:id="78" w:name="_Toc460229526"/>
+      <w:bookmarkStart w:id="76" w:name="_Toc450917420"/>
+      <w:bookmarkStart w:id="77" w:name="_Toc460229526"/>
       <w:r>
         <w:lastRenderedPageBreak/>
         <w:t>Détails des exigences</w:t>
       </w:r>
+      <w:bookmarkEnd w:id="76"/>
       <w:bookmarkEnd w:id="77"/>
-      <w:bookmarkEnd w:id="78"/>
     </w:p>
     <w:p>
       <w:r>
@@ -25316,8 +25314,8 @@
       <w:pPr>
         <w:pStyle w:val="Titre3"/>
       </w:pPr>
-      <w:bookmarkStart w:id="79" w:name="_Toc450917421"/>
-      <w:bookmarkStart w:id="80" w:name="_Toc460229527"/>
+      <w:bookmarkStart w:id="78" w:name="_Toc450917421"/>
+      <w:bookmarkStart w:id="79" w:name="_Toc460229527"/>
       <w:r>
         <w:lastRenderedPageBreak/>
         <w:t>Confirmation d’enregistrement</w:t>
@@ -25333,8 +25331,8 @@
         <w:tab/>
         <w:t>Confirmation de suppression</w:t>
       </w:r>
+      <w:bookmarkEnd w:id="78"/>
       <w:bookmarkEnd w:id="79"/>
-      <w:bookmarkEnd w:id="80"/>
     </w:p>
     <w:p>
       <w:r>
@@ -25484,8 +25482,8 @@
       <w:pPr>
         <w:pStyle w:val="Titre3"/>
       </w:pPr>
-      <w:bookmarkStart w:id="81" w:name="_Toc450917422"/>
-      <w:bookmarkStart w:id="82" w:name="_Toc460229528"/>
+      <w:bookmarkStart w:id="80" w:name="_Toc450917422"/>
+      <w:bookmarkStart w:id="81" w:name="_Toc460229528"/>
       <w:r>
         <w:t>Erreur de format</w:t>
       </w:r>
@@ -25499,8 +25497,8 @@
         <w:tab/>
         <w:t>Erreur de champ vide</w:t>
       </w:r>
+      <w:bookmarkEnd w:id="80"/>
       <w:bookmarkEnd w:id="81"/>
-      <w:bookmarkEnd w:id="82"/>
     </w:p>
     <w:p>
       <w:r>
@@ -25607,29 +25605,47 @@
       <w:pPr>
         <w:pStyle w:val="Titre1"/>
       </w:pPr>
-      <w:bookmarkStart w:id="83" w:name="_Toc450917423"/>
-      <w:bookmarkStart w:id="84" w:name="_Toc460229529"/>
+      <w:bookmarkStart w:id="82" w:name="_Toc450917423"/>
+      <w:bookmarkStart w:id="83" w:name="_Toc460229529"/>
       <w:r>
         <w:lastRenderedPageBreak/>
         <w:t>Diagramme de classe</w:t>
       </w:r>
+      <w:bookmarkEnd w:id="82"/>
       <w:bookmarkEnd w:id="83"/>
-      <w:bookmarkEnd w:id="84"/>
     </w:p>
     <w:p>
       <w:pPr>
         <w:ind w:left="-567"/>
       </w:pPr>
+      <w:bookmarkStart w:id="84" w:name="_GoBack"/>
+      <w:bookmarkEnd w:id="84"/>
       <w:r>
         <w:rPr>
           <w:noProof/>
           <w:lang w:eastAsia="fr-CA"/>
         </w:rPr>
         <w:drawing>
-          <wp:inline distT="0" distB="0" distL="0" distR="0" wp14:anchorId="67F9AE22" wp14:editId="709A427D">
-            <wp:extent cx="8892540" cy="5306695"/>
-            <wp:effectExtent l="0" t="0" r="3810" b="8255"/>
-            <wp:docPr id="18" name="Image 18"/>
+          <wp:anchor distT="0" distB="0" distL="114300" distR="114300" simplePos="0" relativeHeight="251663360" behindDoc="1" locked="0" layoutInCell="1" allowOverlap="1" wp14:anchorId="1EC8FEA9" wp14:editId="3C8828AD">
+            <wp:simplePos x="0" y="0"/>
+            <wp:positionH relativeFrom="column">
+              <wp:posOffset>-361950</wp:posOffset>
+            </wp:positionH>
+            <wp:positionV relativeFrom="paragraph">
+              <wp:posOffset>2540</wp:posOffset>
+            </wp:positionV>
+            <wp:extent cx="8229600" cy="4451985"/>
+            <wp:effectExtent l="0" t="0" r="0" b="5715"/>
+            <wp:wrapTight wrapText="bothSides">
+              <wp:wrapPolygon edited="0">
+                <wp:start x="0" y="0"/>
+                <wp:lineTo x="0" y="21535"/>
+                <wp:lineTo x="21550" y="21535"/>
+                <wp:lineTo x="21550" y="0"/>
+                <wp:lineTo x="0" y="0"/>
+              </wp:wrapPolygon>
+            </wp:wrapTight>
+            <wp:docPr id="27" name="Image 27"/>
             <wp:cNvGraphicFramePr>
               <a:graphicFrameLocks xmlns:a="http://schemas.openxmlformats.org/drawingml/2006/main" noChangeAspect="1"/>
             </wp:cNvGraphicFramePr>
@@ -25637,7 +25653,7 @@
               <a:graphicData uri="http://schemas.openxmlformats.org/drawingml/2006/picture">
                 <pic:pic xmlns:pic="http://schemas.openxmlformats.org/drawingml/2006/picture">
                   <pic:nvPicPr>
-                    <pic:cNvPr id="0" name="Conceptuel_Pack_Contrat.jpg"/>
+                    <pic:cNvPr id="27" name="Conceptuel_Pack_Contrat.jpg"/>
                     <pic:cNvPicPr/>
                   </pic:nvPicPr>
                   <pic:blipFill>
@@ -25655,7 +25671,7 @@
                   <pic:spPr>
                     <a:xfrm>
                       <a:off x="0" y="0"/>
-                      <a:ext cx="8892540" cy="5306695"/>
+                      <a:ext cx="8229600" cy="4451985"/>
                     </a:xfrm>
                     <a:prstGeom prst="rect">
                       <a:avLst/>
@@ -25664,7 +25680,7 @@
                 </pic:pic>
               </a:graphicData>
             </a:graphic>
-          </wp:inline>
+          </wp:anchor>
         </w:drawing>
       </w:r>
     </w:p>
@@ -25680,7 +25696,7 @@
 
 <file path=word/comments.xml><?xml version="1.0" encoding="utf-8"?>
 <w:comments xmlns:wpc="http://schemas.microsoft.com/office/word/2010/wordprocessingCanvas" xmlns:mc="http://schemas.openxmlformats.org/markup-compatibility/2006" xmlns:o="urn:schemas-microsoft-com:office:office" xmlns:r="http://schemas.openxmlformats.org/officeDocument/2006/relationships" xmlns:m="http://schemas.openxmlformats.org/officeDocument/2006/math" xmlns:v="urn:schemas-microsoft-com:vml" xmlns:wp14="http://schemas.microsoft.com/office/word/2010/wordprocessingDrawing" xmlns:wp="http://schemas.openxmlformats.org/drawingml/2006/wordprocessingDrawing" xmlns:w10="urn:schemas-microsoft-com:office:word" xmlns:w="http://schemas.openxmlformats.org/wordprocessingml/2006/main" xmlns:w14="http://schemas.microsoft.com/office/word/2010/wordml" xmlns:w15="http://schemas.microsoft.com/office/word/2012/wordml" xmlns:wpg="http://schemas.microsoft.com/office/word/2010/wordprocessingGroup" xmlns:wpi="http://schemas.microsoft.com/office/word/2010/wordprocessingInk" xmlns:wne="http://schemas.microsoft.com/office/word/2006/wordml" xmlns:wps="http://schemas.microsoft.com/office/word/2010/wordprocessingShape" mc:Ignorable="w14 w15 wp14">
-  <w:comment w:id="22" w:author="utilisateur" w:date="2016-08-25T00:08:00Z" w:initials="u">
+  <w:comment w:id="21" w:author="utilisateur" w:date="2016-08-25T00:08:00Z" w:initials="u">
     <w:p>
       <w:pPr>
         <w:pStyle w:val="Commentaire"/>
@@ -25821,7 +25837,7 @@
               </w14:shadow>
               <w14:numForm w14:val="oldStyle"/>
             </w:rPr>
-            <w:t>18</w:t>
+            <w:t>64</w:t>
           </w:r>
           <w:r>
             <w:rPr>
@@ -26221,7 +26237,7 @@
         <v:path o:extrusionok="f" gradientshapeok="t" o:connecttype="rect"/>
         <o:lock v:ext="edit" aspectratio="t"/>
       </v:shapetype>
-      <v:shape id="_x0000_i1027" type="#_x0000_t75" style="width:9pt;height:9pt" o:bullet="t">
+      <v:shape id="_x0000_i1028" type="#_x0000_t75" style="width:9pt;height:9pt" o:bullet="t">
         <v:imagedata r:id="rId1" o:title="clip_image001"/>
       </v:shape>
     </w:pict>
@@ -30077,6 +30093,7 @@
     <w:rsid w:val="007E0AA0"/>
     <w:rsid w:val="008B3BF2"/>
     <w:rsid w:val="00916F4C"/>
+    <w:rsid w:val="00DA6EE1"/>
     <w:rsid w:val="00EE62A5"/>
     <w:rsid w:val="00F379A7"/>
     <w:rsid w:val="00F52326"/>
@@ -30893,7 +30910,7 @@
 </file>
 
 <file path=customXml/itemProps2.xml><?xml version="1.0" encoding="utf-8"?>
-<ds:datastoreItem xmlns:ds="http://schemas.openxmlformats.org/officeDocument/2006/customXml" ds:itemID="{981AA4D6-47A3-42B3-AA48-B1540E2B24F4}">
+<ds:datastoreItem xmlns:ds="http://schemas.openxmlformats.org/officeDocument/2006/customXml" ds:itemID="{DEB3B02E-3553-46C8-8E9F-12859B60CA0C}">
   <ds:schemaRefs>
     <ds:schemaRef ds:uri="http://schemas.openxmlformats.org/officeDocument/2006/bibliography"/>
   </ds:schemaRefs>

</xml_diff>

<commit_message>
Mise a jour de photos dans l'analyse globale
</commit_message>
<xml_diff>
--- a/Sprint 1/Package 1/Documentation/Analyse/Analyse globale/AnalyseGlobalePackage_1.docx
+++ b/Sprint 1/Package 1/Documentation/Analyse/Analyse globale/AnalyseGlobalePackage_1.docx
@@ -25251,7 +25251,12 @@
       <w:bookmarkStart w:id="77" w:name="_Toc460229526"/>
       <w:r>
         <w:lastRenderedPageBreak/>
-        <w:t>Détails des exigences</w:t>
+        <w:t>Détails de</w:t>
+      </w:r>
+      <w:bookmarkStart w:id="78" w:name="_GoBack"/>
+      <w:bookmarkEnd w:id="78"/>
+      <w:r>
+        <w:t>s exigences</w:t>
       </w:r>
       <w:bookmarkEnd w:id="76"/>
       <w:bookmarkEnd w:id="77"/>
@@ -25263,10 +25268,10 @@
           <w:lang w:eastAsia="fr-CA"/>
         </w:rPr>
         <w:drawing>
-          <wp:inline distT="0" distB="0" distL="0" distR="0" wp14:anchorId="5C7E2379" wp14:editId="6E23B09F">
-            <wp:extent cx="6896100" cy="3702027"/>
+          <wp:inline distT="0" distB="0" distL="0" distR="0" wp14:anchorId="78689CB7" wp14:editId="1393A1C0">
+            <wp:extent cx="7627620" cy="4097655"/>
             <wp:effectExtent l="0" t="0" r="0" b="0"/>
-            <wp:docPr id="17" name="Image 17"/>
+            <wp:docPr id="18" name="Image 18" descr="https://scontent.fyhu1-1.fna.fbcdn.net/v/t34.0-12/14182273_1282640578435725_688671622_n.jpg?oh=7664cf934ba1c6d7478780ad59fe9e9a&amp;oe=57C9C06D"/>
             <wp:cNvGraphicFramePr>
               <a:graphicFrameLocks xmlns:a="http://schemas.openxmlformats.org/drawingml/2006/main" noChangeAspect="1"/>
             </wp:cNvGraphicFramePr>
@@ -25274,8 +25279,10 @@
               <a:graphicData uri="http://schemas.openxmlformats.org/drawingml/2006/picture">
                 <pic:pic xmlns:pic="http://schemas.openxmlformats.org/drawingml/2006/picture">
                   <pic:nvPicPr>
-                    <pic:cNvPr id="0" name="Détail exigence.JPG"/>
-                    <pic:cNvPicPr/>
+                    <pic:cNvPr id="0" name="Picture 2" descr="https://scontent.fyhu1-1.fna.fbcdn.net/v/t34.0-12/14182273_1282640578435725_688671622_n.jpg?oh=7664cf934ba1c6d7478780ad59fe9e9a&amp;oe=57C9C06D"/>
+                    <pic:cNvPicPr>
+                      <a:picLocks noChangeAspect="1" noChangeArrowheads="1"/>
+                    </pic:cNvPicPr>
                   </pic:nvPicPr>
                   <pic:blipFill>
                     <a:blip r:embed="rId37">
@@ -25285,18 +25292,23 @@
                         </a:ext>
                       </a:extLst>
                     </a:blip>
+                    <a:srcRect/>
                     <a:stretch>
                       <a:fillRect/>
                     </a:stretch>
                   </pic:blipFill>
-                  <pic:spPr>
+                  <pic:spPr bwMode="auto">
                     <a:xfrm>
                       <a:off x="0" y="0"/>
-                      <a:ext cx="6899834" cy="3704031"/>
+                      <a:ext cx="7627620" cy="4097655"/>
                     </a:xfrm>
                     <a:prstGeom prst="rect">
                       <a:avLst/>
                     </a:prstGeom>
+                    <a:noFill/>
+                    <a:ln>
+                      <a:noFill/>
+                    </a:ln>
                   </pic:spPr>
                 </pic:pic>
               </a:graphicData>
@@ -25314,8 +25326,8 @@
       <w:pPr>
         <w:pStyle w:val="Titre3"/>
       </w:pPr>
-      <w:bookmarkStart w:id="78" w:name="_Toc450917421"/>
-      <w:bookmarkStart w:id="79" w:name="_Toc460229527"/>
+      <w:bookmarkStart w:id="79" w:name="_Toc450917421"/>
+      <w:bookmarkStart w:id="80" w:name="_Toc460229527"/>
       <w:r>
         <w:lastRenderedPageBreak/>
         <w:t>Confirmation d’enregistrement</w:t>
@@ -25331,8 +25343,8 @@
         <w:tab/>
         <w:t>Confirmation de suppression</w:t>
       </w:r>
-      <w:bookmarkEnd w:id="78"/>
       <w:bookmarkEnd w:id="79"/>
+      <w:bookmarkEnd w:id="80"/>
     </w:p>
     <w:p>
       <w:r>
@@ -25482,8 +25494,8 @@
       <w:pPr>
         <w:pStyle w:val="Titre3"/>
       </w:pPr>
-      <w:bookmarkStart w:id="80" w:name="_Toc450917422"/>
-      <w:bookmarkStart w:id="81" w:name="_Toc460229528"/>
+      <w:bookmarkStart w:id="81" w:name="_Toc450917422"/>
+      <w:bookmarkStart w:id="82" w:name="_Toc460229528"/>
       <w:r>
         <w:t>Erreur de format</w:t>
       </w:r>
@@ -25497,8 +25509,8 @@
         <w:tab/>
         <w:t>Erreur de champ vide</w:t>
       </w:r>
-      <w:bookmarkEnd w:id="80"/>
       <w:bookmarkEnd w:id="81"/>
+      <w:bookmarkEnd w:id="82"/>
     </w:p>
     <w:p>
       <w:r>
@@ -25605,21 +25617,19 @@
       <w:pPr>
         <w:pStyle w:val="Titre1"/>
       </w:pPr>
-      <w:bookmarkStart w:id="82" w:name="_Toc450917423"/>
-      <w:bookmarkStart w:id="83" w:name="_Toc460229529"/>
+      <w:bookmarkStart w:id="83" w:name="_Toc450917423"/>
+      <w:bookmarkStart w:id="84" w:name="_Toc460229529"/>
       <w:r>
         <w:lastRenderedPageBreak/>
         <w:t>Diagramme de classe</w:t>
       </w:r>
-      <w:bookmarkEnd w:id="82"/>
       <w:bookmarkEnd w:id="83"/>
+      <w:bookmarkEnd w:id="84"/>
     </w:p>
     <w:p>
       <w:pPr>
         <w:ind w:left="-567"/>
       </w:pPr>
-      <w:bookmarkStart w:id="84" w:name="_GoBack"/>
-      <w:bookmarkEnd w:id="84"/>
       <w:r>
         <w:rPr>
           <w:noProof/>
@@ -25837,7 +25847,7 @@
               </w14:shadow>
               <w14:numForm w14:val="oldStyle"/>
             </w:rPr>
-            <w:t>64</w:t>
+            <w:t>63</w:t>
           </w:r>
           <w:r>
             <w:rPr>
@@ -26237,7 +26247,7 @@
         <v:path o:extrusionok="f" gradientshapeok="t" o:connecttype="rect"/>
         <o:lock v:ext="edit" aspectratio="t"/>
       </v:shapetype>
-      <v:shape id="_x0000_i1028" type="#_x0000_t75" style="width:9pt;height:9pt" o:bullet="t">
+      <v:shape id="_x0000_i1027" type="#_x0000_t75" style="width:9pt;height:9pt" o:bullet="t">
         <v:imagedata r:id="rId1" o:title="clip_image001"/>
       </v:shape>
     </w:pict>
@@ -30093,6 +30103,7 @@
     <w:rsid w:val="007E0AA0"/>
     <w:rsid w:val="008B3BF2"/>
     <w:rsid w:val="00916F4C"/>
+    <w:rsid w:val="00AA194A"/>
     <w:rsid w:val="00DA6EE1"/>
     <w:rsid w:val="00EE62A5"/>
     <w:rsid w:val="00F379A7"/>
@@ -30910,7 +30921,7 @@
 </file>
 
 <file path=customXml/itemProps2.xml><?xml version="1.0" encoding="utf-8"?>
-<ds:datastoreItem xmlns:ds="http://schemas.openxmlformats.org/officeDocument/2006/customXml" ds:itemID="{DEB3B02E-3553-46C8-8E9F-12859B60CA0C}">
+<ds:datastoreItem xmlns:ds="http://schemas.openxmlformats.org/officeDocument/2006/customXml" ds:itemID="{B60E0B83-5311-43B6-B72C-3E824E44433C}">
   <ds:schemaRefs>
     <ds:schemaRef ds:uri="http://schemas.openxmlformats.org/officeDocument/2006/bibliography"/>
   </ds:schemaRefs>

</xml_diff>

<commit_message>
Update finale sur le doc d'analyse du package 1 (il reste a le renommer)
</commit_message>
<xml_diff>
--- a/Sprint 1/Package 1/Documentation/Analyse/Analyse globale/AnalyseGlobalePackage_1.docx
+++ b/Sprint 1/Package 1/Documentation/Analyse/Analyse globale/AnalyseGlobalePackage_1.docx
@@ -15131,18 +15131,6 @@
             <w:bookmarkStart w:id="22" w:name="h.gjdgxs"/>
             <w:bookmarkEnd w:id="22"/>
           </w:p>
-          <w:p>
-            <w:pPr>
-              <w:spacing w:before="120"/>
-              <w:ind w:left="380" w:hanging="360"/>
-              <w:rPr>
-                <w:color w:val="000000"/>
-              </w:rPr>
-            </w:pPr>
-            <w:r>
-              <w:t>Réviser la colonne liée à l’engagement. (après les tests vérifier avec le client)</w:t>
-            </w:r>
-          </w:p>
         </w:tc>
       </w:tr>
     </w:tbl>
@@ -17354,20 +17342,12 @@
           <w:p>
             <w:pPr>
               <w:spacing w:before="120"/>
-              <w:ind w:left="380" w:hanging="360"/>
-            </w:pPr>
-            <w:r>
-              <w:t>Réviser la colonne liée à l’engagement. (après les tests vérifier avec le client)</w:t>
-            </w:r>
-          </w:p>
-          <w:p>
-            <w:pPr>
-              <w:spacing w:before="120"/>
-              <w:ind w:left="380" w:hanging="360"/>
               <w:rPr>
                 <w:color w:val="000000"/>
               </w:rPr>
             </w:pPr>
+            <w:bookmarkStart w:id="23" w:name="_GoBack"/>
+            <w:bookmarkEnd w:id="23"/>
             <w:r>
               <w:rPr>
                 <w:i/>
@@ -20676,8 +20656,8 @@
           <w:lang w:eastAsia="fr-FR"/>
         </w:rPr>
       </w:pPr>
-      <w:bookmarkStart w:id="23" w:name="h.30j0zll"/>
-      <w:bookmarkEnd w:id="23"/>
+      <w:bookmarkStart w:id="24" w:name="h.30j0zll"/>
+      <w:bookmarkEnd w:id="24"/>
     </w:p>
     <w:p>
       <w:pPr>
@@ -22798,14 +22778,14 @@
       <w:pPr>
         <w:pStyle w:val="Titre1"/>
       </w:pPr>
-      <w:bookmarkStart w:id="24" w:name="_Toc450917395"/>
-      <w:bookmarkStart w:id="25" w:name="_Toc460229501"/>
+      <w:bookmarkStart w:id="25" w:name="_Toc450917395"/>
+      <w:bookmarkStart w:id="26" w:name="_Toc460229501"/>
       <w:r>
         <w:lastRenderedPageBreak/>
         <w:t>Diagramme de contexte</w:t>
       </w:r>
-      <w:bookmarkEnd w:id="24"/>
       <w:bookmarkEnd w:id="25"/>
+      <w:bookmarkEnd w:id="26"/>
     </w:p>
     <w:p>
       <w:r>
@@ -22863,8 +22843,8 @@
       <w:pPr>
         <w:pStyle w:val="Titre1"/>
       </w:pPr>
-      <w:bookmarkStart w:id="26" w:name="_Toc450917396"/>
-      <w:bookmarkStart w:id="27" w:name="_Toc460229502"/>
+      <w:bookmarkStart w:id="27" w:name="_Toc450917396"/>
+      <w:bookmarkStart w:id="28" w:name="_Toc460229502"/>
       <w:r>
         <w:lastRenderedPageBreak/>
         <w:t xml:space="preserve">Diagramme de </w:t>
@@ -22872,8 +22852,8 @@
       <w:r>
         <w:t>package</w:t>
       </w:r>
-      <w:bookmarkEnd w:id="26"/>
       <w:bookmarkEnd w:id="27"/>
+      <w:bookmarkEnd w:id="28"/>
     </w:p>
     <w:p>
       <w:r>
@@ -22931,8 +22911,8 @@
           <w:rStyle w:val="Titre2Car"/>
         </w:rPr>
       </w:pPr>
-      <w:bookmarkStart w:id="28" w:name="_Toc450917397"/>
-      <w:bookmarkStart w:id="29" w:name="_Toc460229503"/>
+      <w:bookmarkStart w:id="29" w:name="_Toc450917397"/>
+      <w:bookmarkStart w:id="30" w:name="_Toc460229503"/>
       <w:r>
         <w:lastRenderedPageBreak/>
         <w:t>Diagramme de cas d’utilisation</w:t>
@@ -22973,8 +22953,8 @@
         </w:rPr>
         <w:t>Gestion de contrat</w:t>
       </w:r>
-      <w:bookmarkEnd w:id="28"/>
       <w:bookmarkEnd w:id="29"/>
+      <w:bookmarkEnd w:id="30"/>
       <w:r>
         <w:tab/>
       </w:r>
@@ -23061,14 +23041,14 @@
         <w:pStyle w:val="Titre2"/>
         <w:ind w:left="10620"/>
       </w:pPr>
-      <w:bookmarkStart w:id="30" w:name="_Toc450917398"/>
-      <w:bookmarkStart w:id="31" w:name="_Toc460229504"/>
+      <w:bookmarkStart w:id="31" w:name="_Toc450917398"/>
+      <w:bookmarkStart w:id="32" w:name="_Toc460229504"/>
       <w:r>
         <w:lastRenderedPageBreak/>
         <w:t>Gestion d’artiste</w:t>
       </w:r>
-      <w:bookmarkEnd w:id="30"/>
       <w:bookmarkEnd w:id="31"/>
+      <w:bookmarkEnd w:id="32"/>
     </w:p>
     <w:p>
       <w:r>
@@ -23125,14 +23105,14 @@
         <w:pStyle w:val="Titre2"/>
         <w:ind w:left="9204"/>
       </w:pPr>
-      <w:bookmarkStart w:id="32" w:name="_Toc450917399"/>
-      <w:bookmarkStart w:id="33" w:name="_Toc460229505"/>
+      <w:bookmarkStart w:id="33" w:name="_Toc450917399"/>
+      <w:bookmarkStart w:id="34" w:name="_Toc460229505"/>
       <w:r>
         <w:lastRenderedPageBreak/>
         <w:t>Gestion des catégories d’artiste</w:t>
       </w:r>
-      <w:bookmarkEnd w:id="32"/>
       <w:bookmarkEnd w:id="33"/>
+      <w:bookmarkEnd w:id="34"/>
     </w:p>
     <w:p>
       <w:r>
@@ -23191,14 +23171,14 @@
         <w:pStyle w:val="Titre2"/>
         <w:ind w:left="10620"/>
       </w:pPr>
-      <w:bookmarkStart w:id="34" w:name="_Toc450917400"/>
-      <w:bookmarkStart w:id="35" w:name="_Toc460229506"/>
+      <w:bookmarkStart w:id="35" w:name="_Toc450917400"/>
+      <w:bookmarkStart w:id="36" w:name="_Toc460229506"/>
       <w:r>
         <w:lastRenderedPageBreak/>
         <w:t>Gestion d’agence</w:t>
       </w:r>
-      <w:bookmarkEnd w:id="34"/>
       <w:bookmarkEnd w:id="35"/>
+      <w:bookmarkEnd w:id="36"/>
     </w:p>
     <w:p>
       <w:r>
@@ -23260,14 +23240,14 @@
         <w:pStyle w:val="Titre2"/>
         <w:ind w:left="9912"/>
       </w:pPr>
-      <w:bookmarkStart w:id="36" w:name="_Toc450917401"/>
-      <w:bookmarkStart w:id="37" w:name="_Toc460229507"/>
+      <w:bookmarkStart w:id="37" w:name="_Toc450917401"/>
+      <w:bookmarkStart w:id="38" w:name="_Toc460229507"/>
       <w:r>
         <w:lastRenderedPageBreak/>
         <w:t>Gestion de personnel</w:t>
       </w:r>
-      <w:bookmarkEnd w:id="36"/>
       <w:bookmarkEnd w:id="37"/>
+      <w:bookmarkEnd w:id="38"/>
     </w:p>
     <w:p>
       <w:r>
@@ -23329,14 +23309,14 @@
         <w:pStyle w:val="Titre2"/>
         <w:ind w:left="9912"/>
       </w:pPr>
-      <w:bookmarkStart w:id="38" w:name="_Toc450917402"/>
-      <w:bookmarkStart w:id="39" w:name="_Toc460229508"/>
+      <w:bookmarkStart w:id="39" w:name="_Toc450917402"/>
+      <w:bookmarkStart w:id="40" w:name="_Toc460229508"/>
       <w:r>
         <w:lastRenderedPageBreak/>
         <w:t>Gestion d’évènement</w:t>
       </w:r>
-      <w:bookmarkEnd w:id="38"/>
       <w:bookmarkEnd w:id="39"/>
+      <w:bookmarkEnd w:id="40"/>
     </w:p>
     <w:p>
       <w:r>
@@ -23400,8 +23380,8 @@
           <w:rStyle w:val="Titre2Car"/>
         </w:rPr>
       </w:pPr>
-      <w:bookmarkStart w:id="40" w:name="_Toc450917403"/>
-      <w:bookmarkStart w:id="41" w:name="_Toc460229509"/>
+      <w:bookmarkStart w:id="41" w:name="_Toc450917403"/>
+      <w:bookmarkStart w:id="42" w:name="_Toc460229509"/>
       <w:r>
         <w:lastRenderedPageBreak/>
         <w:t>Prototype d’IHM</w:t>
@@ -23472,8 +23452,8 @@
         </w:rPr>
         <w:t>s</w:t>
       </w:r>
-      <w:bookmarkEnd w:id="40"/>
       <w:bookmarkEnd w:id="41"/>
+      <w:bookmarkEnd w:id="42"/>
     </w:p>
     <w:p>
       <w:r>
@@ -23529,17 +23509,17 @@
         <w:pStyle w:val="Titre2"/>
         <w:ind w:left="9912" w:firstLine="708"/>
       </w:pPr>
-      <w:bookmarkStart w:id="42" w:name="_Toc450917404"/>
-      <w:bookmarkStart w:id="43" w:name="_Toc460229510"/>
+      <w:bookmarkStart w:id="43" w:name="_Toc450917404"/>
+      <w:bookmarkStart w:id="44" w:name="_Toc460229510"/>
       <w:r>
         <w:lastRenderedPageBreak/>
         <w:t>Détail d’un contrat</w:t>
       </w:r>
-      <w:bookmarkEnd w:id="42"/>
       <w:bookmarkEnd w:id="43"/>
+      <w:bookmarkEnd w:id="44"/>
     </w:p>
     <w:p>
-      <w:del w:id="44" w:author="utilisateur" w:date="2016-08-29T10:16:00Z">
+      <w:del w:id="45" w:author="utilisateur" w:date="2016-08-29T10:16:00Z">
         <w:r>
           <w:rPr>
             <w:noProof/>
@@ -23588,7 +23568,7 @@
           </w:drawing>
         </w:r>
       </w:del>
-      <w:ins w:id="45" w:author="utilisateur" w:date="2016-08-29T10:16:00Z">
+      <w:ins w:id="46" w:author="utilisateur" w:date="2016-08-29T10:16:00Z">
         <w:r>
           <w:rPr>
             <w:noProof/>
@@ -23648,8 +23628,8 @@
       <w:pPr>
         <w:pStyle w:val="Titre3"/>
       </w:pPr>
-      <w:bookmarkStart w:id="46" w:name="_Toc450917405"/>
-      <w:bookmarkStart w:id="47" w:name="_Toc460229511"/>
+      <w:bookmarkStart w:id="47" w:name="_Toc450917405"/>
+      <w:bookmarkStart w:id="48" w:name="_Toc460229511"/>
       <w:r>
         <w:t>Confirmation d’enregistrement</w:t>
       </w:r>
@@ -23664,8 +23644,8 @@
         <w:tab/>
         <w:t>Confirmation de suppression</w:t>
       </w:r>
-      <w:bookmarkEnd w:id="46"/>
       <w:bookmarkEnd w:id="47"/>
+      <w:bookmarkEnd w:id="48"/>
     </w:p>
     <w:p/>
     <w:p>
@@ -23816,8 +23796,8 @@
       <w:pPr>
         <w:pStyle w:val="Titre3"/>
       </w:pPr>
-      <w:bookmarkStart w:id="48" w:name="_Toc450917406"/>
-      <w:bookmarkStart w:id="49" w:name="_Toc460229512"/>
+      <w:bookmarkStart w:id="49" w:name="_Toc450917406"/>
+      <w:bookmarkStart w:id="50" w:name="_Toc460229512"/>
       <w:r>
         <w:t>Erreur de format</w:t>
       </w:r>
@@ -23831,8 +23811,8 @@
         <w:tab/>
         <w:t>Erreur de champ vide</w:t>
       </w:r>
-      <w:bookmarkEnd w:id="48"/>
       <w:bookmarkEnd w:id="49"/>
+      <w:bookmarkEnd w:id="50"/>
     </w:p>
     <w:p>
       <w:pPr>
@@ -23944,14 +23924,14 @@
         <w:pStyle w:val="Titre2"/>
         <w:jc w:val="right"/>
       </w:pPr>
-      <w:bookmarkStart w:id="50" w:name="_Toc450917407"/>
-      <w:bookmarkStart w:id="51" w:name="_Toc460229513"/>
+      <w:bookmarkStart w:id="51" w:name="_Toc450917407"/>
+      <w:bookmarkStart w:id="52" w:name="_Toc460229513"/>
       <w:r>
         <w:lastRenderedPageBreak/>
         <w:t>Détails d’un statut de contrat</w:t>
       </w:r>
-      <w:bookmarkEnd w:id="50"/>
       <w:bookmarkEnd w:id="51"/>
+      <w:bookmarkEnd w:id="52"/>
     </w:p>
     <w:p>
       <w:r>
@@ -24006,8 +23986,8 @@
       <w:pPr>
         <w:pStyle w:val="Titre3"/>
       </w:pPr>
-      <w:bookmarkStart w:id="52" w:name="_Toc450917408"/>
-      <w:bookmarkStart w:id="53" w:name="_Toc460229514"/>
+      <w:bookmarkStart w:id="53" w:name="_Toc450917408"/>
+      <w:bookmarkStart w:id="54" w:name="_Toc460229514"/>
       <w:r>
         <w:t>Confirmation d’enregistrement</w:t>
       </w:r>
@@ -24022,8 +24002,8 @@
         <w:tab/>
         <w:t>Confirmation de suppression</w:t>
       </w:r>
-      <w:bookmarkEnd w:id="52"/>
       <w:bookmarkEnd w:id="53"/>
+      <w:bookmarkEnd w:id="54"/>
     </w:p>
     <w:p>
       <w:r>
@@ -24173,14 +24153,14 @@
       <w:pPr>
         <w:pStyle w:val="Titre3"/>
       </w:pPr>
-      <w:bookmarkStart w:id="54" w:name="_Toc450917409"/>
-      <w:bookmarkStart w:id="55" w:name="_Toc460229515"/>
+      <w:bookmarkStart w:id="55" w:name="_Toc450917409"/>
+      <w:bookmarkStart w:id="56" w:name="_Toc460229515"/>
       <w:r>
         <w:lastRenderedPageBreak/>
         <w:t>Erreur de champ vide</w:t>
       </w:r>
-      <w:bookmarkEnd w:id="54"/>
       <w:bookmarkEnd w:id="55"/>
+      <w:bookmarkEnd w:id="56"/>
     </w:p>
     <w:p>
       <w:r>
@@ -24240,13 +24220,13 @@
         <w:pStyle w:val="Titre2"/>
         <w:ind w:left="8496"/>
       </w:pPr>
-      <w:bookmarkStart w:id="56" w:name="_Toc450917410"/>
-      <w:bookmarkStart w:id="57" w:name="_Toc460229516"/>
+      <w:bookmarkStart w:id="57" w:name="_Toc450917410"/>
+      <w:bookmarkStart w:id="58" w:name="_Toc460229516"/>
       <w:r>
         <w:t>Sommaire des catégories d’artiste</w:t>
       </w:r>
-      <w:bookmarkEnd w:id="56"/>
       <w:bookmarkEnd w:id="57"/>
+      <w:bookmarkEnd w:id="58"/>
     </w:p>
     <w:p>
       <w:r>
@@ -24308,13 +24288,13 @@
         <w:pStyle w:val="Titre2"/>
         <w:ind w:left="8496"/>
       </w:pPr>
-      <w:bookmarkStart w:id="58" w:name="_Toc450917411"/>
-      <w:bookmarkStart w:id="59" w:name="_Toc460229517"/>
+      <w:bookmarkStart w:id="59" w:name="_Toc450917411"/>
+      <w:bookmarkStart w:id="60" w:name="_Toc460229517"/>
       <w:r>
         <w:t>Détails d’une catégorie d’artiste</w:t>
       </w:r>
-      <w:bookmarkEnd w:id="58"/>
       <w:bookmarkEnd w:id="59"/>
+      <w:bookmarkEnd w:id="60"/>
     </w:p>
     <w:p>
       <w:r>
@@ -24369,8 +24349,8 @@
       <w:pPr>
         <w:pStyle w:val="Titre3"/>
       </w:pPr>
-      <w:bookmarkStart w:id="60" w:name="_Toc450917412"/>
-      <w:bookmarkStart w:id="61" w:name="_Toc460229518"/>
+      <w:bookmarkStart w:id="61" w:name="_Toc450917412"/>
+      <w:bookmarkStart w:id="62" w:name="_Toc460229518"/>
       <w:r>
         <w:t>Confirmation d’enregistrement</w:t>
       </w:r>
@@ -24385,8 +24365,8 @@
         <w:tab/>
         <w:t>Confirmation de suppression</w:t>
       </w:r>
-      <w:bookmarkEnd w:id="60"/>
       <w:bookmarkEnd w:id="61"/>
+      <w:bookmarkEnd w:id="62"/>
     </w:p>
     <w:p>
       <w:r>
@@ -24535,14 +24515,14 @@
       <w:pPr>
         <w:pStyle w:val="Titre3"/>
       </w:pPr>
-      <w:bookmarkStart w:id="62" w:name="_Toc450917413"/>
-      <w:bookmarkStart w:id="63" w:name="_Toc460229519"/>
+      <w:bookmarkStart w:id="63" w:name="_Toc450917413"/>
+      <w:bookmarkStart w:id="64" w:name="_Toc460229519"/>
       <w:r>
         <w:lastRenderedPageBreak/>
         <w:t>Erreur de champ vide</w:t>
       </w:r>
-      <w:bookmarkEnd w:id="62"/>
       <w:bookmarkEnd w:id="63"/>
+      <w:bookmarkEnd w:id="64"/>
     </w:p>
     <w:p>
       <w:r>
@@ -24598,14 +24578,14 @@
         <w:pStyle w:val="Titre2"/>
         <w:ind w:left="10620"/>
       </w:pPr>
-      <w:bookmarkStart w:id="64" w:name="_Toc450917414"/>
-      <w:bookmarkStart w:id="65" w:name="_Toc460229520"/>
+      <w:bookmarkStart w:id="65" w:name="_Toc450917414"/>
+      <w:bookmarkStart w:id="66" w:name="_Toc460229520"/>
       <w:r>
         <w:lastRenderedPageBreak/>
         <w:t>Détails d’un artiste</w:t>
       </w:r>
-      <w:bookmarkEnd w:id="64"/>
       <w:bookmarkEnd w:id="65"/>
+      <w:bookmarkEnd w:id="66"/>
     </w:p>
     <w:p>
       <w:r>
@@ -24660,8 +24640,8 @@
       <w:pPr>
         <w:pStyle w:val="Titre3"/>
       </w:pPr>
-      <w:bookmarkStart w:id="66" w:name="_Toc450917415"/>
-      <w:bookmarkStart w:id="67" w:name="_Toc460229521"/>
+      <w:bookmarkStart w:id="67" w:name="_Toc450917415"/>
+      <w:bookmarkStart w:id="68" w:name="_Toc460229521"/>
       <w:r>
         <w:lastRenderedPageBreak/>
         <w:t>Confirmation d’enregistrement</w:t>
@@ -24677,8 +24657,8 @@
         <w:tab/>
         <w:t>Confirmation de suppression</w:t>
       </w:r>
-      <w:bookmarkEnd w:id="66"/>
       <w:bookmarkEnd w:id="67"/>
+      <w:bookmarkEnd w:id="68"/>
     </w:p>
     <w:p>
       <w:r>
@@ -24828,13 +24808,13 @@
       <w:pPr>
         <w:pStyle w:val="Titre3"/>
       </w:pPr>
-      <w:bookmarkStart w:id="68" w:name="_Toc450917416"/>
-      <w:bookmarkStart w:id="69" w:name="_Toc460229522"/>
+      <w:bookmarkStart w:id="69" w:name="_Toc450917416"/>
+      <w:bookmarkStart w:id="70" w:name="_Toc460229522"/>
       <w:r>
         <w:t>Erreur de champ vide</w:t>
       </w:r>
-      <w:bookmarkEnd w:id="68"/>
       <w:bookmarkEnd w:id="69"/>
+      <w:bookmarkEnd w:id="70"/>
     </w:p>
     <w:p>
       <w:r>
@@ -24894,13 +24874,13 @@
         <w:pStyle w:val="Titre2"/>
         <w:ind w:left="9912"/>
       </w:pPr>
-      <w:bookmarkStart w:id="70" w:name="_Toc450917417"/>
-      <w:bookmarkStart w:id="71" w:name="_Toc460229523"/>
+      <w:bookmarkStart w:id="71" w:name="_Toc450917417"/>
+      <w:bookmarkStart w:id="72" w:name="_Toc460229523"/>
       <w:r>
         <w:t>Détails des engagements</w:t>
       </w:r>
-      <w:bookmarkEnd w:id="70"/>
       <w:bookmarkEnd w:id="71"/>
+      <w:bookmarkEnd w:id="72"/>
     </w:p>
     <w:p>
       <w:r>
@@ -24960,8 +24940,8 @@
       <w:pPr>
         <w:pStyle w:val="Titre3"/>
       </w:pPr>
-      <w:bookmarkStart w:id="72" w:name="_Toc450917418"/>
-      <w:bookmarkStart w:id="73" w:name="_Toc460229524"/>
+      <w:bookmarkStart w:id="73" w:name="_Toc450917418"/>
+      <w:bookmarkStart w:id="74" w:name="_Toc460229524"/>
       <w:r>
         <w:lastRenderedPageBreak/>
         <w:t>Confirmation d’enregistrement</w:t>
@@ -24977,8 +24957,8 @@
         <w:tab/>
         <w:t>Confirmation de suppression</w:t>
       </w:r>
-      <w:bookmarkEnd w:id="72"/>
       <w:bookmarkEnd w:id="73"/>
+      <w:bookmarkEnd w:id="74"/>
     </w:p>
     <w:p>
       <w:r>
@@ -25128,8 +25108,8 @@
       <w:pPr>
         <w:pStyle w:val="Titre3"/>
       </w:pPr>
-      <w:bookmarkStart w:id="74" w:name="_Toc450917419"/>
-      <w:bookmarkStart w:id="75" w:name="_Toc460229525"/>
+      <w:bookmarkStart w:id="75" w:name="_Toc450917419"/>
+      <w:bookmarkStart w:id="76" w:name="_Toc460229525"/>
       <w:r>
         <w:t>Erreur de format</w:t>
       </w:r>
@@ -25143,8 +25123,8 @@
         <w:tab/>
         <w:t>Erreur de champ vide</w:t>
       </w:r>
-      <w:bookmarkEnd w:id="74"/>
       <w:bookmarkEnd w:id="75"/>
+      <w:bookmarkEnd w:id="76"/>
     </w:p>
     <w:p>
       <w:r>
@@ -25247,14 +25227,14 @@
         <w:pStyle w:val="Titre2"/>
         <w:ind w:left="9912"/>
       </w:pPr>
-      <w:bookmarkStart w:id="76" w:name="_Toc450917420"/>
-      <w:bookmarkStart w:id="77" w:name="_Toc460229526"/>
+      <w:bookmarkStart w:id="77" w:name="_Toc450917420"/>
+      <w:bookmarkStart w:id="78" w:name="_Toc460229526"/>
       <w:r>
         <w:lastRenderedPageBreak/>
         <w:t>Détails des exigences</w:t>
       </w:r>
-      <w:bookmarkEnd w:id="76"/>
       <w:bookmarkEnd w:id="77"/>
+      <w:bookmarkEnd w:id="78"/>
     </w:p>
     <w:p>
       <w:r>
@@ -25314,8 +25294,8 @@
       <w:pPr>
         <w:pStyle w:val="Titre3"/>
       </w:pPr>
-      <w:bookmarkStart w:id="78" w:name="_Toc450917421"/>
-      <w:bookmarkStart w:id="79" w:name="_Toc460229527"/>
+      <w:bookmarkStart w:id="79" w:name="_Toc450917421"/>
+      <w:bookmarkStart w:id="80" w:name="_Toc460229527"/>
       <w:r>
         <w:lastRenderedPageBreak/>
         <w:t>Confirmation d’enregistrement</w:t>
@@ -25331,8 +25311,8 @@
         <w:tab/>
         <w:t>Confirmation de suppression</w:t>
       </w:r>
-      <w:bookmarkEnd w:id="78"/>
       <w:bookmarkEnd w:id="79"/>
+      <w:bookmarkEnd w:id="80"/>
     </w:p>
     <w:p>
       <w:r>
@@ -25482,8 +25462,8 @@
       <w:pPr>
         <w:pStyle w:val="Titre3"/>
       </w:pPr>
-      <w:bookmarkStart w:id="80" w:name="_Toc450917422"/>
-      <w:bookmarkStart w:id="81" w:name="_Toc460229528"/>
+      <w:bookmarkStart w:id="81" w:name="_Toc450917422"/>
+      <w:bookmarkStart w:id="82" w:name="_Toc460229528"/>
       <w:r>
         <w:t>Erreur de format</w:t>
       </w:r>
@@ -25497,8 +25477,8 @@
         <w:tab/>
         <w:t>Erreur de champ vide</w:t>
       </w:r>
-      <w:bookmarkEnd w:id="80"/>
       <w:bookmarkEnd w:id="81"/>
+      <w:bookmarkEnd w:id="82"/>
     </w:p>
     <w:p>
       <w:r>
@@ -25605,21 +25585,19 @@
       <w:pPr>
         <w:pStyle w:val="Titre1"/>
       </w:pPr>
-      <w:bookmarkStart w:id="82" w:name="_Toc450917423"/>
-      <w:bookmarkStart w:id="83" w:name="_Toc460229529"/>
+      <w:bookmarkStart w:id="83" w:name="_Toc450917423"/>
+      <w:bookmarkStart w:id="84" w:name="_Toc460229529"/>
       <w:r>
         <w:lastRenderedPageBreak/>
         <w:t>Diagramme de classe</w:t>
       </w:r>
-      <w:bookmarkEnd w:id="82"/>
       <w:bookmarkEnd w:id="83"/>
+      <w:bookmarkEnd w:id="84"/>
     </w:p>
     <w:p>
       <w:pPr>
         <w:ind w:left="-567"/>
       </w:pPr>
-      <w:bookmarkStart w:id="84" w:name="_GoBack"/>
-      <w:bookmarkEnd w:id="84"/>
       <w:r>
         <w:rPr>
           <w:noProof/>
@@ -25837,7 +25815,7 @@
               </w14:shadow>
               <w14:numForm w14:val="oldStyle"/>
             </w:rPr>
-            <w:t>64</w:t>
+            <w:t>42</w:t>
           </w:r>
           <w:r>
             <w:rPr>
@@ -30089,6 +30067,7 @@
     <w:rsid w:val="00490569"/>
     <w:rsid w:val="004C10B6"/>
     <w:rsid w:val="005B6E94"/>
+    <w:rsid w:val="005F3429"/>
     <w:rsid w:val="007C6C98"/>
     <w:rsid w:val="007E0AA0"/>
     <w:rsid w:val="008B3BF2"/>
@@ -30910,7 +30889,7 @@
 </file>
 
 <file path=customXml/itemProps2.xml><?xml version="1.0" encoding="utf-8"?>
-<ds:datastoreItem xmlns:ds="http://schemas.openxmlformats.org/officeDocument/2006/customXml" ds:itemID="{DEB3B02E-3553-46C8-8E9F-12859B60CA0C}">
+<ds:datastoreItem xmlns:ds="http://schemas.openxmlformats.org/officeDocument/2006/customXml" ds:itemID="{658F563B-8AA5-4457-A8CB-3C9AA280C485}">
   <ds:schemaRefs>
     <ds:schemaRef ds:uri="http://schemas.openxmlformats.org/officeDocument/2006/bibliography"/>
   </ds:schemaRefs>

</xml_diff>

<commit_message>
Modification pour les null et ajustement de certaines tables dans .SQL. Correction de quelques champs dans l'analyse globale et dans le .VPP
</commit_message>
<xml_diff>
--- a/Sprint 1/Package 1/Documentation/Analyse/Analyse globale/AnalyseGlobalePackage_1.docx
+++ b/Sprint 1/Package 1/Documentation/Analyse/Analyse globale/AnalyseGlobalePackage_1.docx
@@ -62,7 +62,6 @@
                     <w:dataBinding w:prefixMappings="xmlns:ns0='http://schemas.openxmlformats.org/package/2006/metadata/core-properties' xmlns:ns1='http://purl.org/dc/elements/1.1/'" w:xpath="/ns0:coreProperties[1]/ns1:title[1]" w:storeItemID="{6C3C8BC8-F283-45AE-878A-BAB7291924A1}"/>
                     <w:text/>
                   </w:sdtPr>
-                  <w:sdtEndPr/>
                   <w:sdtContent>
                     <w:r>
                       <w:rPr>
@@ -100,7 +99,6 @@
                     <w:dataBinding w:prefixMappings="xmlns:ns0='http://schemas.openxmlformats.org/package/2006/metadata/core-properties' xmlns:ns1='http://purl.org/dc/elements/1.1/'" w:xpath="/ns0:coreProperties[1]/ns1:subject[1]" w:storeItemID="{6C3C8BC8-F283-45AE-878A-BAB7291924A1}"/>
                     <w:text/>
                   </w:sdtPr>
-                  <w:sdtEndPr/>
                   <w:sdtContent>
                     <w:r>
                       <w:rPr>
@@ -297,7 +295,6 @@
                                     <w:calendar w:val="gregorian"/>
                                   </w:date>
                                 </w:sdtPr>
-                                <w:sdtEndPr/>
                                 <w:sdtContent>
                                   <w:p>
                                     <w:pPr>
@@ -548,7 +545,6 @@
           <w:docPartUnique/>
         </w:docPartObj>
       </w:sdtPr>
-      <w:sdtEndPr/>
       <w:sdtContent>
         <w:p>
           <w:pPr>
@@ -5003,6 +4999,62 @@
           </w:p>
         </w:tc>
       </w:tr>
+      <w:tr>
+        <w:trPr>
+          <w:trHeight w:val="315"/>
+        </w:trPr>
+        <w:tc>
+          <w:tcPr>
+            <w:tcW w:w="1418" w:type="dxa"/>
+            <w:tcBorders>
+              <w:top w:val="single" w:sz="6" w:space="0" w:color="CCCCCC"/>
+              <w:left w:val="single" w:sz="6" w:space="0" w:color="CCCCCC"/>
+              <w:bottom w:val="single" w:sz="6" w:space="0" w:color="CCCCCC"/>
+              <w:right w:val="single" w:sz="6" w:space="0" w:color="CCCCCC"/>
+            </w:tcBorders>
+            <w:noWrap/>
+            <w:tcMar>
+              <w:top w:w="0" w:type="dxa"/>
+              <w:left w:w="45" w:type="dxa"/>
+              <w:bottom w:w="0" w:type="dxa"/>
+              <w:right w:w="45" w:type="dxa"/>
+            </w:tcMar>
+            <w:vAlign w:val="bottom"/>
+          </w:tcPr>
+          <w:p>
+            <w:r>
+              <w:t>couleur</w:t>
+            </w:r>
+          </w:p>
+        </w:tc>
+        <w:tc>
+          <w:tcPr>
+            <w:tcW w:w="8118" w:type="dxa"/>
+            <w:tcBorders>
+              <w:top w:val="single" w:sz="6" w:space="0" w:color="CCCCCC"/>
+              <w:left w:val="single" w:sz="6" w:space="0" w:color="CCCCCC"/>
+              <w:bottom w:val="single" w:sz="6" w:space="0" w:color="CCCCCC"/>
+              <w:right w:val="single" w:sz="6" w:space="0" w:color="CCCCCC"/>
+            </w:tcBorders>
+            <w:noWrap/>
+            <w:tcMar>
+              <w:top w:w="0" w:type="dxa"/>
+              <w:left w:w="45" w:type="dxa"/>
+              <w:bottom w:w="0" w:type="dxa"/>
+              <w:right w:w="45" w:type="dxa"/>
+            </w:tcMar>
+            <w:vAlign w:val="bottom"/>
+          </w:tcPr>
+          <w:p>
+            <w:r>
+              <w:t>La couleur est automatiquement générée et modifiée</w:t>
+            </w:r>
+            <w:r>
+              <w:t xml:space="preserve"> selon le statut. Sa présence est obligatoire.</w:t>
+            </w:r>
+          </w:p>
+        </w:tc>
+      </w:tr>
     </w:tbl>
     <w:p/>
     <w:tbl>
@@ -5114,7 +5166,10 @@
           </w:tcPr>
           <w:p>
             <w:r>
-              <w:t>idFichier</w:t>
+              <w:t>no</w:t>
+            </w:r>
+            <w:r>
+              <w:t>Fichier</w:t>
             </w:r>
           </w:p>
         </w:tc>
@@ -5142,7 +5197,12 @@
               <w:t xml:space="preserve">Le champ </w:t>
             </w:r>
             <w:r>
-              <w:t>idFichier</w:t>
+              <w:t>no</w:t>
+            </w:r>
+            <w:bookmarkStart w:id="10" w:name="_GoBack"/>
+            <w:bookmarkEnd w:id="10"/>
+            <w:r>
+              <w:t>Fichier</w:t>
             </w:r>
             <w:r>
               <w:t xml:space="preserve"> </w:t>
@@ -5327,6 +5387,9 @@
             </w:r>
             <w:r>
               <w:t>. Par exemple : photo, texte, etc.</w:t>
+            </w:r>
+            <w:r>
+              <w:t xml:space="preserve"> Sa présence est obligatoire.</w:t>
             </w:r>
           </w:p>
         </w:tc>
@@ -5384,7 +5447,6 @@
           </w:tcPr>
           <w:p>
             <w:r>
-              <w:lastRenderedPageBreak/>
               <w:t>Responsable</w:t>
             </w:r>
           </w:p>
@@ -5411,7 +5473,7 @@
           <w:p>
             <w:pPr>
               <w:rPr>
-                <w:rPrChange w:id="10" w:author="utilisateur" w:date="2016-08-29T09:33:00Z">
+                <w:rPrChange w:id="11" w:author="utilisateur" w:date="2016-08-29T09:33:00Z">
                   <w:rPr>
                     <w:color w:val="FF0000"/>
                   </w:rPr>
@@ -5758,7 +5820,13 @@
               <w:t>ontrat. Il est de type varchar(7</w:t>
             </w:r>
             <w:r>
-              <w:t>0). Sa présence est obligatoire si le champ idem est égal à false.</w:t>
+              <w:t xml:space="preserve">0). Sa présence </w:t>
+            </w:r>
+            <w:r>
+              <w:t xml:space="preserve">est </w:t>
+            </w:r>
+            <w:r>
+              <w:t>obligatoire si le champ idem est égal à false.</w:t>
             </w:r>
           </w:p>
         </w:tc>
@@ -5993,7 +6061,19 @@
           </w:tcPr>
           <w:p>
             <w:r>
-              <w:t>L'extension est une chaine de caractères de type varchar(5) et se forme ainsi : 85 (par exemple). Sa  présence est obligatoire</w:t>
+              <w:t xml:space="preserve">L'extension est une chaine de caractères de type varchar(5) et se forme ainsi : 85 (par exemple). Sa  présence </w:t>
+            </w:r>
+            <w:r>
+              <w:t>n’</w:t>
+            </w:r>
+            <w:r>
+              <w:t>est</w:t>
+            </w:r>
+            <w:r>
+              <w:t xml:space="preserve"> pas</w:t>
+            </w:r>
+            <w:r>
+              <w:t xml:space="preserve"> obligatoire</w:t>
             </w:r>
           </w:p>
         </w:tc>
@@ -6023,6 +6103,7 @@
           </w:tcPr>
           <w:p>
             <w:r>
+              <w:lastRenderedPageBreak/>
               <w:t>i</w:t>
             </w:r>
             <w:r>
@@ -6111,7 +6192,6 @@
           </w:tcPr>
           <w:p>
             <w:r>
-              <w:lastRenderedPageBreak/>
               <w:t>CategorieArtiste</w:t>
             </w:r>
           </w:p>
@@ -6386,7 +6466,6 @@
           </w:tcPr>
           <w:p>
             <w:r>
-              <w:lastRenderedPageBreak/>
               <w:t>Engagement</w:t>
             </w:r>
           </w:p>
@@ -8384,6 +8463,7 @@
           </w:tcPr>
           <w:p>
             <w:r>
+              <w:lastRenderedPageBreak/>
               <w:t>e</w:t>
             </w:r>
             <w:r>
@@ -8935,6 +9015,7 @@
           </w:tcPr>
           <w:p>
             <w:r>
+              <w:lastRenderedPageBreak/>
               <w:t>c</w:t>
             </w:r>
             <w:r>
@@ -8989,14 +9070,14 @@
       <w:pPr>
         <w:pStyle w:val="Titre1"/>
       </w:pPr>
-      <w:bookmarkStart w:id="11" w:name="_Toc450917390"/>
-      <w:bookmarkStart w:id="12" w:name="_Toc460229496"/>
+      <w:bookmarkStart w:id="12" w:name="_Toc450917390"/>
+      <w:bookmarkStart w:id="13" w:name="_Toc460229496"/>
       <w:r>
         <w:lastRenderedPageBreak/>
         <w:t>Documentation des associations</w:t>
       </w:r>
-      <w:bookmarkEnd w:id="11"/>
       <w:bookmarkEnd w:id="12"/>
+      <w:bookmarkEnd w:id="13"/>
     </w:p>
     <w:p>
       <w:r>
@@ -9328,14 +9409,14 @@
       <w:pPr>
         <w:pStyle w:val="Titre1"/>
       </w:pPr>
-      <w:bookmarkStart w:id="13" w:name="_Toc450917391"/>
-      <w:bookmarkStart w:id="14" w:name="_Toc460229497"/>
+      <w:bookmarkStart w:id="14" w:name="_Toc450917391"/>
+      <w:bookmarkStart w:id="15" w:name="_Toc460229497"/>
       <w:r>
         <w:lastRenderedPageBreak/>
         <w:t>Dictionnaire de données</w:t>
       </w:r>
-      <w:bookmarkEnd w:id="13"/>
       <w:bookmarkEnd w:id="14"/>
+      <w:bookmarkEnd w:id="15"/>
     </w:p>
     <w:p>
       <w:r>
@@ -12939,14 +13020,14 @@
       <w:pPr>
         <w:pStyle w:val="Titre1"/>
       </w:pPr>
-      <w:bookmarkStart w:id="15" w:name="_Toc450917392"/>
-      <w:bookmarkStart w:id="16" w:name="_Toc460229498"/>
+      <w:bookmarkStart w:id="16" w:name="_Toc450917392"/>
+      <w:bookmarkStart w:id="17" w:name="_Toc460229498"/>
       <w:r>
         <w:lastRenderedPageBreak/>
         <w:t>Acteurs et rôles</w:t>
       </w:r>
-      <w:bookmarkEnd w:id="15"/>
       <w:bookmarkEnd w:id="16"/>
+      <w:bookmarkEnd w:id="17"/>
       <w:r>
         <w:t xml:space="preserve"> </w:t>
       </w:r>
@@ -13183,13 +13264,13 @@
       <w:pPr>
         <w:pStyle w:val="Titre1"/>
       </w:pPr>
-      <w:bookmarkStart w:id="17" w:name="_Toc450917393"/>
-      <w:bookmarkStart w:id="18" w:name="_Toc460229499"/>
+      <w:bookmarkStart w:id="18" w:name="_Toc450917393"/>
+      <w:bookmarkStart w:id="19" w:name="_Toc460229499"/>
       <w:r>
         <w:t>Acteurs et événements</w:t>
       </w:r>
-      <w:bookmarkEnd w:id="17"/>
       <w:bookmarkEnd w:id="18"/>
+      <w:bookmarkEnd w:id="19"/>
     </w:p>
     <w:tbl>
       <w:tblPr>
@@ -13336,13 +13417,13 @@
       <w:pPr>
         <w:pStyle w:val="Titre1"/>
       </w:pPr>
-      <w:bookmarkStart w:id="19" w:name="_Toc450917394"/>
-      <w:bookmarkStart w:id="20" w:name="_Toc460229500"/>
+      <w:bookmarkStart w:id="20" w:name="_Toc450917394"/>
+      <w:bookmarkStart w:id="21" w:name="_Toc460229500"/>
       <w:r>
         <w:t>Description narrative</w:t>
       </w:r>
-      <w:bookmarkEnd w:id="19"/>
       <w:bookmarkEnd w:id="20"/>
+      <w:bookmarkEnd w:id="21"/>
     </w:p>
     <w:tbl>
       <w:tblPr>
@@ -13473,7 +13554,7 @@
                 <w:color w:val="000000"/>
               </w:rPr>
             </w:pPr>
-            <w:commentRangeStart w:id="21"/>
+            <w:commentRangeStart w:id="22"/>
             <w:r>
               <w:rPr>
                 <w:b/>
@@ -13481,12 +13562,12 @@
               </w:rPr>
               <w:t>Numéro</w:t>
             </w:r>
-            <w:commentRangeEnd w:id="21"/>
+            <w:commentRangeEnd w:id="22"/>
             <w:r>
               <w:rPr>
                 <w:rStyle w:val="Marquedecommentaire"/>
               </w:rPr>
-              <w:commentReference w:id="21"/>
+              <w:commentReference w:id="22"/>
             </w:r>
             <w:r>
               <w:rPr>
@@ -15128,8 +15209,8 @@
             <w:r>
               <w:t>Filtre à voir dépendamment du temps, budget, énergie, etc.</w:t>
             </w:r>
-            <w:bookmarkStart w:id="22" w:name="h.gjdgxs"/>
-            <w:bookmarkEnd w:id="22"/>
+            <w:bookmarkStart w:id="23" w:name="h.gjdgxs"/>
+            <w:bookmarkEnd w:id="23"/>
           </w:p>
           <w:p>
             <w:pPr>
@@ -20676,8 +20757,8 @@
           <w:lang w:eastAsia="fr-FR"/>
         </w:rPr>
       </w:pPr>
-      <w:bookmarkStart w:id="23" w:name="h.30j0zll"/>
-      <w:bookmarkEnd w:id="23"/>
+      <w:bookmarkStart w:id="24" w:name="h.30j0zll"/>
+      <w:bookmarkEnd w:id="24"/>
     </w:p>
     <w:p>
       <w:pPr>
@@ -22798,14 +22879,14 @@
       <w:pPr>
         <w:pStyle w:val="Titre1"/>
       </w:pPr>
-      <w:bookmarkStart w:id="24" w:name="_Toc450917395"/>
-      <w:bookmarkStart w:id="25" w:name="_Toc460229501"/>
+      <w:bookmarkStart w:id="25" w:name="_Toc450917395"/>
+      <w:bookmarkStart w:id="26" w:name="_Toc460229501"/>
       <w:r>
         <w:lastRenderedPageBreak/>
         <w:t>Diagramme de contexte</w:t>
       </w:r>
-      <w:bookmarkEnd w:id="24"/>
       <w:bookmarkEnd w:id="25"/>
+      <w:bookmarkEnd w:id="26"/>
     </w:p>
     <w:p>
       <w:r>
@@ -22863,8 +22944,8 @@
       <w:pPr>
         <w:pStyle w:val="Titre1"/>
       </w:pPr>
-      <w:bookmarkStart w:id="26" w:name="_Toc450917396"/>
-      <w:bookmarkStart w:id="27" w:name="_Toc460229502"/>
+      <w:bookmarkStart w:id="27" w:name="_Toc450917396"/>
+      <w:bookmarkStart w:id="28" w:name="_Toc460229502"/>
       <w:r>
         <w:lastRenderedPageBreak/>
         <w:t xml:space="preserve">Diagramme de </w:t>
@@ -22872,8 +22953,8 @@
       <w:r>
         <w:t>package</w:t>
       </w:r>
-      <w:bookmarkEnd w:id="26"/>
       <w:bookmarkEnd w:id="27"/>
+      <w:bookmarkEnd w:id="28"/>
     </w:p>
     <w:p>
       <w:r>
@@ -22931,8 +23012,8 @@
           <w:rStyle w:val="Titre2Car"/>
         </w:rPr>
       </w:pPr>
-      <w:bookmarkStart w:id="28" w:name="_Toc450917397"/>
-      <w:bookmarkStart w:id="29" w:name="_Toc460229503"/>
+      <w:bookmarkStart w:id="29" w:name="_Toc450917397"/>
+      <w:bookmarkStart w:id="30" w:name="_Toc460229503"/>
       <w:r>
         <w:lastRenderedPageBreak/>
         <w:t>Diagramme de cas d’utilisation</w:t>
@@ -22973,8 +23054,8 @@
         </w:rPr>
         <w:t>Gestion de contrat</w:t>
       </w:r>
-      <w:bookmarkEnd w:id="28"/>
       <w:bookmarkEnd w:id="29"/>
+      <w:bookmarkEnd w:id="30"/>
       <w:r>
         <w:tab/>
       </w:r>
@@ -23061,14 +23142,14 @@
         <w:pStyle w:val="Titre2"/>
         <w:ind w:left="10620"/>
       </w:pPr>
-      <w:bookmarkStart w:id="30" w:name="_Toc450917398"/>
-      <w:bookmarkStart w:id="31" w:name="_Toc460229504"/>
+      <w:bookmarkStart w:id="31" w:name="_Toc450917398"/>
+      <w:bookmarkStart w:id="32" w:name="_Toc460229504"/>
       <w:r>
         <w:lastRenderedPageBreak/>
         <w:t>Gestion d’artiste</w:t>
       </w:r>
-      <w:bookmarkEnd w:id="30"/>
       <w:bookmarkEnd w:id="31"/>
+      <w:bookmarkEnd w:id="32"/>
     </w:p>
     <w:p>
       <w:r>
@@ -23125,14 +23206,14 @@
         <w:pStyle w:val="Titre2"/>
         <w:ind w:left="9204"/>
       </w:pPr>
-      <w:bookmarkStart w:id="32" w:name="_Toc450917399"/>
-      <w:bookmarkStart w:id="33" w:name="_Toc460229505"/>
+      <w:bookmarkStart w:id="33" w:name="_Toc450917399"/>
+      <w:bookmarkStart w:id="34" w:name="_Toc460229505"/>
       <w:r>
         <w:lastRenderedPageBreak/>
         <w:t>Gestion des catégories d’artiste</w:t>
       </w:r>
-      <w:bookmarkEnd w:id="32"/>
       <w:bookmarkEnd w:id="33"/>
+      <w:bookmarkEnd w:id="34"/>
     </w:p>
     <w:p>
       <w:r>
@@ -23191,14 +23272,14 @@
         <w:pStyle w:val="Titre2"/>
         <w:ind w:left="10620"/>
       </w:pPr>
-      <w:bookmarkStart w:id="34" w:name="_Toc450917400"/>
-      <w:bookmarkStart w:id="35" w:name="_Toc460229506"/>
+      <w:bookmarkStart w:id="35" w:name="_Toc450917400"/>
+      <w:bookmarkStart w:id="36" w:name="_Toc460229506"/>
       <w:r>
         <w:lastRenderedPageBreak/>
         <w:t>Gestion d’agence</w:t>
       </w:r>
-      <w:bookmarkEnd w:id="34"/>
       <w:bookmarkEnd w:id="35"/>
+      <w:bookmarkEnd w:id="36"/>
     </w:p>
     <w:p>
       <w:r>
@@ -23260,14 +23341,14 @@
         <w:pStyle w:val="Titre2"/>
         <w:ind w:left="9912"/>
       </w:pPr>
-      <w:bookmarkStart w:id="36" w:name="_Toc450917401"/>
-      <w:bookmarkStart w:id="37" w:name="_Toc460229507"/>
+      <w:bookmarkStart w:id="37" w:name="_Toc450917401"/>
+      <w:bookmarkStart w:id="38" w:name="_Toc460229507"/>
       <w:r>
         <w:lastRenderedPageBreak/>
         <w:t>Gestion de personnel</w:t>
       </w:r>
-      <w:bookmarkEnd w:id="36"/>
       <w:bookmarkEnd w:id="37"/>
+      <w:bookmarkEnd w:id="38"/>
     </w:p>
     <w:p>
       <w:r>
@@ -23329,14 +23410,14 @@
         <w:pStyle w:val="Titre2"/>
         <w:ind w:left="9912"/>
       </w:pPr>
-      <w:bookmarkStart w:id="38" w:name="_Toc450917402"/>
-      <w:bookmarkStart w:id="39" w:name="_Toc460229508"/>
+      <w:bookmarkStart w:id="39" w:name="_Toc450917402"/>
+      <w:bookmarkStart w:id="40" w:name="_Toc460229508"/>
       <w:r>
         <w:lastRenderedPageBreak/>
         <w:t>Gestion d’évènement</w:t>
       </w:r>
-      <w:bookmarkEnd w:id="38"/>
       <w:bookmarkEnd w:id="39"/>
+      <w:bookmarkEnd w:id="40"/>
     </w:p>
     <w:p>
       <w:r>
@@ -23400,8 +23481,8 @@
           <w:rStyle w:val="Titre2Car"/>
         </w:rPr>
       </w:pPr>
-      <w:bookmarkStart w:id="40" w:name="_Toc450917403"/>
-      <w:bookmarkStart w:id="41" w:name="_Toc460229509"/>
+      <w:bookmarkStart w:id="41" w:name="_Toc450917403"/>
+      <w:bookmarkStart w:id="42" w:name="_Toc460229509"/>
       <w:r>
         <w:lastRenderedPageBreak/>
         <w:t>Prototype d’IHM</w:t>
@@ -23472,8 +23553,8 @@
         </w:rPr>
         <w:t>s</w:t>
       </w:r>
-      <w:bookmarkEnd w:id="40"/>
       <w:bookmarkEnd w:id="41"/>
+      <w:bookmarkEnd w:id="42"/>
     </w:p>
     <w:p>
       <w:r>
@@ -23529,17 +23610,17 @@
         <w:pStyle w:val="Titre2"/>
         <w:ind w:left="9912" w:firstLine="708"/>
       </w:pPr>
-      <w:bookmarkStart w:id="42" w:name="_Toc450917404"/>
-      <w:bookmarkStart w:id="43" w:name="_Toc460229510"/>
+      <w:bookmarkStart w:id="43" w:name="_Toc450917404"/>
+      <w:bookmarkStart w:id="44" w:name="_Toc460229510"/>
       <w:r>
         <w:lastRenderedPageBreak/>
         <w:t>Détail d’un contrat</w:t>
       </w:r>
-      <w:bookmarkEnd w:id="42"/>
       <w:bookmarkEnd w:id="43"/>
+      <w:bookmarkEnd w:id="44"/>
     </w:p>
     <w:p>
-      <w:del w:id="44" w:author="utilisateur" w:date="2016-08-29T10:16:00Z">
+      <w:del w:id="45" w:author="utilisateur" w:date="2016-08-29T10:16:00Z">
         <w:r>
           <w:rPr>
             <w:noProof/>
@@ -23588,7 +23669,7 @@
           </w:drawing>
         </w:r>
       </w:del>
-      <w:ins w:id="45" w:author="utilisateur" w:date="2016-08-29T10:16:00Z">
+      <w:ins w:id="46" w:author="utilisateur" w:date="2016-08-29T10:16:00Z">
         <w:r>
           <w:rPr>
             <w:noProof/>
@@ -23648,8 +23729,8 @@
       <w:pPr>
         <w:pStyle w:val="Titre3"/>
       </w:pPr>
-      <w:bookmarkStart w:id="46" w:name="_Toc450917405"/>
-      <w:bookmarkStart w:id="47" w:name="_Toc460229511"/>
+      <w:bookmarkStart w:id="47" w:name="_Toc450917405"/>
+      <w:bookmarkStart w:id="48" w:name="_Toc460229511"/>
       <w:r>
         <w:t>Confirmation d’enregistrement</w:t>
       </w:r>
@@ -23664,8 +23745,8 @@
         <w:tab/>
         <w:t>Confirmation de suppression</w:t>
       </w:r>
-      <w:bookmarkEnd w:id="46"/>
       <w:bookmarkEnd w:id="47"/>
+      <w:bookmarkEnd w:id="48"/>
     </w:p>
     <w:p/>
     <w:p>
@@ -23816,8 +23897,8 @@
       <w:pPr>
         <w:pStyle w:val="Titre3"/>
       </w:pPr>
-      <w:bookmarkStart w:id="48" w:name="_Toc450917406"/>
-      <w:bookmarkStart w:id="49" w:name="_Toc460229512"/>
+      <w:bookmarkStart w:id="49" w:name="_Toc450917406"/>
+      <w:bookmarkStart w:id="50" w:name="_Toc460229512"/>
       <w:r>
         <w:t>Erreur de format</w:t>
       </w:r>
@@ -23831,8 +23912,8 @@
         <w:tab/>
         <w:t>Erreur de champ vide</w:t>
       </w:r>
-      <w:bookmarkEnd w:id="48"/>
       <w:bookmarkEnd w:id="49"/>
+      <w:bookmarkEnd w:id="50"/>
     </w:p>
     <w:p>
       <w:pPr>
@@ -23944,14 +24025,14 @@
         <w:pStyle w:val="Titre2"/>
         <w:jc w:val="right"/>
       </w:pPr>
-      <w:bookmarkStart w:id="50" w:name="_Toc450917407"/>
-      <w:bookmarkStart w:id="51" w:name="_Toc460229513"/>
+      <w:bookmarkStart w:id="51" w:name="_Toc450917407"/>
+      <w:bookmarkStart w:id="52" w:name="_Toc460229513"/>
       <w:r>
         <w:lastRenderedPageBreak/>
         <w:t>Détails d’un statut de contrat</w:t>
       </w:r>
-      <w:bookmarkEnd w:id="50"/>
       <w:bookmarkEnd w:id="51"/>
+      <w:bookmarkEnd w:id="52"/>
     </w:p>
     <w:p>
       <w:r>
@@ -24006,8 +24087,8 @@
       <w:pPr>
         <w:pStyle w:val="Titre3"/>
       </w:pPr>
-      <w:bookmarkStart w:id="52" w:name="_Toc450917408"/>
-      <w:bookmarkStart w:id="53" w:name="_Toc460229514"/>
+      <w:bookmarkStart w:id="53" w:name="_Toc450917408"/>
+      <w:bookmarkStart w:id="54" w:name="_Toc460229514"/>
       <w:r>
         <w:t>Confirmation d’enregistrement</w:t>
       </w:r>
@@ -24022,8 +24103,8 @@
         <w:tab/>
         <w:t>Confirmation de suppression</w:t>
       </w:r>
-      <w:bookmarkEnd w:id="52"/>
       <w:bookmarkEnd w:id="53"/>
+      <w:bookmarkEnd w:id="54"/>
     </w:p>
     <w:p>
       <w:r>
@@ -24173,14 +24254,14 @@
       <w:pPr>
         <w:pStyle w:val="Titre3"/>
       </w:pPr>
-      <w:bookmarkStart w:id="54" w:name="_Toc450917409"/>
-      <w:bookmarkStart w:id="55" w:name="_Toc460229515"/>
+      <w:bookmarkStart w:id="55" w:name="_Toc450917409"/>
+      <w:bookmarkStart w:id="56" w:name="_Toc460229515"/>
       <w:r>
         <w:lastRenderedPageBreak/>
         <w:t>Erreur de champ vide</w:t>
       </w:r>
-      <w:bookmarkEnd w:id="54"/>
       <w:bookmarkEnd w:id="55"/>
+      <w:bookmarkEnd w:id="56"/>
     </w:p>
     <w:p>
       <w:r>
@@ -24240,13 +24321,13 @@
         <w:pStyle w:val="Titre2"/>
         <w:ind w:left="8496"/>
       </w:pPr>
-      <w:bookmarkStart w:id="56" w:name="_Toc450917410"/>
-      <w:bookmarkStart w:id="57" w:name="_Toc460229516"/>
+      <w:bookmarkStart w:id="57" w:name="_Toc450917410"/>
+      <w:bookmarkStart w:id="58" w:name="_Toc460229516"/>
       <w:r>
         <w:t>Sommaire des catégories d’artiste</w:t>
       </w:r>
-      <w:bookmarkEnd w:id="56"/>
       <w:bookmarkEnd w:id="57"/>
+      <w:bookmarkEnd w:id="58"/>
     </w:p>
     <w:p>
       <w:r>
@@ -24308,13 +24389,13 @@
         <w:pStyle w:val="Titre2"/>
         <w:ind w:left="8496"/>
       </w:pPr>
-      <w:bookmarkStart w:id="58" w:name="_Toc450917411"/>
-      <w:bookmarkStart w:id="59" w:name="_Toc460229517"/>
+      <w:bookmarkStart w:id="59" w:name="_Toc450917411"/>
+      <w:bookmarkStart w:id="60" w:name="_Toc460229517"/>
       <w:r>
         <w:t>Détails d’une catégorie d’artiste</w:t>
       </w:r>
-      <w:bookmarkEnd w:id="58"/>
       <w:bookmarkEnd w:id="59"/>
+      <w:bookmarkEnd w:id="60"/>
     </w:p>
     <w:p>
       <w:r>
@@ -24369,8 +24450,8 @@
       <w:pPr>
         <w:pStyle w:val="Titre3"/>
       </w:pPr>
-      <w:bookmarkStart w:id="60" w:name="_Toc450917412"/>
-      <w:bookmarkStart w:id="61" w:name="_Toc460229518"/>
+      <w:bookmarkStart w:id="61" w:name="_Toc450917412"/>
+      <w:bookmarkStart w:id="62" w:name="_Toc460229518"/>
       <w:r>
         <w:t>Confirmation d’enregistrement</w:t>
       </w:r>
@@ -24385,8 +24466,8 @@
         <w:tab/>
         <w:t>Confirmation de suppression</w:t>
       </w:r>
-      <w:bookmarkEnd w:id="60"/>
       <w:bookmarkEnd w:id="61"/>
+      <w:bookmarkEnd w:id="62"/>
     </w:p>
     <w:p>
       <w:r>
@@ -24535,14 +24616,14 @@
       <w:pPr>
         <w:pStyle w:val="Titre3"/>
       </w:pPr>
-      <w:bookmarkStart w:id="62" w:name="_Toc450917413"/>
-      <w:bookmarkStart w:id="63" w:name="_Toc460229519"/>
+      <w:bookmarkStart w:id="63" w:name="_Toc450917413"/>
+      <w:bookmarkStart w:id="64" w:name="_Toc460229519"/>
       <w:r>
         <w:lastRenderedPageBreak/>
         <w:t>Erreur de champ vide</w:t>
       </w:r>
-      <w:bookmarkEnd w:id="62"/>
       <w:bookmarkEnd w:id="63"/>
+      <w:bookmarkEnd w:id="64"/>
     </w:p>
     <w:p>
       <w:r>
@@ -24598,14 +24679,14 @@
         <w:pStyle w:val="Titre2"/>
         <w:ind w:left="10620"/>
       </w:pPr>
-      <w:bookmarkStart w:id="64" w:name="_Toc450917414"/>
-      <w:bookmarkStart w:id="65" w:name="_Toc460229520"/>
+      <w:bookmarkStart w:id="65" w:name="_Toc450917414"/>
+      <w:bookmarkStart w:id="66" w:name="_Toc460229520"/>
       <w:r>
         <w:lastRenderedPageBreak/>
         <w:t>Détails d’un artiste</w:t>
       </w:r>
-      <w:bookmarkEnd w:id="64"/>
       <w:bookmarkEnd w:id="65"/>
+      <w:bookmarkEnd w:id="66"/>
     </w:p>
     <w:p>
       <w:r>
@@ -24660,8 +24741,8 @@
       <w:pPr>
         <w:pStyle w:val="Titre3"/>
       </w:pPr>
-      <w:bookmarkStart w:id="66" w:name="_Toc450917415"/>
-      <w:bookmarkStart w:id="67" w:name="_Toc460229521"/>
+      <w:bookmarkStart w:id="67" w:name="_Toc450917415"/>
+      <w:bookmarkStart w:id="68" w:name="_Toc460229521"/>
       <w:r>
         <w:lastRenderedPageBreak/>
         <w:t>Confirmation d’enregistrement</w:t>
@@ -24677,8 +24758,8 @@
         <w:tab/>
         <w:t>Confirmation de suppression</w:t>
       </w:r>
-      <w:bookmarkEnd w:id="66"/>
       <w:bookmarkEnd w:id="67"/>
+      <w:bookmarkEnd w:id="68"/>
     </w:p>
     <w:p>
       <w:r>
@@ -24828,13 +24909,13 @@
       <w:pPr>
         <w:pStyle w:val="Titre3"/>
       </w:pPr>
-      <w:bookmarkStart w:id="68" w:name="_Toc450917416"/>
-      <w:bookmarkStart w:id="69" w:name="_Toc460229522"/>
+      <w:bookmarkStart w:id="69" w:name="_Toc450917416"/>
+      <w:bookmarkStart w:id="70" w:name="_Toc460229522"/>
       <w:r>
         <w:t>Erreur de champ vide</w:t>
       </w:r>
-      <w:bookmarkEnd w:id="68"/>
       <w:bookmarkEnd w:id="69"/>
+      <w:bookmarkEnd w:id="70"/>
     </w:p>
     <w:p>
       <w:r>
@@ -24894,13 +24975,13 @@
         <w:pStyle w:val="Titre2"/>
         <w:ind w:left="9912"/>
       </w:pPr>
-      <w:bookmarkStart w:id="70" w:name="_Toc450917417"/>
-      <w:bookmarkStart w:id="71" w:name="_Toc460229523"/>
+      <w:bookmarkStart w:id="71" w:name="_Toc450917417"/>
+      <w:bookmarkStart w:id="72" w:name="_Toc460229523"/>
       <w:r>
         <w:t>Détails des engagements</w:t>
       </w:r>
-      <w:bookmarkEnd w:id="70"/>
       <w:bookmarkEnd w:id="71"/>
+      <w:bookmarkEnd w:id="72"/>
     </w:p>
     <w:p>
       <w:r>
@@ -24960,8 +25041,8 @@
       <w:pPr>
         <w:pStyle w:val="Titre3"/>
       </w:pPr>
-      <w:bookmarkStart w:id="72" w:name="_Toc450917418"/>
-      <w:bookmarkStart w:id="73" w:name="_Toc460229524"/>
+      <w:bookmarkStart w:id="73" w:name="_Toc450917418"/>
+      <w:bookmarkStart w:id="74" w:name="_Toc460229524"/>
       <w:r>
         <w:lastRenderedPageBreak/>
         <w:t>Confirmation d’enregistrement</w:t>
@@ -24977,8 +25058,8 @@
         <w:tab/>
         <w:t>Confirmation de suppression</w:t>
       </w:r>
-      <w:bookmarkEnd w:id="72"/>
       <w:bookmarkEnd w:id="73"/>
+      <w:bookmarkEnd w:id="74"/>
     </w:p>
     <w:p>
       <w:r>
@@ -25128,8 +25209,8 @@
       <w:pPr>
         <w:pStyle w:val="Titre3"/>
       </w:pPr>
-      <w:bookmarkStart w:id="74" w:name="_Toc450917419"/>
-      <w:bookmarkStart w:id="75" w:name="_Toc460229525"/>
+      <w:bookmarkStart w:id="75" w:name="_Toc450917419"/>
+      <w:bookmarkStart w:id="76" w:name="_Toc460229525"/>
       <w:r>
         <w:t>Erreur de format</w:t>
       </w:r>
@@ -25143,8 +25224,8 @@
         <w:tab/>
         <w:t>Erreur de champ vide</w:t>
       </w:r>
-      <w:bookmarkEnd w:id="74"/>
       <w:bookmarkEnd w:id="75"/>
+      <w:bookmarkEnd w:id="76"/>
     </w:p>
     <w:p>
       <w:r>
@@ -25247,14 +25328,14 @@
         <w:pStyle w:val="Titre2"/>
         <w:ind w:left="9912"/>
       </w:pPr>
-      <w:bookmarkStart w:id="76" w:name="_Toc450917420"/>
-      <w:bookmarkStart w:id="77" w:name="_Toc460229526"/>
+      <w:bookmarkStart w:id="77" w:name="_Toc450917420"/>
+      <w:bookmarkStart w:id="78" w:name="_Toc460229526"/>
       <w:r>
         <w:lastRenderedPageBreak/>
         <w:t>Détails des exigences</w:t>
       </w:r>
-      <w:bookmarkEnd w:id="76"/>
       <w:bookmarkEnd w:id="77"/>
+      <w:bookmarkEnd w:id="78"/>
     </w:p>
     <w:p>
       <w:r>
@@ -25314,8 +25395,8 @@
       <w:pPr>
         <w:pStyle w:val="Titre3"/>
       </w:pPr>
-      <w:bookmarkStart w:id="78" w:name="_Toc450917421"/>
-      <w:bookmarkStart w:id="79" w:name="_Toc460229527"/>
+      <w:bookmarkStart w:id="79" w:name="_Toc450917421"/>
+      <w:bookmarkStart w:id="80" w:name="_Toc460229527"/>
       <w:r>
         <w:lastRenderedPageBreak/>
         <w:t>Confirmation d’enregistrement</w:t>
@@ -25331,8 +25412,8 @@
         <w:tab/>
         <w:t>Confirmation de suppression</w:t>
       </w:r>
-      <w:bookmarkEnd w:id="78"/>
       <w:bookmarkEnd w:id="79"/>
+      <w:bookmarkEnd w:id="80"/>
     </w:p>
     <w:p>
       <w:r>
@@ -25482,8 +25563,8 @@
       <w:pPr>
         <w:pStyle w:val="Titre3"/>
       </w:pPr>
-      <w:bookmarkStart w:id="80" w:name="_Toc450917422"/>
-      <w:bookmarkStart w:id="81" w:name="_Toc460229528"/>
+      <w:bookmarkStart w:id="81" w:name="_Toc450917422"/>
+      <w:bookmarkStart w:id="82" w:name="_Toc460229528"/>
       <w:r>
         <w:t>Erreur de format</w:t>
       </w:r>
@@ -25497,8 +25578,8 @@
         <w:tab/>
         <w:t>Erreur de champ vide</w:t>
       </w:r>
-      <w:bookmarkEnd w:id="80"/>
       <w:bookmarkEnd w:id="81"/>
+      <w:bookmarkEnd w:id="82"/>
     </w:p>
     <w:p>
       <w:r>
@@ -25605,21 +25686,19 @@
       <w:pPr>
         <w:pStyle w:val="Titre1"/>
       </w:pPr>
-      <w:bookmarkStart w:id="82" w:name="_Toc450917423"/>
-      <w:bookmarkStart w:id="83" w:name="_Toc460229529"/>
+      <w:bookmarkStart w:id="83" w:name="_Toc450917423"/>
+      <w:bookmarkStart w:id="84" w:name="_Toc460229529"/>
       <w:r>
         <w:lastRenderedPageBreak/>
         <w:t>Diagramme de classe</w:t>
       </w:r>
-      <w:bookmarkEnd w:id="82"/>
       <w:bookmarkEnd w:id="83"/>
+      <w:bookmarkEnd w:id="84"/>
     </w:p>
     <w:p>
       <w:pPr>
         <w:ind w:left="-567"/>
       </w:pPr>
-      <w:bookmarkStart w:id="84" w:name="_GoBack"/>
-      <w:bookmarkEnd w:id="84"/>
       <w:r>
         <w:rPr>
           <w:noProof/>
@@ -25696,7 +25775,7 @@
 
 <file path=word/comments.xml><?xml version="1.0" encoding="utf-8"?>
 <w:comments xmlns:wpc="http://schemas.microsoft.com/office/word/2010/wordprocessingCanvas" xmlns:mc="http://schemas.openxmlformats.org/markup-compatibility/2006" xmlns:o="urn:schemas-microsoft-com:office:office" xmlns:r="http://schemas.openxmlformats.org/officeDocument/2006/relationships" xmlns:m="http://schemas.openxmlformats.org/officeDocument/2006/math" xmlns:v="urn:schemas-microsoft-com:vml" xmlns:wp14="http://schemas.microsoft.com/office/word/2010/wordprocessingDrawing" xmlns:wp="http://schemas.openxmlformats.org/drawingml/2006/wordprocessingDrawing" xmlns:w10="urn:schemas-microsoft-com:office:word" xmlns:w="http://schemas.openxmlformats.org/wordprocessingml/2006/main" xmlns:w14="http://schemas.microsoft.com/office/word/2010/wordml" xmlns:w15="http://schemas.microsoft.com/office/word/2012/wordml" xmlns:wpg="http://schemas.microsoft.com/office/word/2010/wordprocessingGroup" xmlns:wpi="http://schemas.microsoft.com/office/word/2010/wordprocessingInk" xmlns:wne="http://schemas.microsoft.com/office/word/2006/wordml" xmlns:wps="http://schemas.microsoft.com/office/word/2010/wordprocessingShape" mc:Ignorable="w14 w15 wp14">
-  <w:comment w:id="21" w:author="utilisateur" w:date="2016-08-25T00:08:00Z" w:initials="u">
+  <w:comment w:id="22" w:author="utilisateur" w:date="2016-08-25T00:08:00Z" w:initials="u">
     <w:p>
       <w:pPr>
         <w:pStyle w:val="Commentaire"/>
@@ -25837,7 +25916,7 @@
               </w14:shadow>
               <w14:numForm w14:val="oldStyle"/>
             </w:rPr>
-            <w:t>64</w:t>
+            <w:t>21</w:t>
           </w:r>
           <w:r>
             <w:rPr>
@@ -25965,7 +26044,6 @@
           <w:dataBinding w:prefixMappings="xmlns:ns0='http://schemas.openxmlformats.org/package/2006/metadata/core-properties' xmlns:ns1='http://purl.org/dc/elements/1.1/'" w:xpath="/ns0:coreProperties[1]/ns1:title[1]" w:storeItemID="{6C3C8BC8-F283-45AE-878A-BAB7291924A1}"/>
           <w:text/>
         </w:sdtPr>
-        <w:sdtEndPr/>
         <w:sdtContent>
           <w:tc>
             <w:tcPr>
@@ -26020,7 +26098,6 @@
             <w:calendar w:val="gregorian"/>
           </w:date>
         </w:sdtPr>
-        <w:sdtEndPr/>
         <w:sdtContent>
           <w:tc>
             <w:tcPr>
@@ -26108,7 +26185,6 @@
           <w:dataBinding w:prefixMappings="xmlns:ns0='http://schemas.openxmlformats.org/package/2006/metadata/core-properties' xmlns:ns1='http://purl.org/dc/elements/1.1/'" w:xpath="/ns0:coreProperties[1]/ns1:title[1]" w:storeItemID="{6C3C8BC8-F283-45AE-878A-BAB7291924A1}"/>
           <w:text/>
         </w:sdtPr>
-        <w:sdtEndPr/>
         <w:sdtContent>
           <w:tc>
             <w:tcPr>
@@ -26163,7 +26239,6 @@
             <w:calendar w:val="gregorian"/>
           </w:date>
         </w:sdtPr>
-        <w:sdtEndPr/>
         <w:sdtContent>
           <w:tc>
             <w:tcPr>
@@ -26237,7 +26312,7 @@
         <v:path o:extrusionok="f" gradientshapeok="t" o:connecttype="rect"/>
         <o:lock v:ext="edit" aspectratio="t"/>
       </v:shapetype>
-      <v:shape id="_x0000_i1028" type="#_x0000_t75" style="width:9pt;height:9pt" o:bullet="t">
+      <v:shape id="_x0000_i1034" type="#_x0000_t75" style="width:9pt;height:9pt" o:bullet="t">
         <v:imagedata r:id="rId1" o:title="clip_image001"/>
       </v:shape>
     </w:pict>
@@ -30053,11 +30128,10 @@
   </w:font>
   <w:font w:name="Arial Unicode MS">
     <w:panose1 w:val="020B0604020202020204"/>
-    <w:charset w:val="00"/>
-    <w:family w:val="roman"/>
-    <w:notTrueType/>
+    <w:charset w:val="80"/>
+    <w:family w:val="swiss"/>
     <w:pitch w:val="variable"/>
-    <w:sig w:usb0="00000003" w:usb1="00000000" w:usb2="00000000" w:usb3="00000000" w:csb0="00000001" w:csb1="00000000"/>
+    <w:sig w:usb0="F7FFAFFF" w:usb1="E9DFFFFF" w:usb2="0000003F" w:usb3="00000000" w:csb0="003F01FF" w:csb1="00000000"/>
   </w:font>
   <w:font w:name="Calibri Light">
     <w:panose1 w:val="020F0302020204030204"/>
@@ -30093,6 +30167,7 @@
     <w:rsid w:val="007E0AA0"/>
     <w:rsid w:val="008B3BF2"/>
     <w:rsid w:val="00916F4C"/>
+    <w:rsid w:val="00CC4E11"/>
     <w:rsid w:val="00DA6EE1"/>
     <w:rsid w:val="00EE62A5"/>
     <w:rsid w:val="00F379A7"/>
@@ -30910,7 +30985,7 @@
 </file>
 
 <file path=customXml/itemProps2.xml><?xml version="1.0" encoding="utf-8"?>
-<ds:datastoreItem xmlns:ds="http://schemas.openxmlformats.org/officeDocument/2006/customXml" ds:itemID="{DEB3B02E-3553-46C8-8E9F-12859B60CA0C}">
+<ds:datastoreItem xmlns:ds="http://schemas.openxmlformats.org/officeDocument/2006/customXml" ds:itemID="{1ED48870-0B73-45D1-9542-4572B669C52B}">
   <ds:schemaRefs>
     <ds:schemaRef ds:uri="http://schemas.openxmlformats.org/officeDocument/2006/bibliography"/>
   </ds:schemaRefs>

</xml_diff>

<commit_message>
Modification pour les null et ajustement de certaines tables dans .SQL.
</commit_message>
<xml_diff>
--- a/Sprint 1/Package 1/Documentation/Analyse/Analyse globale/AnalyseGlobalePackage_1.docx
+++ b/Sprint 1/Package 1/Documentation/Analyse/Analyse globale/AnalyseGlobalePackage_1.docx
@@ -62,6 +62,7 @@
                     <w:dataBinding w:prefixMappings="xmlns:ns0='http://schemas.openxmlformats.org/package/2006/metadata/core-properties' xmlns:ns1='http://purl.org/dc/elements/1.1/'" w:xpath="/ns0:coreProperties[1]/ns1:title[1]" w:storeItemID="{6C3C8BC8-F283-45AE-878A-BAB7291924A1}"/>
                     <w:text/>
                   </w:sdtPr>
+                  <w:sdtEndPr/>
                   <w:sdtContent>
                     <w:r>
                       <w:rPr>
@@ -99,6 +100,7 @@
                     <w:dataBinding w:prefixMappings="xmlns:ns0='http://schemas.openxmlformats.org/package/2006/metadata/core-properties' xmlns:ns1='http://purl.org/dc/elements/1.1/'" w:xpath="/ns0:coreProperties[1]/ns1:subject[1]" w:storeItemID="{6C3C8BC8-F283-45AE-878A-BAB7291924A1}"/>
                     <w:text/>
                   </w:sdtPr>
+                  <w:sdtEndPr/>
                   <w:sdtContent>
                     <w:r>
                       <w:rPr>
@@ -295,6 +297,7 @@
                                     <w:calendar w:val="gregorian"/>
                                   </w:date>
                                 </w:sdtPr>
+                                <w:sdtEndPr/>
                                 <w:sdtContent>
                                   <w:p>
                                     <w:pPr>
@@ -545,6 +548,7 @@
           <w:docPartUnique/>
         </w:docPartObj>
       </w:sdtPr>
+      <w:sdtEndPr/>
       <w:sdtContent>
         <w:p>
           <w:pPr>
@@ -4999,62 +5003,6 @@
           </w:p>
         </w:tc>
       </w:tr>
-      <w:tr>
-        <w:trPr>
-          <w:trHeight w:val="315"/>
-        </w:trPr>
-        <w:tc>
-          <w:tcPr>
-            <w:tcW w:w="1418" w:type="dxa"/>
-            <w:tcBorders>
-              <w:top w:val="single" w:sz="6" w:space="0" w:color="CCCCCC"/>
-              <w:left w:val="single" w:sz="6" w:space="0" w:color="CCCCCC"/>
-              <w:bottom w:val="single" w:sz="6" w:space="0" w:color="CCCCCC"/>
-              <w:right w:val="single" w:sz="6" w:space="0" w:color="CCCCCC"/>
-            </w:tcBorders>
-            <w:noWrap/>
-            <w:tcMar>
-              <w:top w:w="0" w:type="dxa"/>
-              <w:left w:w="45" w:type="dxa"/>
-              <w:bottom w:w="0" w:type="dxa"/>
-              <w:right w:w="45" w:type="dxa"/>
-            </w:tcMar>
-            <w:vAlign w:val="bottom"/>
-          </w:tcPr>
-          <w:p>
-            <w:r>
-              <w:t>couleur</w:t>
-            </w:r>
-          </w:p>
-        </w:tc>
-        <w:tc>
-          <w:tcPr>
-            <w:tcW w:w="8118" w:type="dxa"/>
-            <w:tcBorders>
-              <w:top w:val="single" w:sz="6" w:space="0" w:color="CCCCCC"/>
-              <w:left w:val="single" w:sz="6" w:space="0" w:color="CCCCCC"/>
-              <w:bottom w:val="single" w:sz="6" w:space="0" w:color="CCCCCC"/>
-              <w:right w:val="single" w:sz="6" w:space="0" w:color="CCCCCC"/>
-            </w:tcBorders>
-            <w:noWrap/>
-            <w:tcMar>
-              <w:top w:w="0" w:type="dxa"/>
-              <w:left w:w="45" w:type="dxa"/>
-              <w:bottom w:w="0" w:type="dxa"/>
-              <w:right w:w="45" w:type="dxa"/>
-            </w:tcMar>
-            <w:vAlign w:val="bottom"/>
-          </w:tcPr>
-          <w:p>
-            <w:r>
-              <w:t>La couleur est automatiquement générée et modifiée</w:t>
-            </w:r>
-            <w:r>
-              <w:t xml:space="preserve"> selon le statut. Sa présence est obligatoire.</w:t>
-            </w:r>
-          </w:p>
-        </w:tc>
-      </w:tr>
     </w:tbl>
     <w:p/>
     <w:tbl>
@@ -5166,10 +5114,7 @@
           </w:tcPr>
           <w:p>
             <w:r>
-              <w:t>no</w:t>
-            </w:r>
-            <w:r>
-              <w:t>Fichier</w:t>
+              <w:t>idFichier</w:t>
             </w:r>
           </w:p>
         </w:tc>
@@ -5197,12 +5142,7 @@
               <w:t xml:space="preserve">Le champ </w:t>
             </w:r>
             <w:r>
-              <w:t>no</w:t>
-            </w:r>
-            <w:bookmarkStart w:id="10" w:name="_GoBack"/>
-            <w:bookmarkEnd w:id="10"/>
-            <w:r>
-              <w:t>Fichier</w:t>
+              <w:t>idFichier</w:t>
             </w:r>
             <w:r>
               <w:t xml:space="preserve"> </w:t>
@@ -5387,9 +5327,6 @@
             </w:r>
             <w:r>
               <w:t>. Par exemple : photo, texte, etc.</w:t>
-            </w:r>
-            <w:r>
-              <w:t xml:space="preserve"> Sa présence est obligatoire.</w:t>
             </w:r>
           </w:p>
         </w:tc>
@@ -5447,6 +5384,7 @@
           </w:tcPr>
           <w:p>
             <w:r>
+              <w:lastRenderedPageBreak/>
               <w:t>Responsable</w:t>
             </w:r>
           </w:p>
@@ -5473,7 +5411,7 @@
           <w:p>
             <w:pPr>
               <w:rPr>
-                <w:rPrChange w:id="11" w:author="utilisateur" w:date="2016-08-29T09:33:00Z">
+                <w:rPrChange w:id="10" w:author="utilisateur" w:date="2016-08-29T09:33:00Z">
                   <w:rPr>
                     <w:color w:val="FF0000"/>
                   </w:rPr>
@@ -5820,13 +5758,7 @@
               <w:t>ontrat. Il est de type varchar(7</w:t>
             </w:r>
             <w:r>
-              <w:t xml:space="preserve">0). Sa présence </w:t>
-            </w:r>
-            <w:r>
-              <w:t xml:space="preserve">est </w:t>
-            </w:r>
-            <w:r>
-              <w:t>obligatoire si le champ idem est égal à false.</w:t>
+              <w:t>0). Sa présence est obligatoire si le champ idem est égal à false.</w:t>
             </w:r>
           </w:p>
         </w:tc>
@@ -6061,19 +5993,7 @@
           </w:tcPr>
           <w:p>
             <w:r>
-              <w:t xml:space="preserve">L'extension est une chaine de caractères de type varchar(5) et se forme ainsi : 85 (par exemple). Sa  présence </w:t>
-            </w:r>
-            <w:r>
-              <w:t>n’</w:t>
-            </w:r>
-            <w:r>
-              <w:t>est</w:t>
-            </w:r>
-            <w:r>
-              <w:t xml:space="preserve"> pas</w:t>
-            </w:r>
-            <w:r>
-              <w:t xml:space="preserve"> obligatoire</w:t>
+              <w:t>L'extension est une chaine de caractères de type varchar(5) et se forme ainsi : 85 (par exemple). Sa  présence est obligatoire</w:t>
             </w:r>
           </w:p>
         </w:tc>
@@ -6103,7 +6023,6 @@
           </w:tcPr>
           <w:p>
             <w:r>
-              <w:lastRenderedPageBreak/>
               <w:t>i</w:t>
             </w:r>
             <w:r>
@@ -6192,6 +6111,7 @@
           </w:tcPr>
           <w:p>
             <w:r>
+              <w:lastRenderedPageBreak/>
               <w:t>CategorieArtiste</w:t>
             </w:r>
           </w:p>
@@ -6466,6 +6386,7 @@
           </w:tcPr>
           <w:p>
             <w:r>
+              <w:lastRenderedPageBreak/>
               <w:t>Engagement</w:t>
             </w:r>
           </w:p>
@@ -8463,7 +8384,6 @@
           </w:tcPr>
           <w:p>
             <w:r>
-              <w:lastRenderedPageBreak/>
               <w:t>e</w:t>
             </w:r>
             <w:r>
@@ -9015,7 +8935,6 @@
           </w:tcPr>
           <w:p>
             <w:r>
-              <w:lastRenderedPageBreak/>
               <w:t>c</w:t>
             </w:r>
             <w:r>
@@ -9070,14 +8989,14 @@
       <w:pPr>
         <w:pStyle w:val="Titre1"/>
       </w:pPr>
-      <w:bookmarkStart w:id="12" w:name="_Toc450917390"/>
-      <w:bookmarkStart w:id="13" w:name="_Toc460229496"/>
+      <w:bookmarkStart w:id="11" w:name="_Toc450917390"/>
+      <w:bookmarkStart w:id="12" w:name="_Toc460229496"/>
       <w:r>
         <w:lastRenderedPageBreak/>
         <w:t>Documentation des associations</w:t>
       </w:r>
+      <w:bookmarkEnd w:id="11"/>
       <w:bookmarkEnd w:id="12"/>
-      <w:bookmarkEnd w:id="13"/>
     </w:p>
     <w:p>
       <w:r>
@@ -9409,14 +9328,14 @@
       <w:pPr>
         <w:pStyle w:val="Titre1"/>
       </w:pPr>
-      <w:bookmarkStart w:id="14" w:name="_Toc450917391"/>
-      <w:bookmarkStart w:id="15" w:name="_Toc460229497"/>
+      <w:bookmarkStart w:id="13" w:name="_Toc450917391"/>
+      <w:bookmarkStart w:id="14" w:name="_Toc460229497"/>
       <w:r>
         <w:lastRenderedPageBreak/>
         <w:t>Dictionnaire de données</w:t>
       </w:r>
+      <w:bookmarkEnd w:id="13"/>
       <w:bookmarkEnd w:id="14"/>
-      <w:bookmarkEnd w:id="15"/>
     </w:p>
     <w:p>
       <w:r>
@@ -13020,14 +12939,14 @@
       <w:pPr>
         <w:pStyle w:val="Titre1"/>
       </w:pPr>
-      <w:bookmarkStart w:id="16" w:name="_Toc450917392"/>
-      <w:bookmarkStart w:id="17" w:name="_Toc460229498"/>
+      <w:bookmarkStart w:id="15" w:name="_Toc450917392"/>
+      <w:bookmarkStart w:id="16" w:name="_Toc460229498"/>
       <w:r>
         <w:lastRenderedPageBreak/>
         <w:t>Acteurs et rôles</w:t>
       </w:r>
+      <w:bookmarkEnd w:id="15"/>
       <w:bookmarkEnd w:id="16"/>
-      <w:bookmarkEnd w:id="17"/>
       <w:r>
         <w:t xml:space="preserve"> </w:t>
       </w:r>
@@ -13264,13 +13183,13 @@
       <w:pPr>
         <w:pStyle w:val="Titre1"/>
       </w:pPr>
-      <w:bookmarkStart w:id="18" w:name="_Toc450917393"/>
-      <w:bookmarkStart w:id="19" w:name="_Toc460229499"/>
+      <w:bookmarkStart w:id="17" w:name="_Toc450917393"/>
+      <w:bookmarkStart w:id="18" w:name="_Toc460229499"/>
       <w:r>
         <w:t>Acteurs et événements</w:t>
       </w:r>
+      <w:bookmarkEnd w:id="17"/>
       <w:bookmarkEnd w:id="18"/>
-      <w:bookmarkEnd w:id="19"/>
     </w:p>
     <w:tbl>
       <w:tblPr>
@@ -13417,13 +13336,13 @@
       <w:pPr>
         <w:pStyle w:val="Titre1"/>
       </w:pPr>
-      <w:bookmarkStart w:id="20" w:name="_Toc450917394"/>
-      <w:bookmarkStart w:id="21" w:name="_Toc460229500"/>
+      <w:bookmarkStart w:id="19" w:name="_Toc450917394"/>
+      <w:bookmarkStart w:id="20" w:name="_Toc460229500"/>
       <w:r>
         <w:t>Description narrative</w:t>
       </w:r>
+      <w:bookmarkEnd w:id="19"/>
       <w:bookmarkEnd w:id="20"/>
-      <w:bookmarkEnd w:id="21"/>
     </w:p>
     <w:tbl>
       <w:tblPr>
@@ -13554,7 +13473,7 @@
                 <w:color w:val="000000"/>
               </w:rPr>
             </w:pPr>
-            <w:commentRangeStart w:id="22"/>
+            <w:commentRangeStart w:id="21"/>
             <w:r>
               <w:rPr>
                 <w:b/>
@@ -13562,12 +13481,12 @@
               </w:rPr>
               <w:t>Numéro</w:t>
             </w:r>
-            <w:commentRangeEnd w:id="22"/>
+            <w:commentRangeEnd w:id="21"/>
             <w:r>
               <w:rPr>
                 <w:rStyle w:val="Marquedecommentaire"/>
               </w:rPr>
-              <w:commentReference w:id="22"/>
+              <w:commentReference w:id="21"/>
             </w:r>
             <w:r>
               <w:rPr>
@@ -15209,8 +15128,8 @@
             <w:r>
               <w:t>Filtre à voir dépendamment du temps, budget, énergie, etc.</w:t>
             </w:r>
-            <w:bookmarkStart w:id="23" w:name="h.gjdgxs"/>
-            <w:bookmarkEnd w:id="23"/>
+            <w:bookmarkStart w:id="22" w:name="h.gjdgxs"/>
+            <w:bookmarkEnd w:id="22"/>
           </w:p>
           <w:p>
             <w:pPr>
@@ -20757,8 +20676,8 @@
           <w:lang w:eastAsia="fr-FR"/>
         </w:rPr>
       </w:pPr>
-      <w:bookmarkStart w:id="24" w:name="h.30j0zll"/>
-      <w:bookmarkEnd w:id="24"/>
+      <w:bookmarkStart w:id="23" w:name="h.30j0zll"/>
+      <w:bookmarkEnd w:id="23"/>
     </w:p>
     <w:p>
       <w:pPr>
@@ -22879,14 +22798,14 @@
       <w:pPr>
         <w:pStyle w:val="Titre1"/>
       </w:pPr>
-      <w:bookmarkStart w:id="25" w:name="_Toc450917395"/>
-      <w:bookmarkStart w:id="26" w:name="_Toc460229501"/>
+      <w:bookmarkStart w:id="24" w:name="_Toc450917395"/>
+      <w:bookmarkStart w:id="25" w:name="_Toc460229501"/>
       <w:r>
         <w:lastRenderedPageBreak/>
         <w:t>Diagramme de contexte</w:t>
       </w:r>
+      <w:bookmarkEnd w:id="24"/>
       <w:bookmarkEnd w:id="25"/>
-      <w:bookmarkEnd w:id="26"/>
     </w:p>
     <w:p>
       <w:r>
@@ -22944,8 +22863,8 @@
       <w:pPr>
         <w:pStyle w:val="Titre1"/>
       </w:pPr>
-      <w:bookmarkStart w:id="27" w:name="_Toc450917396"/>
-      <w:bookmarkStart w:id="28" w:name="_Toc460229502"/>
+      <w:bookmarkStart w:id="26" w:name="_Toc450917396"/>
+      <w:bookmarkStart w:id="27" w:name="_Toc460229502"/>
       <w:r>
         <w:lastRenderedPageBreak/>
         <w:t xml:space="preserve">Diagramme de </w:t>
@@ -22953,8 +22872,8 @@
       <w:r>
         <w:t>package</w:t>
       </w:r>
+      <w:bookmarkEnd w:id="26"/>
       <w:bookmarkEnd w:id="27"/>
-      <w:bookmarkEnd w:id="28"/>
     </w:p>
     <w:p>
       <w:r>
@@ -23012,8 +22931,8 @@
           <w:rStyle w:val="Titre2Car"/>
         </w:rPr>
       </w:pPr>
-      <w:bookmarkStart w:id="29" w:name="_Toc450917397"/>
-      <w:bookmarkStart w:id="30" w:name="_Toc460229503"/>
+      <w:bookmarkStart w:id="28" w:name="_Toc450917397"/>
+      <w:bookmarkStart w:id="29" w:name="_Toc460229503"/>
       <w:r>
         <w:lastRenderedPageBreak/>
         <w:t>Diagramme de cas d’utilisation</w:t>
@@ -23054,8 +22973,8 @@
         </w:rPr>
         <w:t>Gestion de contrat</w:t>
       </w:r>
+      <w:bookmarkEnd w:id="28"/>
       <w:bookmarkEnd w:id="29"/>
-      <w:bookmarkEnd w:id="30"/>
       <w:r>
         <w:tab/>
       </w:r>
@@ -23142,14 +23061,14 @@
         <w:pStyle w:val="Titre2"/>
         <w:ind w:left="10620"/>
       </w:pPr>
-      <w:bookmarkStart w:id="31" w:name="_Toc450917398"/>
-      <w:bookmarkStart w:id="32" w:name="_Toc460229504"/>
+      <w:bookmarkStart w:id="30" w:name="_Toc450917398"/>
+      <w:bookmarkStart w:id="31" w:name="_Toc460229504"/>
       <w:r>
         <w:lastRenderedPageBreak/>
         <w:t>Gestion d’artiste</w:t>
       </w:r>
+      <w:bookmarkEnd w:id="30"/>
       <w:bookmarkEnd w:id="31"/>
-      <w:bookmarkEnd w:id="32"/>
     </w:p>
     <w:p>
       <w:r>
@@ -23206,14 +23125,14 @@
         <w:pStyle w:val="Titre2"/>
         <w:ind w:left="9204"/>
       </w:pPr>
-      <w:bookmarkStart w:id="33" w:name="_Toc450917399"/>
-      <w:bookmarkStart w:id="34" w:name="_Toc460229505"/>
+      <w:bookmarkStart w:id="32" w:name="_Toc450917399"/>
+      <w:bookmarkStart w:id="33" w:name="_Toc460229505"/>
       <w:r>
         <w:lastRenderedPageBreak/>
         <w:t>Gestion des catégories d’artiste</w:t>
       </w:r>
+      <w:bookmarkEnd w:id="32"/>
       <w:bookmarkEnd w:id="33"/>
-      <w:bookmarkEnd w:id="34"/>
     </w:p>
     <w:p>
       <w:r>
@@ -23272,14 +23191,14 @@
         <w:pStyle w:val="Titre2"/>
         <w:ind w:left="10620"/>
       </w:pPr>
-      <w:bookmarkStart w:id="35" w:name="_Toc450917400"/>
-      <w:bookmarkStart w:id="36" w:name="_Toc460229506"/>
+      <w:bookmarkStart w:id="34" w:name="_Toc450917400"/>
+      <w:bookmarkStart w:id="35" w:name="_Toc460229506"/>
       <w:r>
         <w:lastRenderedPageBreak/>
         <w:t>Gestion d’agence</w:t>
       </w:r>
+      <w:bookmarkEnd w:id="34"/>
       <w:bookmarkEnd w:id="35"/>
-      <w:bookmarkEnd w:id="36"/>
     </w:p>
     <w:p>
       <w:r>
@@ -23341,14 +23260,14 @@
         <w:pStyle w:val="Titre2"/>
         <w:ind w:left="9912"/>
       </w:pPr>
-      <w:bookmarkStart w:id="37" w:name="_Toc450917401"/>
-      <w:bookmarkStart w:id="38" w:name="_Toc460229507"/>
+      <w:bookmarkStart w:id="36" w:name="_Toc450917401"/>
+      <w:bookmarkStart w:id="37" w:name="_Toc460229507"/>
       <w:r>
         <w:lastRenderedPageBreak/>
         <w:t>Gestion de personnel</w:t>
       </w:r>
+      <w:bookmarkEnd w:id="36"/>
       <w:bookmarkEnd w:id="37"/>
-      <w:bookmarkEnd w:id="38"/>
     </w:p>
     <w:p>
       <w:r>
@@ -23410,14 +23329,14 @@
         <w:pStyle w:val="Titre2"/>
         <w:ind w:left="9912"/>
       </w:pPr>
-      <w:bookmarkStart w:id="39" w:name="_Toc450917402"/>
-      <w:bookmarkStart w:id="40" w:name="_Toc460229508"/>
+      <w:bookmarkStart w:id="38" w:name="_Toc450917402"/>
+      <w:bookmarkStart w:id="39" w:name="_Toc460229508"/>
       <w:r>
         <w:lastRenderedPageBreak/>
         <w:t>Gestion d’évènement</w:t>
       </w:r>
+      <w:bookmarkEnd w:id="38"/>
       <w:bookmarkEnd w:id="39"/>
-      <w:bookmarkEnd w:id="40"/>
     </w:p>
     <w:p>
       <w:r>
@@ -23481,8 +23400,8 @@
           <w:rStyle w:val="Titre2Car"/>
         </w:rPr>
       </w:pPr>
-      <w:bookmarkStart w:id="41" w:name="_Toc450917403"/>
-      <w:bookmarkStart w:id="42" w:name="_Toc460229509"/>
+      <w:bookmarkStart w:id="40" w:name="_Toc450917403"/>
+      <w:bookmarkStart w:id="41" w:name="_Toc460229509"/>
       <w:r>
         <w:lastRenderedPageBreak/>
         <w:t>Prototype d’IHM</w:t>
@@ -23553,8 +23472,8 @@
         </w:rPr>
         <w:t>s</w:t>
       </w:r>
+      <w:bookmarkEnd w:id="40"/>
       <w:bookmarkEnd w:id="41"/>
-      <w:bookmarkEnd w:id="42"/>
     </w:p>
     <w:p>
       <w:r>
@@ -23610,17 +23529,17 @@
         <w:pStyle w:val="Titre2"/>
         <w:ind w:left="9912" w:firstLine="708"/>
       </w:pPr>
-      <w:bookmarkStart w:id="43" w:name="_Toc450917404"/>
-      <w:bookmarkStart w:id="44" w:name="_Toc460229510"/>
+      <w:bookmarkStart w:id="42" w:name="_Toc450917404"/>
+      <w:bookmarkStart w:id="43" w:name="_Toc460229510"/>
       <w:r>
         <w:lastRenderedPageBreak/>
         <w:t>Détail d’un contrat</w:t>
       </w:r>
+      <w:bookmarkEnd w:id="42"/>
       <w:bookmarkEnd w:id="43"/>
-      <w:bookmarkEnd w:id="44"/>
     </w:p>
     <w:p>
-      <w:del w:id="45" w:author="utilisateur" w:date="2016-08-29T10:16:00Z">
+      <w:del w:id="44" w:author="utilisateur" w:date="2016-08-29T10:16:00Z">
         <w:r>
           <w:rPr>
             <w:noProof/>
@@ -23669,7 +23588,7 @@
           </w:drawing>
         </w:r>
       </w:del>
-      <w:ins w:id="46" w:author="utilisateur" w:date="2016-08-29T10:16:00Z">
+      <w:ins w:id="45" w:author="utilisateur" w:date="2016-08-29T10:16:00Z">
         <w:r>
           <w:rPr>
             <w:noProof/>
@@ -23729,8 +23648,8 @@
       <w:pPr>
         <w:pStyle w:val="Titre3"/>
       </w:pPr>
-      <w:bookmarkStart w:id="47" w:name="_Toc450917405"/>
-      <w:bookmarkStart w:id="48" w:name="_Toc460229511"/>
+      <w:bookmarkStart w:id="46" w:name="_Toc450917405"/>
+      <w:bookmarkStart w:id="47" w:name="_Toc460229511"/>
       <w:r>
         <w:t>Confirmation d’enregistrement</w:t>
       </w:r>
@@ -23745,8 +23664,8 @@
         <w:tab/>
         <w:t>Confirmation de suppression</w:t>
       </w:r>
+      <w:bookmarkEnd w:id="46"/>
       <w:bookmarkEnd w:id="47"/>
-      <w:bookmarkEnd w:id="48"/>
     </w:p>
     <w:p/>
     <w:p>
@@ -23897,8 +23816,8 @@
       <w:pPr>
         <w:pStyle w:val="Titre3"/>
       </w:pPr>
-      <w:bookmarkStart w:id="49" w:name="_Toc450917406"/>
-      <w:bookmarkStart w:id="50" w:name="_Toc460229512"/>
+      <w:bookmarkStart w:id="48" w:name="_Toc450917406"/>
+      <w:bookmarkStart w:id="49" w:name="_Toc460229512"/>
       <w:r>
         <w:t>Erreur de format</w:t>
       </w:r>
@@ -23912,8 +23831,8 @@
         <w:tab/>
         <w:t>Erreur de champ vide</w:t>
       </w:r>
+      <w:bookmarkEnd w:id="48"/>
       <w:bookmarkEnd w:id="49"/>
-      <w:bookmarkEnd w:id="50"/>
     </w:p>
     <w:p>
       <w:pPr>
@@ -24025,14 +23944,14 @@
         <w:pStyle w:val="Titre2"/>
         <w:jc w:val="right"/>
       </w:pPr>
-      <w:bookmarkStart w:id="51" w:name="_Toc450917407"/>
-      <w:bookmarkStart w:id="52" w:name="_Toc460229513"/>
+      <w:bookmarkStart w:id="50" w:name="_Toc450917407"/>
+      <w:bookmarkStart w:id="51" w:name="_Toc460229513"/>
       <w:r>
         <w:lastRenderedPageBreak/>
         <w:t>Détails d’un statut de contrat</w:t>
       </w:r>
+      <w:bookmarkEnd w:id="50"/>
       <w:bookmarkEnd w:id="51"/>
-      <w:bookmarkEnd w:id="52"/>
     </w:p>
     <w:p>
       <w:r>
@@ -24087,8 +24006,8 @@
       <w:pPr>
         <w:pStyle w:val="Titre3"/>
       </w:pPr>
-      <w:bookmarkStart w:id="53" w:name="_Toc450917408"/>
-      <w:bookmarkStart w:id="54" w:name="_Toc460229514"/>
+      <w:bookmarkStart w:id="52" w:name="_Toc450917408"/>
+      <w:bookmarkStart w:id="53" w:name="_Toc460229514"/>
       <w:r>
         <w:t>Confirmation d’enregistrement</w:t>
       </w:r>
@@ -24103,8 +24022,8 @@
         <w:tab/>
         <w:t>Confirmation de suppression</w:t>
       </w:r>
+      <w:bookmarkEnd w:id="52"/>
       <w:bookmarkEnd w:id="53"/>
-      <w:bookmarkEnd w:id="54"/>
     </w:p>
     <w:p>
       <w:r>
@@ -24254,14 +24173,14 @@
       <w:pPr>
         <w:pStyle w:val="Titre3"/>
       </w:pPr>
-      <w:bookmarkStart w:id="55" w:name="_Toc450917409"/>
-      <w:bookmarkStart w:id="56" w:name="_Toc460229515"/>
+      <w:bookmarkStart w:id="54" w:name="_Toc450917409"/>
+      <w:bookmarkStart w:id="55" w:name="_Toc460229515"/>
       <w:r>
         <w:lastRenderedPageBreak/>
         <w:t>Erreur de champ vide</w:t>
       </w:r>
+      <w:bookmarkEnd w:id="54"/>
       <w:bookmarkEnd w:id="55"/>
-      <w:bookmarkEnd w:id="56"/>
     </w:p>
     <w:p>
       <w:r>
@@ -24321,13 +24240,13 @@
         <w:pStyle w:val="Titre2"/>
         <w:ind w:left="8496"/>
       </w:pPr>
-      <w:bookmarkStart w:id="57" w:name="_Toc450917410"/>
-      <w:bookmarkStart w:id="58" w:name="_Toc460229516"/>
+      <w:bookmarkStart w:id="56" w:name="_Toc450917410"/>
+      <w:bookmarkStart w:id="57" w:name="_Toc460229516"/>
       <w:r>
         <w:t>Sommaire des catégories d’artiste</w:t>
       </w:r>
+      <w:bookmarkEnd w:id="56"/>
       <w:bookmarkEnd w:id="57"/>
-      <w:bookmarkEnd w:id="58"/>
     </w:p>
     <w:p>
       <w:r>
@@ -24389,13 +24308,13 @@
         <w:pStyle w:val="Titre2"/>
         <w:ind w:left="8496"/>
       </w:pPr>
-      <w:bookmarkStart w:id="59" w:name="_Toc450917411"/>
-      <w:bookmarkStart w:id="60" w:name="_Toc460229517"/>
+      <w:bookmarkStart w:id="58" w:name="_Toc450917411"/>
+      <w:bookmarkStart w:id="59" w:name="_Toc460229517"/>
       <w:r>
         <w:t>Détails d’une catégorie d’artiste</w:t>
       </w:r>
+      <w:bookmarkEnd w:id="58"/>
       <w:bookmarkEnd w:id="59"/>
-      <w:bookmarkEnd w:id="60"/>
     </w:p>
     <w:p>
       <w:r>
@@ -24450,8 +24369,8 @@
       <w:pPr>
         <w:pStyle w:val="Titre3"/>
       </w:pPr>
-      <w:bookmarkStart w:id="61" w:name="_Toc450917412"/>
-      <w:bookmarkStart w:id="62" w:name="_Toc460229518"/>
+      <w:bookmarkStart w:id="60" w:name="_Toc450917412"/>
+      <w:bookmarkStart w:id="61" w:name="_Toc460229518"/>
       <w:r>
         <w:t>Confirmation d’enregistrement</w:t>
       </w:r>
@@ -24466,8 +24385,8 @@
         <w:tab/>
         <w:t>Confirmation de suppression</w:t>
       </w:r>
+      <w:bookmarkEnd w:id="60"/>
       <w:bookmarkEnd w:id="61"/>
-      <w:bookmarkEnd w:id="62"/>
     </w:p>
     <w:p>
       <w:r>
@@ -24616,14 +24535,14 @@
       <w:pPr>
         <w:pStyle w:val="Titre3"/>
       </w:pPr>
-      <w:bookmarkStart w:id="63" w:name="_Toc450917413"/>
-      <w:bookmarkStart w:id="64" w:name="_Toc460229519"/>
+      <w:bookmarkStart w:id="62" w:name="_Toc450917413"/>
+      <w:bookmarkStart w:id="63" w:name="_Toc460229519"/>
       <w:r>
         <w:lastRenderedPageBreak/>
         <w:t>Erreur de champ vide</w:t>
       </w:r>
+      <w:bookmarkEnd w:id="62"/>
       <w:bookmarkEnd w:id="63"/>
-      <w:bookmarkEnd w:id="64"/>
     </w:p>
     <w:p>
       <w:r>
@@ -24679,14 +24598,14 @@
         <w:pStyle w:val="Titre2"/>
         <w:ind w:left="10620"/>
       </w:pPr>
-      <w:bookmarkStart w:id="65" w:name="_Toc450917414"/>
-      <w:bookmarkStart w:id="66" w:name="_Toc460229520"/>
+      <w:bookmarkStart w:id="64" w:name="_Toc450917414"/>
+      <w:bookmarkStart w:id="65" w:name="_Toc460229520"/>
       <w:r>
         <w:lastRenderedPageBreak/>
         <w:t>Détails d’un artiste</w:t>
       </w:r>
+      <w:bookmarkEnd w:id="64"/>
       <w:bookmarkEnd w:id="65"/>
-      <w:bookmarkEnd w:id="66"/>
     </w:p>
     <w:p>
       <w:r>
@@ -24741,8 +24660,8 @@
       <w:pPr>
         <w:pStyle w:val="Titre3"/>
       </w:pPr>
-      <w:bookmarkStart w:id="67" w:name="_Toc450917415"/>
-      <w:bookmarkStart w:id="68" w:name="_Toc460229521"/>
+      <w:bookmarkStart w:id="66" w:name="_Toc450917415"/>
+      <w:bookmarkStart w:id="67" w:name="_Toc460229521"/>
       <w:r>
         <w:lastRenderedPageBreak/>
         <w:t>Confirmation d’enregistrement</w:t>
@@ -24758,8 +24677,8 @@
         <w:tab/>
         <w:t>Confirmation de suppression</w:t>
       </w:r>
+      <w:bookmarkEnd w:id="66"/>
       <w:bookmarkEnd w:id="67"/>
-      <w:bookmarkEnd w:id="68"/>
     </w:p>
     <w:p>
       <w:r>
@@ -24909,13 +24828,13 @@
       <w:pPr>
         <w:pStyle w:val="Titre3"/>
       </w:pPr>
-      <w:bookmarkStart w:id="69" w:name="_Toc450917416"/>
-      <w:bookmarkStart w:id="70" w:name="_Toc460229522"/>
+      <w:bookmarkStart w:id="68" w:name="_Toc450917416"/>
+      <w:bookmarkStart w:id="69" w:name="_Toc460229522"/>
       <w:r>
         <w:t>Erreur de champ vide</w:t>
       </w:r>
+      <w:bookmarkEnd w:id="68"/>
       <w:bookmarkEnd w:id="69"/>
-      <w:bookmarkEnd w:id="70"/>
     </w:p>
     <w:p>
       <w:r>
@@ -24975,13 +24894,13 @@
         <w:pStyle w:val="Titre2"/>
         <w:ind w:left="9912"/>
       </w:pPr>
-      <w:bookmarkStart w:id="71" w:name="_Toc450917417"/>
-      <w:bookmarkStart w:id="72" w:name="_Toc460229523"/>
+      <w:bookmarkStart w:id="70" w:name="_Toc450917417"/>
+      <w:bookmarkStart w:id="71" w:name="_Toc460229523"/>
       <w:r>
         <w:t>Détails des engagements</w:t>
       </w:r>
+      <w:bookmarkEnd w:id="70"/>
       <w:bookmarkEnd w:id="71"/>
-      <w:bookmarkEnd w:id="72"/>
     </w:p>
     <w:p>
       <w:r>
@@ -25041,8 +24960,8 @@
       <w:pPr>
         <w:pStyle w:val="Titre3"/>
       </w:pPr>
-      <w:bookmarkStart w:id="73" w:name="_Toc450917418"/>
-      <w:bookmarkStart w:id="74" w:name="_Toc460229524"/>
+      <w:bookmarkStart w:id="72" w:name="_Toc450917418"/>
+      <w:bookmarkStart w:id="73" w:name="_Toc460229524"/>
       <w:r>
         <w:lastRenderedPageBreak/>
         <w:t>Confirmation d’enregistrement</w:t>
@@ -25058,8 +24977,8 @@
         <w:tab/>
         <w:t>Confirmation de suppression</w:t>
       </w:r>
+      <w:bookmarkEnd w:id="72"/>
       <w:bookmarkEnd w:id="73"/>
-      <w:bookmarkEnd w:id="74"/>
     </w:p>
     <w:p>
       <w:r>
@@ -25209,8 +25128,8 @@
       <w:pPr>
         <w:pStyle w:val="Titre3"/>
       </w:pPr>
-      <w:bookmarkStart w:id="75" w:name="_Toc450917419"/>
-      <w:bookmarkStart w:id="76" w:name="_Toc460229525"/>
+      <w:bookmarkStart w:id="74" w:name="_Toc450917419"/>
+      <w:bookmarkStart w:id="75" w:name="_Toc460229525"/>
       <w:r>
         <w:t>Erreur de format</w:t>
       </w:r>
@@ -25224,8 +25143,8 @@
         <w:tab/>
         <w:t>Erreur de champ vide</w:t>
       </w:r>
+      <w:bookmarkEnd w:id="74"/>
       <w:bookmarkEnd w:id="75"/>
-      <w:bookmarkEnd w:id="76"/>
     </w:p>
     <w:p>
       <w:r>
@@ -25328,14 +25247,14 @@
         <w:pStyle w:val="Titre2"/>
         <w:ind w:left="9912"/>
       </w:pPr>
-      <w:bookmarkStart w:id="77" w:name="_Toc450917420"/>
-      <w:bookmarkStart w:id="78" w:name="_Toc460229526"/>
+      <w:bookmarkStart w:id="76" w:name="_Toc450917420"/>
+      <w:bookmarkStart w:id="77" w:name="_Toc460229526"/>
       <w:r>
         <w:lastRenderedPageBreak/>
         <w:t>Détails des exigences</w:t>
       </w:r>
+      <w:bookmarkEnd w:id="76"/>
       <w:bookmarkEnd w:id="77"/>
-      <w:bookmarkEnd w:id="78"/>
     </w:p>
     <w:p>
       <w:r>
@@ -25395,8 +25314,8 @@
       <w:pPr>
         <w:pStyle w:val="Titre3"/>
       </w:pPr>
-      <w:bookmarkStart w:id="79" w:name="_Toc450917421"/>
-      <w:bookmarkStart w:id="80" w:name="_Toc460229527"/>
+      <w:bookmarkStart w:id="78" w:name="_Toc450917421"/>
+      <w:bookmarkStart w:id="79" w:name="_Toc460229527"/>
       <w:r>
         <w:lastRenderedPageBreak/>
         <w:t>Confirmation d’enregistrement</w:t>
@@ -25412,8 +25331,8 @@
         <w:tab/>
         <w:t>Confirmation de suppression</w:t>
       </w:r>
+      <w:bookmarkEnd w:id="78"/>
       <w:bookmarkEnd w:id="79"/>
-      <w:bookmarkEnd w:id="80"/>
     </w:p>
     <w:p>
       <w:r>
@@ -25563,8 +25482,8 @@
       <w:pPr>
         <w:pStyle w:val="Titre3"/>
       </w:pPr>
-      <w:bookmarkStart w:id="81" w:name="_Toc450917422"/>
-      <w:bookmarkStart w:id="82" w:name="_Toc460229528"/>
+      <w:bookmarkStart w:id="80" w:name="_Toc450917422"/>
+      <w:bookmarkStart w:id="81" w:name="_Toc460229528"/>
       <w:r>
         <w:t>Erreur de format</w:t>
       </w:r>
@@ -25578,8 +25497,8 @@
         <w:tab/>
         <w:t>Erreur de champ vide</w:t>
       </w:r>
+      <w:bookmarkEnd w:id="80"/>
       <w:bookmarkEnd w:id="81"/>
-      <w:bookmarkEnd w:id="82"/>
     </w:p>
     <w:p>
       <w:r>
@@ -25686,19 +25605,21 @@
       <w:pPr>
         <w:pStyle w:val="Titre1"/>
       </w:pPr>
-      <w:bookmarkStart w:id="83" w:name="_Toc450917423"/>
-      <w:bookmarkStart w:id="84" w:name="_Toc460229529"/>
+      <w:bookmarkStart w:id="82" w:name="_Toc450917423"/>
+      <w:bookmarkStart w:id="83" w:name="_Toc460229529"/>
       <w:r>
         <w:lastRenderedPageBreak/>
         <w:t>Diagramme de classe</w:t>
       </w:r>
+      <w:bookmarkEnd w:id="82"/>
       <w:bookmarkEnd w:id="83"/>
-      <w:bookmarkEnd w:id="84"/>
     </w:p>
     <w:p>
       <w:pPr>
         <w:ind w:left="-567"/>
       </w:pPr>
+      <w:bookmarkStart w:id="84" w:name="_GoBack"/>
+      <w:bookmarkEnd w:id="84"/>
       <w:r>
         <w:rPr>
           <w:noProof/>
@@ -25775,7 +25696,7 @@
 
 <file path=word/comments.xml><?xml version="1.0" encoding="utf-8"?>
 <w:comments xmlns:wpc="http://schemas.microsoft.com/office/word/2010/wordprocessingCanvas" xmlns:mc="http://schemas.openxmlformats.org/markup-compatibility/2006" xmlns:o="urn:schemas-microsoft-com:office:office" xmlns:r="http://schemas.openxmlformats.org/officeDocument/2006/relationships" xmlns:m="http://schemas.openxmlformats.org/officeDocument/2006/math" xmlns:v="urn:schemas-microsoft-com:vml" xmlns:wp14="http://schemas.microsoft.com/office/word/2010/wordprocessingDrawing" xmlns:wp="http://schemas.openxmlformats.org/drawingml/2006/wordprocessingDrawing" xmlns:w10="urn:schemas-microsoft-com:office:word" xmlns:w="http://schemas.openxmlformats.org/wordprocessingml/2006/main" xmlns:w14="http://schemas.microsoft.com/office/word/2010/wordml" xmlns:w15="http://schemas.microsoft.com/office/word/2012/wordml" xmlns:wpg="http://schemas.microsoft.com/office/word/2010/wordprocessingGroup" xmlns:wpi="http://schemas.microsoft.com/office/word/2010/wordprocessingInk" xmlns:wne="http://schemas.microsoft.com/office/word/2006/wordml" xmlns:wps="http://schemas.microsoft.com/office/word/2010/wordprocessingShape" mc:Ignorable="w14 w15 wp14">
-  <w:comment w:id="22" w:author="utilisateur" w:date="2016-08-25T00:08:00Z" w:initials="u">
+  <w:comment w:id="21" w:author="utilisateur" w:date="2016-08-25T00:08:00Z" w:initials="u">
     <w:p>
       <w:pPr>
         <w:pStyle w:val="Commentaire"/>
@@ -25916,7 +25837,7 @@
               </w14:shadow>
               <w14:numForm w14:val="oldStyle"/>
             </w:rPr>
-            <w:t>21</w:t>
+            <w:t>64</w:t>
           </w:r>
           <w:r>
             <w:rPr>
@@ -26044,6 +25965,7 @@
           <w:dataBinding w:prefixMappings="xmlns:ns0='http://schemas.openxmlformats.org/package/2006/metadata/core-properties' xmlns:ns1='http://purl.org/dc/elements/1.1/'" w:xpath="/ns0:coreProperties[1]/ns1:title[1]" w:storeItemID="{6C3C8BC8-F283-45AE-878A-BAB7291924A1}"/>
           <w:text/>
         </w:sdtPr>
+        <w:sdtEndPr/>
         <w:sdtContent>
           <w:tc>
             <w:tcPr>
@@ -26098,6 +26020,7 @@
             <w:calendar w:val="gregorian"/>
           </w:date>
         </w:sdtPr>
+        <w:sdtEndPr/>
         <w:sdtContent>
           <w:tc>
             <w:tcPr>
@@ -26185,6 +26108,7 @@
           <w:dataBinding w:prefixMappings="xmlns:ns0='http://schemas.openxmlformats.org/package/2006/metadata/core-properties' xmlns:ns1='http://purl.org/dc/elements/1.1/'" w:xpath="/ns0:coreProperties[1]/ns1:title[1]" w:storeItemID="{6C3C8BC8-F283-45AE-878A-BAB7291924A1}"/>
           <w:text/>
         </w:sdtPr>
+        <w:sdtEndPr/>
         <w:sdtContent>
           <w:tc>
             <w:tcPr>
@@ -26239,6 +26163,7 @@
             <w:calendar w:val="gregorian"/>
           </w:date>
         </w:sdtPr>
+        <w:sdtEndPr/>
         <w:sdtContent>
           <w:tc>
             <w:tcPr>
@@ -26312,7 +26237,7 @@
         <v:path o:extrusionok="f" gradientshapeok="t" o:connecttype="rect"/>
         <o:lock v:ext="edit" aspectratio="t"/>
       </v:shapetype>
-      <v:shape id="_x0000_i1034" type="#_x0000_t75" style="width:9pt;height:9pt" o:bullet="t">
+      <v:shape id="_x0000_i1028" type="#_x0000_t75" style="width:9pt;height:9pt" o:bullet="t">
         <v:imagedata r:id="rId1" o:title="clip_image001"/>
       </v:shape>
     </w:pict>
@@ -30128,10 +30053,11 @@
   </w:font>
   <w:font w:name="Arial Unicode MS">
     <w:panose1 w:val="020B0604020202020204"/>
-    <w:charset w:val="80"/>
-    <w:family w:val="swiss"/>
+    <w:charset w:val="00"/>
+    <w:family w:val="roman"/>
+    <w:notTrueType/>
     <w:pitch w:val="variable"/>
-    <w:sig w:usb0="F7FFAFFF" w:usb1="E9DFFFFF" w:usb2="0000003F" w:usb3="00000000" w:csb0="003F01FF" w:csb1="00000000"/>
+    <w:sig w:usb0="00000003" w:usb1="00000000" w:usb2="00000000" w:usb3="00000000" w:csb0="00000001" w:csb1="00000000"/>
   </w:font>
   <w:font w:name="Calibri Light">
     <w:panose1 w:val="020F0302020204030204"/>
@@ -30167,7 +30093,6 @@
     <w:rsid w:val="007E0AA0"/>
     <w:rsid w:val="008B3BF2"/>
     <w:rsid w:val="00916F4C"/>
-    <w:rsid w:val="00CC4E11"/>
     <w:rsid w:val="00DA6EE1"/>
     <w:rsid w:val="00EE62A5"/>
     <w:rsid w:val="00F379A7"/>
@@ -30985,7 +30910,7 @@
 </file>
 
 <file path=customXml/itemProps2.xml><?xml version="1.0" encoding="utf-8"?>
-<ds:datastoreItem xmlns:ds="http://schemas.openxmlformats.org/officeDocument/2006/customXml" ds:itemID="{1ED48870-0B73-45D1-9542-4572B669C52B}">
+<ds:datastoreItem xmlns:ds="http://schemas.openxmlformats.org/officeDocument/2006/customXml" ds:itemID="{DEB3B02E-3553-46C8-8E9F-12859B60CA0C}">
   <ds:schemaRefs>
     <ds:schemaRef ds:uri="http://schemas.openxmlformats.org/officeDocument/2006/bibliography"/>
   </ds:schemaRefs>

</xml_diff>

<commit_message>
Correction de quelques champs dans l'analyse globale et dans le .VPP
</commit_message>
<xml_diff>
--- a/Sprint 1/Package 1/Documentation/Analyse/Analyse globale/AnalyseGlobalePackage_1.docx
+++ b/Sprint 1/Package 1/Documentation/Analyse/Analyse globale/AnalyseGlobalePackage_1.docx
@@ -62,7 +62,6 @@
                     <w:dataBinding w:prefixMappings="xmlns:ns0='http://schemas.openxmlformats.org/package/2006/metadata/core-properties' xmlns:ns1='http://purl.org/dc/elements/1.1/'" w:xpath="/ns0:coreProperties[1]/ns1:title[1]" w:storeItemID="{6C3C8BC8-F283-45AE-878A-BAB7291924A1}"/>
                     <w:text/>
                   </w:sdtPr>
-                  <w:sdtEndPr/>
                   <w:sdtContent>
                     <w:r>
                       <w:rPr>
@@ -100,7 +99,6 @@
                     <w:dataBinding w:prefixMappings="xmlns:ns0='http://schemas.openxmlformats.org/package/2006/metadata/core-properties' xmlns:ns1='http://purl.org/dc/elements/1.1/'" w:xpath="/ns0:coreProperties[1]/ns1:subject[1]" w:storeItemID="{6C3C8BC8-F283-45AE-878A-BAB7291924A1}"/>
                     <w:text/>
                   </w:sdtPr>
-                  <w:sdtEndPr/>
                   <w:sdtContent>
                     <w:r>
                       <w:rPr>
@@ -297,7 +295,6 @@
                                     <w:calendar w:val="gregorian"/>
                                   </w:date>
                                 </w:sdtPr>
-                                <w:sdtEndPr/>
                                 <w:sdtContent>
                                   <w:p>
                                     <w:pPr>
@@ -548,7 +545,6 @@
           <w:docPartUnique/>
         </w:docPartObj>
       </w:sdtPr>
-      <w:sdtEndPr/>
       <w:sdtContent>
         <w:p>
           <w:pPr>
@@ -5003,6 +4999,62 @@
           </w:p>
         </w:tc>
       </w:tr>
+      <w:tr>
+        <w:trPr>
+          <w:trHeight w:val="315"/>
+        </w:trPr>
+        <w:tc>
+          <w:tcPr>
+            <w:tcW w:w="1418" w:type="dxa"/>
+            <w:tcBorders>
+              <w:top w:val="single" w:sz="6" w:space="0" w:color="CCCCCC"/>
+              <w:left w:val="single" w:sz="6" w:space="0" w:color="CCCCCC"/>
+              <w:bottom w:val="single" w:sz="6" w:space="0" w:color="CCCCCC"/>
+              <w:right w:val="single" w:sz="6" w:space="0" w:color="CCCCCC"/>
+            </w:tcBorders>
+            <w:noWrap/>
+            <w:tcMar>
+              <w:top w:w="0" w:type="dxa"/>
+              <w:left w:w="45" w:type="dxa"/>
+              <w:bottom w:w="0" w:type="dxa"/>
+              <w:right w:w="45" w:type="dxa"/>
+            </w:tcMar>
+            <w:vAlign w:val="bottom"/>
+          </w:tcPr>
+          <w:p>
+            <w:r>
+              <w:t>couleur</w:t>
+            </w:r>
+          </w:p>
+        </w:tc>
+        <w:tc>
+          <w:tcPr>
+            <w:tcW w:w="8118" w:type="dxa"/>
+            <w:tcBorders>
+              <w:top w:val="single" w:sz="6" w:space="0" w:color="CCCCCC"/>
+              <w:left w:val="single" w:sz="6" w:space="0" w:color="CCCCCC"/>
+              <w:bottom w:val="single" w:sz="6" w:space="0" w:color="CCCCCC"/>
+              <w:right w:val="single" w:sz="6" w:space="0" w:color="CCCCCC"/>
+            </w:tcBorders>
+            <w:noWrap/>
+            <w:tcMar>
+              <w:top w:w="0" w:type="dxa"/>
+              <w:left w:w="45" w:type="dxa"/>
+              <w:bottom w:w="0" w:type="dxa"/>
+              <w:right w:w="45" w:type="dxa"/>
+            </w:tcMar>
+            <w:vAlign w:val="bottom"/>
+          </w:tcPr>
+          <w:p>
+            <w:r>
+              <w:t>La couleur est automatiquement générée et modifiée</w:t>
+            </w:r>
+            <w:r>
+              <w:t xml:space="preserve"> selon le statut. Sa présence est obligatoire.</w:t>
+            </w:r>
+          </w:p>
+        </w:tc>
+      </w:tr>
     </w:tbl>
     <w:p/>
     <w:tbl>
@@ -5114,7 +5166,10 @@
           </w:tcPr>
           <w:p>
             <w:r>
-              <w:t>idFichier</w:t>
+              <w:t>no</w:t>
+            </w:r>
+            <w:r>
+              <w:t>Fichier</w:t>
             </w:r>
           </w:p>
         </w:tc>
@@ -5142,7 +5197,12 @@
               <w:t xml:space="preserve">Le champ </w:t>
             </w:r>
             <w:r>
-              <w:t>idFichier</w:t>
+              <w:t>no</w:t>
+            </w:r>
+            <w:bookmarkStart w:id="10" w:name="_GoBack"/>
+            <w:bookmarkEnd w:id="10"/>
+            <w:r>
+              <w:t>Fichier</w:t>
             </w:r>
             <w:r>
               <w:t xml:space="preserve"> </w:t>
@@ -5327,6 +5387,9 @@
             </w:r>
             <w:r>
               <w:t>. Par exemple : photo, texte, etc.</w:t>
+            </w:r>
+            <w:r>
+              <w:t xml:space="preserve"> Sa présence est obligatoire.</w:t>
             </w:r>
           </w:p>
         </w:tc>
@@ -5384,7 +5447,6 @@
           </w:tcPr>
           <w:p>
             <w:r>
-              <w:lastRenderedPageBreak/>
               <w:t>Responsable</w:t>
             </w:r>
           </w:p>
@@ -5411,7 +5473,7 @@
           <w:p>
             <w:pPr>
               <w:rPr>
-                <w:rPrChange w:id="10" w:author="utilisateur" w:date="2016-08-29T09:33:00Z">
+                <w:rPrChange w:id="11" w:author="utilisateur" w:date="2016-08-29T09:33:00Z">
                   <w:rPr>
                     <w:color w:val="FF0000"/>
                   </w:rPr>
@@ -5758,7 +5820,13 @@
               <w:t>ontrat. Il est de type varchar(7</w:t>
             </w:r>
             <w:r>
-              <w:t>0). Sa présence est obligatoire si le champ idem est égal à false.</w:t>
+              <w:t xml:space="preserve">0). Sa présence </w:t>
+            </w:r>
+            <w:r>
+              <w:t xml:space="preserve">est </w:t>
+            </w:r>
+            <w:r>
+              <w:t>obligatoire si le champ idem est égal à false.</w:t>
             </w:r>
           </w:p>
         </w:tc>
@@ -5993,7 +6061,19 @@
           </w:tcPr>
           <w:p>
             <w:r>
-              <w:t>L'extension est une chaine de caractères de type varchar(5) et se forme ainsi : 85 (par exemple). Sa  présence est obligatoire</w:t>
+              <w:t xml:space="preserve">L'extension est une chaine de caractères de type varchar(5) et se forme ainsi : 85 (par exemple). Sa  présence </w:t>
+            </w:r>
+            <w:r>
+              <w:t>n’</w:t>
+            </w:r>
+            <w:r>
+              <w:t>est</w:t>
+            </w:r>
+            <w:r>
+              <w:t xml:space="preserve"> pas</w:t>
+            </w:r>
+            <w:r>
+              <w:t xml:space="preserve"> obligatoire</w:t>
             </w:r>
           </w:p>
         </w:tc>
@@ -6023,6 +6103,7 @@
           </w:tcPr>
           <w:p>
             <w:r>
+              <w:lastRenderedPageBreak/>
               <w:t>i</w:t>
             </w:r>
             <w:r>
@@ -6111,7 +6192,6 @@
           </w:tcPr>
           <w:p>
             <w:r>
-              <w:lastRenderedPageBreak/>
               <w:t>CategorieArtiste</w:t>
             </w:r>
           </w:p>
@@ -6386,7 +6466,6 @@
           </w:tcPr>
           <w:p>
             <w:r>
-              <w:lastRenderedPageBreak/>
               <w:t>Engagement</w:t>
             </w:r>
           </w:p>
@@ -8384,6 +8463,7 @@
           </w:tcPr>
           <w:p>
             <w:r>
+              <w:lastRenderedPageBreak/>
               <w:t>e</w:t>
             </w:r>
             <w:r>
@@ -8935,6 +9015,7 @@
           </w:tcPr>
           <w:p>
             <w:r>
+              <w:lastRenderedPageBreak/>
               <w:t>c</w:t>
             </w:r>
             <w:r>
@@ -8989,14 +9070,14 @@
       <w:pPr>
         <w:pStyle w:val="Titre1"/>
       </w:pPr>
-      <w:bookmarkStart w:id="11" w:name="_Toc450917390"/>
-      <w:bookmarkStart w:id="12" w:name="_Toc460229496"/>
+      <w:bookmarkStart w:id="12" w:name="_Toc450917390"/>
+      <w:bookmarkStart w:id="13" w:name="_Toc460229496"/>
       <w:r>
         <w:lastRenderedPageBreak/>
         <w:t>Documentation des associations</w:t>
       </w:r>
-      <w:bookmarkEnd w:id="11"/>
       <w:bookmarkEnd w:id="12"/>
+      <w:bookmarkEnd w:id="13"/>
     </w:p>
     <w:p>
       <w:r>
@@ -9328,14 +9409,14 @@
       <w:pPr>
         <w:pStyle w:val="Titre1"/>
       </w:pPr>
-      <w:bookmarkStart w:id="13" w:name="_Toc450917391"/>
-      <w:bookmarkStart w:id="14" w:name="_Toc460229497"/>
+      <w:bookmarkStart w:id="14" w:name="_Toc450917391"/>
+      <w:bookmarkStart w:id="15" w:name="_Toc460229497"/>
       <w:r>
         <w:lastRenderedPageBreak/>
         <w:t>Dictionnaire de données</w:t>
       </w:r>
-      <w:bookmarkEnd w:id="13"/>
       <w:bookmarkEnd w:id="14"/>
+      <w:bookmarkEnd w:id="15"/>
     </w:p>
     <w:p>
       <w:r>
@@ -12939,14 +13020,14 @@
       <w:pPr>
         <w:pStyle w:val="Titre1"/>
       </w:pPr>
-      <w:bookmarkStart w:id="15" w:name="_Toc450917392"/>
-      <w:bookmarkStart w:id="16" w:name="_Toc460229498"/>
+      <w:bookmarkStart w:id="16" w:name="_Toc450917392"/>
+      <w:bookmarkStart w:id="17" w:name="_Toc460229498"/>
       <w:r>
         <w:lastRenderedPageBreak/>
         <w:t>Acteurs et rôles</w:t>
       </w:r>
-      <w:bookmarkEnd w:id="15"/>
       <w:bookmarkEnd w:id="16"/>
+      <w:bookmarkEnd w:id="17"/>
       <w:r>
         <w:t xml:space="preserve"> </w:t>
       </w:r>
@@ -13183,13 +13264,13 @@
       <w:pPr>
         <w:pStyle w:val="Titre1"/>
       </w:pPr>
-      <w:bookmarkStart w:id="17" w:name="_Toc450917393"/>
-      <w:bookmarkStart w:id="18" w:name="_Toc460229499"/>
+      <w:bookmarkStart w:id="18" w:name="_Toc450917393"/>
+      <w:bookmarkStart w:id="19" w:name="_Toc460229499"/>
       <w:r>
         <w:t>Acteurs et événements</w:t>
       </w:r>
-      <w:bookmarkEnd w:id="17"/>
       <w:bookmarkEnd w:id="18"/>
+      <w:bookmarkEnd w:id="19"/>
     </w:p>
     <w:tbl>
       <w:tblPr>
@@ -13336,13 +13417,13 @@
       <w:pPr>
         <w:pStyle w:val="Titre1"/>
       </w:pPr>
-      <w:bookmarkStart w:id="19" w:name="_Toc450917394"/>
-      <w:bookmarkStart w:id="20" w:name="_Toc460229500"/>
+      <w:bookmarkStart w:id="20" w:name="_Toc450917394"/>
+      <w:bookmarkStart w:id="21" w:name="_Toc460229500"/>
       <w:r>
         <w:t>Description narrative</w:t>
       </w:r>
-      <w:bookmarkEnd w:id="19"/>
       <w:bookmarkEnd w:id="20"/>
+      <w:bookmarkEnd w:id="21"/>
     </w:p>
     <w:tbl>
       <w:tblPr>
@@ -13473,7 +13554,7 @@
                 <w:color w:val="000000"/>
               </w:rPr>
             </w:pPr>
-            <w:commentRangeStart w:id="21"/>
+            <w:commentRangeStart w:id="22"/>
             <w:r>
               <w:rPr>
                 <w:b/>
@@ -13481,12 +13562,12 @@
               </w:rPr>
               <w:t>Numéro</w:t>
             </w:r>
-            <w:commentRangeEnd w:id="21"/>
+            <w:commentRangeEnd w:id="22"/>
             <w:r>
               <w:rPr>
                 <w:rStyle w:val="Marquedecommentaire"/>
               </w:rPr>
-              <w:commentReference w:id="21"/>
+              <w:commentReference w:id="22"/>
             </w:r>
             <w:r>
               <w:rPr>
@@ -15128,8 +15209,8 @@
             <w:r>
               <w:t>Filtre à voir dépendamment du temps, budget, énergie, etc.</w:t>
             </w:r>
-            <w:bookmarkStart w:id="22" w:name="h.gjdgxs"/>
-            <w:bookmarkEnd w:id="22"/>
+            <w:bookmarkStart w:id="23" w:name="h.gjdgxs"/>
+            <w:bookmarkEnd w:id="23"/>
           </w:p>
           <w:p>
             <w:pPr>
@@ -20676,8 +20757,8 @@
           <w:lang w:eastAsia="fr-FR"/>
         </w:rPr>
       </w:pPr>
-      <w:bookmarkStart w:id="23" w:name="h.30j0zll"/>
-      <w:bookmarkEnd w:id="23"/>
+      <w:bookmarkStart w:id="24" w:name="h.30j0zll"/>
+      <w:bookmarkEnd w:id="24"/>
     </w:p>
     <w:p>
       <w:pPr>
@@ -22798,14 +22879,14 @@
       <w:pPr>
         <w:pStyle w:val="Titre1"/>
       </w:pPr>
-      <w:bookmarkStart w:id="24" w:name="_Toc450917395"/>
-      <w:bookmarkStart w:id="25" w:name="_Toc460229501"/>
+      <w:bookmarkStart w:id="25" w:name="_Toc450917395"/>
+      <w:bookmarkStart w:id="26" w:name="_Toc460229501"/>
       <w:r>
         <w:lastRenderedPageBreak/>
         <w:t>Diagramme de contexte</w:t>
       </w:r>
-      <w:bookmarkEnd w:id="24"/>
       <w:bookmarkEnd w:id="25"/>
+      <w:bookmarkEnd w:id="26"/>
     </w:p>
     <w:p>
       <w:r>
@@ -22863,8 +22944,8 @@
       <w:pPr>
         <w:pStyle w:val="Titre1"/>
       </w:pPr>
-      <w:bookmarkStart w:id="26" w:name="_Toc450917396"/>
-      <w:bookmarkStart w:id="27" w:name="_Toc460229502"/>
+      <w:bookmarkStart w:id="27" w:name="_Toc450917396"/>
+      <w:bookmarkStart w:id="28" w:name="_Toc460229502"/>
       <w:r>
         <w:lastRenderedPageBreak/>
         <w:t xml:space="preserve">Diagramme de </w:t>
@@ -22872,8 +22953,8 @@
       <w:r>
         <w:t>package</w:t>
       </w:r>
-      <w:bookmarkEnd w:id="26"/>
       <w:bookmarkEnd w:id="27"/>
+      <w:bookmarkEnd w:id="28"/>
     </w:p>
     <w:p>
       <w:r>
@@ -22931,8 +23012,8 @@
           <w:rStyle w:val="Titre2Car"/>
         </w:rPr>
       </w:pPr>
-      <w:bookmarkStart w:id="28" w:name="_Toc450917397"/>
-      <w:bookmarkStart w:id="29" w:name="_Toc460229503"/>
+      <w:bookmarkStart w:id="29" w:name="_Toc450917397"/>
+      <w:bookmarkStart w:id="30" w:name="_Toc460229503"/>
       <w:r>
         <w:lastRenderedPageBreak/>
         <w:t>Diagramme de cas d’utilisation</w:t>
@@ -22973,8 +23054,8 @@
         </w:rPr>
         <w:t>Gestion de contrat</w:t>
       </w:r>
-      <w:bookmarkEnd w:id="28"/>
       <w:bookmarkEnd w:id="29"/>
+      <w:bookmarkEnd w:id="30"/>
       <w:r>
         <w:tab/>
       </w:r>
@@ -23061,14 +23142,14 @@
         <w:pStyle w:val="Titre2"/>
         <w:ind w:left="10620"/>
       </w:pPr>
-      <w:bookmarkStart w:id="30" w:name="_Toc450917398"/>
-      <w:bookmarkStart w:id="31" w:name="_Toc460229504"/>
+      <w:bookmarkStart w:id="31" w:name="_Toc450917398"/>
+      <w:bookmarkStart w:id="32" w:name="_Toc460229504"/>
       <w:r>
         <w:lastRenderedPageBreak/>
         <w:t>Gestion d’artiste</w:t>
       </w:r>
-      <w:bookmarkEnd w:id="30"/>
       <w:bookmarkEnd w:id="31"/>
+      <w:bookmarkEnd w:id="32"/>
     </w:p>
     <w:p>
       <w:r>
@@ -23125,14 +23206,14 @@
         <w:pStyle w:val="Titre2"/>
         <w:ind w:left="9204"/>
       </w:pPr>
-      <w:bookmarkStart w:id="32" w:name="_Toc450917399"/>
-      <w:bookmarkStart w:id="33" w:name="_Toc460229505"/>
+      <w:bookmarkStart w:id="33" w:name="_Toc450917399"/>
+      <w:bookmarkStart w:id="34" w:name="_Toc460229505"/>
       <w:r>
         <w:lastRenderedPageBreak/>
         <w:t>Gestion des catégories d’artiste</w:t>
       </w:r>
-      <w:bookmarkEnd w:id="32"/>
       <w:bookmarkEnd w:id="33"/>
+      <w:bookmarkEnd w:id="34"/>
     </w:p>
     <w:p>
       <w:r>
@@ -23191,14 +23272,14 @@
         <w:pStyle w:val="Titre2"/>
         <w:ind w:left="10620"/>
       </w:pPr>
-      <w:bookmarkStart w:id="34" w:name="_Toc450917400"/>
-      <w:bookmarkStart w:id="35" w:name="_Toc460229506"/>
+      <w:bookmarkStart w:id="35" w:name="_Toc450917400"/>
+      <w:bookmarkStart w:id="36" w:name="_Toc460229506"/>
       <w:r>
         <w:lastRenderedPageBreak/>
         <w:t>Gestion d’agence</w:t>
       </w:r>
-      <w:bookmarkEnd w:id="34"/>
       <w:bookmarkEnd w:id="35"/>
+      <w:bookmarkEnd w:id="36"/>
     </w:p>
     <w:p>
       <w:r>
@@ -23260,14 +23341,14 @@
         <w:pStyle w:val="Titre2"/>
         <w:ind w:left="9912"/>
       </w:pPr>
-      <w:bookmarkStart w:id="36" w:name="_Toc450917401"/>
-      <w:bookmarkStart w:id="37" w:name="_Toc460229507"/>
+      <w:bookmarkStart w:id="37" w:name="_Toc450917401"/>
+      <w:bookmarkStart w:id="38" w:name="_Toc460229507"/>
       <w:r>
         <w:lastRenderedPageBreak/>
         <w:t>Gestion de personnel</w:t>
       </w:r>
-      <w:bookmarkEnd w:id="36"/>
       <w:bookmarkEnd w:id="37"/>
+      <w:bookmarkEnd w:id="38"/>
     </w:p>
     <w:p>
       <w:r>
@@ -23329,14 +23410,14 @@
         <w:pStyle w:val="Titre2"/>
         <w:ind w:left="9912"/>
       </w:pPr>
-      <w:bookmarkStart w:id="38" w:name="_Toc450917402"/>
-      <w:bookmarkStart w:id="39" w:name="_Toc460229508"/>
+      <w:bookmarkStart w:id="39" w:name="_Toc450917402"/>
+      <w:bookmarkStart w:id="40" w:name="_Toc460229508"/>
       <w:r>
         <w:lastRenderedPageBreak/>
         <w:t>Gestion d’évènement</w:t>
       </w:r>
-      <w:bookmarkEnd w:id="38"/>
       <w:bookmarkEnd w:id="39"/>
+      <w:bookmarkEnd w:id="40"/>
     </w:p>
     <w:p>
       <w:r>
@@ -23400,8 +23481,8 @@
           <w:rStyle w:val="Titre2Car"/>
         </w:rPr>
       </w:pPr>
-      <w:bookmarkStart w:id="40" w:name="_Toc450917403"/>
-      <w:bookmarkStart w:id="41" w:name="_Toc460229509"/>
+      <w:bookmarkStart w:id="41" w:name="_Toc450917403"/>
+      <w:bookmarkStart w:id="42" w:name="_Toc460229509"/>
       <w:r>
         <w:lastRenderedPageBreak/>
         <w:t>Prototype d’IHM</w:t>
@@ -23472,8 +23553,8 @@
         </w:rPr>
         <w:t>s</w:t>
       </w:r>
-      <w:bookmarkEnd w:id="40"/>
       <w:bookmarkEnd w:id="41"/>
+      <w:bookmarkEnd w:id="42"/>
     </w:p>
     <w:p>
       <w:r>
@@ -23529,17 +23610,17 @@
         <w:pStyle w:val="Titre2"/>
         <w:ind w:left="9912" w:firstLine="708"/>
       </w:pPr>
-      <w:bookmarkStart w:id="42" w:name="_Toc450917404"/>
-      <w:bookmarkStart w:id="43" w:name="_Toc460229510"/>
+      <w:bookmarkStart w:id="43" w:name="_Toc450917404"/>
+      <w:bookmarkStart w:id="44" w:name="_Toc460229510"/>
       <w:r>
         <w:lastRenderedPageBreak/>
         <w:t>Détail d’un contrat</w:t>
       </w:r>
-      <w:bookmarkEnd w:id="42"/>
       <w:bookmarkEnd w:id="43"/>
+      <w:bookmarkEnd w:id="44"/>
     </w:p>
     <w:p>
-      <w:del w:id="44" w:author="utilisateur" w:date="2016-08-29T10:16:00Z">
+      <w:del w:id="45" w:author="utilisateur" w:date="2016-08-29T10:16:00Z">
         <w:r>
           <w:rPr>
             <w:noProof/>
@@ -23588,7 +23669,7 @@
           </w:drawing>
         </w:r>
       </w:del>
-      <w:ins w:id="45" w:author="utilisateur" w:date="2016-08-29T10:16:00Z">
+      <w:ins w:id="46" w:author="utilisateur" w:date="2016-08-29T10:16:00Z">
         <w:r>
           <w:rPr>
             <w:noProof/>
@@ -23648,8 +23729,8 @@
       <w:pPr>
         <w:pStyle w:val="Titre3"/>
       </w:pPr>
-      <w:bookmarkStart w:id="46" w:name="_Toc450917405"/>
-      <w:bookmarkStart w:id="47" w:name="_Toc460229511"/>
+      <w:bookmarkStart w:id="47" w:name="_Toc450917405"/>
+      <w:bookmarkStart w:id="48" w:name="_Toc460229511"/>
       <w:r>
         <w:t>Confirmation d’enregistrement</w:t>
       </w:r>
@@ -23664,8 +23745,8 @@
         <w:tab/>
         <w:t>Confirmation de suppression</w:t>
       </w:r>
-      <w:bookmarkEnd w:id="46"/>
       <w:bookmarkEnd w:id="47"/>
+      <w:bookmarkEnd w:id="48"/>
     </w:p>
     <w:p/>
     <w:p>
@@ -23816,8 +23897,8 @@
       <w:pPr>
         <w:pStyle w:val="Titre3"/>
       </w:pPr>
-      <w:bookmarkStart w:id="48" w:name="_Toc450917406"/>
-      <w:bookmarkStart w:id="49" w:name="_Toc460229512"/>
+      <w:bookmarkStart w:id="49" w:name="_Toc450917406"/>
+      <w:bookmarkStart w:id="50" w:name="_Toc460229512"/>
       <w:r>
         <w:t>Erreur de format</w:t>
       </w:r>
@@ -23831,8 +23912,8 @@
         <w:tab/>
         <w:t>Erreur de champ vide</w:t>
       </w:r>
-      <w:bookmarkEnd w:id="48"/>
       <w:bookmarkEnd w:id="49"/>
+      <w:bookmarkEnd w:id="50"/>
     </w:p>
     <w:p>
       <w:pPr>
@@ -23944,14 +24025,14 @@
         <w:pStyle w:val="Titre2"/>
         <w:jc w:val="right"/>
       </w:pPr>
-      <w:bookmarkStart w:id="50" w:name="_Toc450917407"/>
-      <w:bookmarkStart w:id="51" w:name="_Toc460229513"/>
+      <w:bookmarkStart w:id="51" w:name="_Toc450917407"/>
+      <w:bookmarkStart w:id="52" w:name="_Toc460229513"/>
       <w:r>
         <w:lastRenderedPageBreak/>
         <w:t>Détails d’un statut de contrat</w:t>
       </w:r>
-      <w:bookmarkEnd w:id="50"/>
       <w:bookmarkEnd w:id="51"/>
+      <w:bookmarkEnd w:id="52"/>
     </w:p>
     <w:p>
       <w:r>
@@ -24006,8 +24087,8 @@
       <w:pPr>
         <w:pStyle w:val="Titre3"/>
       </w:pPr>
-      <w:bookmarkStart w:id="52" w:name="_Toc450917408"/>
-      <w:bookmarkStart w:id="53" w:name="_Toc460229514"/>
+      <w:bookmarkStart w:id="53" w:name="_Toc450917408"/>
+      <w:bookmarkStart w:id="54" w:name="_Toc460229514"/>
       <w:r>
         <w:t>Confirmation d’enregistrement</w:t>
       </w:r>
@@ -24022,8 +24103,8 @@
         <w:tab/>
         <w:t>Confirmation de suppression</w:t>
       </w:r>
-      <w:bookmarkEnd w:id="52"/>
       <w:bookmarkEnd w:id="53"/>
+      <w:bookmarkEnd w:id="54"/>
     </w:p>
     <w:p>
       <w:r>
@@ -24173,14 +24254,14 @@
       <w:pPr>
         <w:pStyle w:val="Titre3"/>
       </w:pPr>
-      <w:bookmarkStart w:id="54" w:name="_Toc450917409"/>
-      <w:bookmarkStart w:id="55" w:name="_Toc460229515"/>
+      <w:bookmarkStart w:id="55" w:name="_Toc450917409"/>
+      <w:bookmarkStart w:id="56" w:name="_Toc460229515"/>
       <w:r>
         <w:lastRenderedPageBreak/>
         <w:t>Erreur de champ vide</w:t>
       </w:r>
-      <w:bookmarkEnd w:id="54"/>
       <w:bookmarkEnd w:id="55"/>
+      <w:bookmarkEnd w:id="56"/>
     </w:p>
     <w:p>
       <w:r>
@@ -24240,13 +24321,13 @@
         <w:pStyle w:val="Titre2"/>
         <w:ind w:left="8496"/>
       </w:pPr>
-      <w:bookmarkStart w:id="56" w:name="_Toc450917410"/>
-      <w:bookmarkStart w:id="57" w:name="_Toc460229516"/>
+      <w:bookmarkStart w:id="57" w:name="_Toc450917410"/>
+      <w:bookmarkStart w:id="58" w:name="_Toc460229516"/>
       <w:r>
         <w:t>Sommaire des catégories d’artiste</w:t>
       </w:r>
-      <w:bookmarkEnd w:id="56"/>
       <w:bookmarkEnd w:id="57"/>
+      <w:bookmarkEnd w:id="58"/>
     </w:p>
     <w:p>
       <w:r>
@@ -24308,13 +24389,13 @@
         <w:pStyle w:val="Titre2"/>
         <w:ind w:left="8496"/>
       </w:pPr>
-      <w:bookmarkStart w:id="58" w:name="_Toc450917411"/>
-      <w:bookmarkStart w:id="59" w:name="_Toc460229517"/>
+      <w:bookmarkStart w:id="59" w:name="_Toc450917411"/>
+      <w:bookmarkStart w:id="60" w:name="_Toc460229517"/>
       <w:r>
         <w:t>Détails d’une catégorie d’artiste</w:t>
       </w:r>
-      <w:bookmarkEnd w:id="58"/>
       <w:bookmarkEnd w:id="59"/>
+      <w:bookmarkEnd w:id="60"/>
     </w:p>
     <w:p>
       <w:r>
@@ -24369,8 +24450,8 @@
       <w:pPr>
         <w:pStyle w:val="Titre3"/>
       </w:pPr>
-      <w:bookmarkStart w:id="60" w:name="_Toc450917412"/>
-      <w:bookmarkStart w:id="61" w:name="_Toc460229518"/>
+      <w:bookmarkStart w:id="61" w:name="_Toc450917412"/>
+      <w:bookmarkStart w:id="62" w:name="_Toc460229518"/>
       <w:r>
         <w:t>Confirmation d’enregistrement</w:t>
       </w:r>
@@ -24385,8 +24466,8 @@
         <w:tab/>
         <w:t>Confirmation de suppression</w:t>
       </w:r>
-      <w:bookmarkEnd w:id="60"/>
       <w:bookmarkEnd w:id="61"/>
+      <w:bookmarkEnd w:id="62"/>
     </w:p>
     <w:p>
       <w:r>
@@ -24535,14 +24616,14 @@
       <w:pPr>
         <w:pStyle w:val="Titre3"/>
       </w:pPr>
-      <w:bookmarkStart w:id="62" w:name="_Toc450917413"/>
-      <w:bookmarkStart w:id="63" w:name="_Toc460229519"/>
+      <w:bookmarkStart w:id="63" w:name="_Toc450917413"/>
+      <w:bookmarkStart w:id="64" w:name="_Toc460229519"/>
       <w:r>
         <w:lastRenderedPageBreak/>
         <w:t>Erreur de champ vide</w:t>
       </w:r>
-      <w:bookmarkEnd w:id="62"/>
       <w:bookmarkEnd w:id="63"/>
+      <w:bookmarkEnd w:id="64"/>
     </w:p>
     <w:p>
       <w:r>
@@ -24598,14 +24679,14 @@
         <w:pStyle w:val="Titre2"/>
         <w:ind w:left="10620"/>
       </w:pPr>
-      <w:bookmarkStart w:id="64" w:name="_Toc450917414"/>
-      <w:bookmarkStart w:id="65" w:name="_Toc460229520"/>
+      <w:bookmarkStart w:id="65" w:name="_Toc450917414"/>
+      <w:bookmarkStart w:id="66" w:name="_Toc460229520"/>
       <w:r>
         <w:lastRenderedPageBreak/>
         <w:t>Détails d’un artiste</w:t>
       </w:r>
-      <w:bookmarkEnd w:id="64"/>
       <w:bookmarkEnd w:id="65"/>
+      <w:bookmarkEnd w:id="66"/>
     </w:p>
     <w:p>
       <w:r>
@@ -24660,8 +24741,8 @@
       <w:pPr>
         <w:pStyle w:val="Titre3"/>
       </w:pPr>
-      <w:bookmarkStart w:id="66" w:name="_Toc450917415"/>
-      <w:bookmarkStart w:id="67" w:name="_Toc460229521"/>
+      <w:bookmarkStart w:id="67" w:name="_Toc450917415"/>
+      <w:bookmarkStart w:id="68" w:name="_Toc460229521"/>
       <w:r>
         <w:lastRenderedPageBreak/>
         <w:t>Confirmation d’enregistrement</w:t>
@@ -24677,8 +24758,8 @@
         <w:tab/>
         <w:t>Confirmation de suppression</w:t>
       </w:r>
-      <w:bookmarkEnd w:id="66"/>
       <w:bookmarkEnd w:id="67"/>
+      <w:bookmarkEnd w:id="68"/>
     </w:p>
     <w:p>
       <w:r>
@@ -24828,13 +24909,13 @@
       <w:pPr>
         <w:pStyle w:val="Titre3"/>
       </w:pPr>
-      <w:bookmarkStart w:id="68" w:name="_Toc450917416"/>
-      <w:bookmarkStart w:id="69" w:name="_Toc460229522"/>
+      <w:bookmarkStart w:id="69" w:name="_Toc450917416"/>
+      <w:bookmarkStart w:id="70" w:name="_Toc460229522"/>
       <w:r>
         <w:t>Erreur de champ vide</w:t>
       </w:r>
-      <w:bookmarkEnd w:id="68"/>
       <w:bookmarkEnd w:id="69"/>
+      <w:bookmarkEnd w:id="70"/>
     </w:p>
     <w:p>
       <w:r>
@@ -24894,13 +24975,13 @@
         <w:pStyle w:val="Titre2"/>
         <w:ind w:left="9912"/>
       </w:pPr>
-      <w:bookmarkStart w:id="70" w:name="_Toc450917417"/>
-      <w:bookmarkStart w:id="71" w:name="_Toc460229523"/>
+      <w:bookmarkStart w:id="71" w:name="_Toc450917417"/>
+      <w:bookmarkStart w:id="72" w:name="_Toc460229523"/>
       <w:r>
         <w:t>Détails des engagements</w:t>
       </w:r>
-      <w:bookmarkEnd w:id="70"/>
       <w:bookmarkEnd w:id="71"/>
+      <w:bookmarkEnd w:id="72"/>
     </w:p>
     <w:p>
       <w:r>
@@ -24960,8 +25041,8 @@
       <w:pPr>
         <w:pStyle w:val="Titre3"/>
       </w:pPr>
-      <w:bookmarkStart w:id="72" w:name="_Toc450917418"/>
-      <w:bookmarkStart w:id="73" w:name="_Toc460229524"/>
+      <w:bookmarkStart w:id="73" w:name="_Toc450917418"/>
+      <w:bookmarkStart w:id="74" w:name="_Toc460229524"/>
       <w:r>
         <w:lastRenderedPageBreak/>
         <w:t>Confirmation d’enregistrement</w:t>
@@ -24977,8 +25058,8 @@
         <w:tab/>
         <w:t>Confirmation de suppression</w:t>
       </w:r>
-      <w:bookmarkEnd w:id="72"/>
       <w:bookmarkEnd w:id="73"/>
+      <w:bookmarkEnd w:id="74"/>
     </w:p>
     <w:p>
       <w:r>
@@ -25128,8 +25209,8 @@
       <w:pPr>
         <w:pStyle w:val="Titre3"/>
       </w:pPr>
-      <w:bookmarkStart w:id="74" w:name="_Toc450917419"/>
-      <w:bookmarkStart w:id="75" w:name="_Toc460229525"/>
+      <w:bookmarkStart w:id="75" w:name="_Toc450917419"/>
+      <w:bookmarkStart w:id="76" w:name="_Toc460229525"/>
       <w:r>
         <w:t>Erreur de format</w:t>
       </w:r>
@@ -25143,8 +25224,8 @@
         <w:tab/>
         <w:t>Erreur de champ vide</w:t>
       </w:r>
-      <w:bookmarkEnd w:id="74"/>
       <w:bookmarkEnd w:id="75"/>
+      <w:bookmarkEnd w:id="76"/>
     </w:p>
     <w:p>
       <w:r>
@@ -25247,19 +25328,14 @@
         <w:pStyle w:val="Titre2"/>
         <w:ind w:left="9912"/>
       </w:pPr>
-      <w:bookmarkStart w:id="76" w:name="_Toc450917420"/>
-      <w:bookmarkStart w:id="77" w:name="_Toc460229526"/>
+      <w:bookmarkStart w:id="77" w:name="_Toc450917420"/>
+      <w:bookmarkStart w:id="78" w:name="_Toc460229526"/>
       <w:r>
         <w:lastRenderedPageBreak/>
-        <w:t>Détails de</w:t>
+        <w:t>Détails des exigences</w:t>
       </w:r>
-      <w:bookmarkStart w:id="78" w:name="_GoBack"/>
+      <w:bookmarkEnd w:id="77"/>
       <w:bookmarkEnd w:id="78"/>
-      <w:r>
-        <w:t>s exigences</w:t>
-      </w:r>
-      <w:bookmarkEnd w:id="76"/>
-      <w:bookmarkEnd w:id="77"/>
     </w:p>
     <w:p>
       <w:r>
@@ -25268,10 +25344,10 @@
           <w:lang w:eastAsia="fr-CA"/>
         </w:rPr>
         <w:drawing>
-          <wp:inline distT="0" distB="0" distL="0" distR="0" wp14:anchorId="78689CB7" wp14:editId="1393A1C0">
-            <wp:extent cx="7627620" cy="4097655"/>
+          <wp:inline distT="0" distB="0" distL="0" distR="0" wp14:anchorId="5C7E2379" wp14:editId="6E23B09F">
+            <wp:extent cx="6896100" cy="3702027"/>
             <wp:effectExtent l="0" t="0" r="0" b="0"/>
-            <wp:docPr id="18" name="Image 18" descr="https://scontent.fyhu1-1.fna.fbcdn.net/v/t34.0-12/14182273_1282640578435725_688671622_n.jpg?oh=7664cf934ba1c6d7478780ad59fe9e9a&amp;oe=57C9C06D"/>
+            <wp:docPr id="17" name="Image 17"/>
             <wp:cNvGraphicFramePr>
               <a:graphicFrameLocks xmlns:a="http://schemas.openxmlformats.org/drawingml/2006/main" noChangeAspect="1"/>
             </wp:cNvGraphicFramePr>
@@ -25279,10 +25355,8 @@
               <a:graphicData uri="http://schemas.openxmlformats.org/drawingml/2006/picture">
                 <pic:pic xmlns:pic="http://schemas.openxmlformats.org/drawingml/2006/picture">
                   <pic:nvPicPr>
-                    <pic:cNvPr id="0" name="Picture 2" descr="https://scontent.fyhu1-1.fna.fbcdn.net/v/t34.0-12/14182273_1282640578435725_688671622_n.jpg?oh=7664cf934ba1c6d7478780ad59fe9e9a&amp;oe=57C9C06D"/>
-                    <pic:cNvPicPr>
-                      <a:picLocks noChangeAspect="1" noChangeArrowheads="1"/>
-                    </pic:cNvPicPr>
+                    <pic:cNvPr id="0" name="Détail exigence.JPG"/>
+                    <pic:cNvPicPr/>
                   </pic:nvPicPr>
                   <pic:blipFill>
                     <a:blip r:embed="rId37">
@@ -25292,23 +25366,18 @@
                         </a:ext>
                       </a:extLst>
                     </a:blip>
-                    <a:srcRect/>
                     <a:stretch>
                       <a:fillRect/>
                     </a:stretch>
                   </pic:blipFill>
-                  <pic:spPr bwMode="auto">
+                  <pic:spPr>
                     <a:xfrm>
                       <a:off x="0" y="0"/>
-                      <a:ext cx="7627620" cy="4097655"/>
+                      <a:ext cx="6899834" cy="3704031"/>
                     </a:xfrm>
                     <a:prstGeom prst="rect">
                       <a:avLst/>
                     </a:prstGeom>
-                    <a:noFill/>
-                    <a:ln>
-                      <a:noFill/>
-                    </a:ln>
                   </pic:spPr>
                 </pic:pic>
               </a:graphicData>
@@ -25706,7 +25775,7 @@
 
 <file path=word/comments.xml><?xml version="1.0" encoding="utf-8"?>
 <w:comments xmlns:wpc="http://schemas.microsoft.com/office/word/2010/wordprocessingCanvas" xmlns:mc="http://schemas.openxmlformats.org/markup-compatibility/2006" xmlns:o="urn:schemas-microsoft-com:office:office" xmlns:r="http://schemas.openxmlformats.org/officeDocument/2006/relationships" xmlns:m="http://schemas.openxmlformats.org/officeDocument/2006/math" xmlns:v="urn:schemas-microsoft-com:vml" xmlns:wp14="http://schemas.microsoft.com/office/word/2010/wordprocessingDrawing" xmlns:wp="http://schemas.openxmlformats.org/drawingml/2006/wordprocessingDrawing" xmlns:w10="urn:schemas-microsoft-com:office:word" xmlns:w="http://schemas.openxmlformats.org/wordprocessingml/2006/main" xmlns:w14="http://schemas.microsoft.com/office/word/2010/wordml" xmlns:w15="http://schemas.microsoft.com/office/word/2012/wordml" xmlns:wpg="http://schemas.microsoft.com/office/word/2010/wordprocessingGroup" xmlns:wpi="http://schemas.microsoft.com/office/word/2010/wordprocessingInk" xmlns:wne="http://schemas.microsoft.com/office/word/2006/wordml" xmlns:wps="http://schemas.microsoft.com/office/word/2010/wordprocessingShape" mc:Ignorable="w14 w15 wp14">
-  <w:comment w:id="21" w:author="utilisateur" w:date="2016-08-25T00:08:00Z" w:initials="u">
+  <w:comment w:id="22" w:author="utilisateur" w:date="2016-08-25T00:08:00Z" w:initials="u">
     <w:p>
       <w:pPr>
         <w:pStyle w:val="Commentaire"/>
@@ -25847,7 +25916,7 @@
               </w14:shadow>
               <w14:numForm w14:val="oldStyle"/>
             </w:rPr>
-            <w:t>63</w:t>
+            <w:t>21</w:t>
           </w:r>
           <w:r>
             <w:rPr>
@@ -25975,7 +26044,6 @@
           <w:dataBinding w:prefixMappings="xmlns:ns0='http://schemas.openxmlformats.org/package/2006/metadata/core-properties' xmlns:ns1='http://purl.org/dc/elements/1.1/'" w:xpath="/ns0:coreProperties[1]/ns1:title[1]" w:storeItemID="{6C3C8BC8-F283-45AE-878A-BAB7291924A1}"/>
           <w:text/>
         </w:sdtPr>
-        <w:sdtEndPr/>
         <w:sdtContent>
           <w:tc>
             <w:tcPr>
@@ -26030,7 +26098,6 @@
             <w:calendar w:val="gregorian"/>
           </w:date>
         </w:sdtPr>
-        <w:sdtEndPr/>
         <w:sdtContent>
           <w:tc>
             <w:tcPr>
@@ -26118,7 +26185,6 @@
           <w:dataBinding w:prefixMappings="xmlns:ns0='http://schemas.openxmlformats.org/package/2006/metadata/core-properties' xmlns:ns1='http://purl.org/dc/elements/1.1/'" w:xpath="/ns0:coreProperties[1]/ns1:title[1]" w:storeItemID="{6C3C8BC8-F283-45AE-878A-BAB7291924A1}"/>
           <w:text/>
         </w:sdtPr>
-        <w:sdtEndPr/>
         <w:sdtContent>
           <w:tc>
             <w:tcPr>
@@ -26173,7 +26239,6 @@
             <w:calendar w:val="gregorian"/>
           </w:date>
         </w:sdtPr>
-        <w:sdtEndPr/>
         <w:sdtContent>
           <w:tc>
             <w:tcPr>
@@ -26247,7 +26312,7 @@
         <v:path o:extrusionok="f" gradientshapeok="t" o:connecttype="rect"/>
         <o:lock v:ext="edit" aspectratio="t"/>
       </v:shapetype>
-      <v:shape id="_x0000_i1027" type="#_x0000_t75" style="width:9pt;height:9pt" o:bullet="t">
+      <v:shape id="_x0000_i1034" type="#_x0000_t75" style="width:9pt;height:9pt" o:bullet="t">
         <v:imagedata r:id="rId1" o:title="clip_image001"/>
       </v:shape>
     </w:pict>
@@ -30063,11 +30128,10 @@
   </w:font>
   <w:font w:name="Arial Unicode MS">
     <w:panose1 w:val="020B0604020202020204"/>
-    <w:charset w:val="00"/>
-    <w:family w:val="roman"/>
-    <w:notTrueType/>
+    <w:charset w:val="80"/>
+    <w:family w:val="swiss"/>
     <w:pitch w:val="variable"/>
-    <w:sig w:usb0="00000003" w:usb1="00000000" w:usb2="00000000" w:usb3="00000000" w:csb0="00000001" w:csb1="00000000"/>
+    <w:sig w:usb0="F7FFAFFF" w:usb1="E9DFFFFF" w:usb2="0000003F" w:usb3="00000000" w:csb0="003F01FF" w:csb1="00000000"/>
   </w:font>
   <w:font w:name="Calibri Light">
     <w:panose1 w:val="020F0302020204030204"/>
@@ -30103,7 +30167,7 @@
     <w:rsid w:val="007E0AA0"/>
     <w:rsid w:val="008B3BF2"/>
     <w:rsid w:val="00916F4C"/>
-    <w:rsid w:val="00AA194A"/>
+    <w:rsid w:val="00CC4E11"/>
     <w:rsid w:val="00DA6EE1"/>
     <w:rsid w:val="00EE62A5"/>
     <w:rsid w:val="00F379A7"/>
@@ -30921,7 +30985,7 @@
 </file>
 
 <file path=customXml/itemProps2.xml><?xml version="1.0" encoding="utf-8"?>
-<ds:datastoreItem xmlns:ds="http://schemas.openxmlformats.org/officeDocument/2006/customXml" ds:itemID="{B60E0B83-5311-43B6-B72C-3E824E44433C}">
+<ds:datastoreItem xmlns:ds="http://schemas.openxmlformats.org/officeDocument/2006/customXml" ds:itemID="{1ED48870-0B73-45D1-9542-4572B669C52B}">
   <ds:schemaRefs>
     <ds:schemaRef ds:uri="http://schemas.openxmlformats.org/officeDocument/2006/bibliography"/>
   </ds:schemaRefs>

</xml_diff>

<commit_message>
Update finale sur le doc d'analyse du package 1 (il reste a le renommer) (reverted from commit d60e6516c499a4e824c95e40de10af164af6bcda)
</commit_message>
<xml_diff>
--- a/Sprint 1/Package 1/Documentation/Analyse/Analyse globale/AnalyseGlobalePackage_1.docx
+++ b/Sprint 1/Package 1/Documentation/Analyse/Analyse globale/AnalyseGlobalePackage_1.docx
@@ -15131,6 +15131,18 @@
             <w:bookmarkStart w:id="22" w:name="h.gjdgxs"/>
             <w:bookmarkEnd w:id="22"/>
           </w:p>
+          <w:p>
+            <w:pPr>
+              <w:spacing w:before="120"/>
+              <w:ind w:left="380" w:hanging="360"/>
+              <w:rPr>
+                <w:color w:val="000000"/>
+              </w:rPr>
+            </w:pPr>
+            <w:r>
+              <w:t>Réviser la colonne liée à l’engagement. (après les tests vérifier avec le client)</w:t>
+            </w:r>
+          </w:p>
         </w:tc>
       </w:tr>
     </w:tbl>
@@ -17342,12 +17354,20 @@
           <w:p>
             <w:pPr>
               <w:spacing w:before="120"/>
+              <w:ind w:left="380" w:hanging="360"/>
+            </w:pPr>
+            <w:r>
+              <w:t>Réviser la colonne liée à l’engagement. (après les tests vérifier avec le client)</w:t>
+            </w:r>
+          </w:p>
+          <w:p>
+            <w:pPr>
+              <w:spacing w:before="120"/>
+              <w:ind w:left="380" w:hanging="360"/>
               <w:rPr>
                 <w:color w:val="000000"/>
               </w:rPr>
             </w:pPr>
-            <w:bookmarkStart w:id="23" w:name="_GoBack"/>
-            <w:bookmarkEnd w:id="23"/>
             <w:r>
               <w:rPr>
                 <w:i/>
@@ -20656,8 +20676,8 @@
           <w:lang w:eastAsia="fr-FR"/>
         </w:rPr>
       </w:pPr>
-      <w:bookmarkStart w:id="24" w:name="h.30j0zll"/>
-      <w:bookmarkEnd w:id="24"/>
+      <w:bookmarkStart w:id="23" w:name="h.30j0zll"/>
+      <w:bookmarkEnd w:id="23"/>
     </w:p>
     <w:p>
       <w:pPr>
@@ -22778,14 +22798,14 @@
       <w:pPr>
         <w:pStyle w:val="Titre1"/>
       </w:pPr>
-      <w:bookmarkStart w:id="25" w:name="_Toc450917395"/>
-      <w:bookmarkStart w:id="26" w:name="_Toc460229501"/>
+      <w:bookmarkStart w:id="24" w:name="_Toc450917395"/>
+      <w:bookmarkStart w:id="25" w:name="_Toc460229501"/>
       <w:r>
         <w:lastRenderedPageBreak/>
         <w:t>Diagramme de contexte</w:t>
       </w:r>
+      <w:bookmarkEnd w:id="24"/>
       <w:bookmarkEnd w:id="25"/>
-      <w:bookmarkEnd w:id="26"/>
     </w:p>
     <w:p>
       <w:r>
@@ -22843,8 +22863,8 @@
       <w:pPr>
         <w:pStyle w:val="Titre1"/>
       </w:pPr>
-      <w:bookmarkStart w:id="27" w:name="_Toc450917396"/>
-      <w:bookmarkStart w:id="28" w:name="_Toc460229502"/>
+      <w:bookmarkStart w:id="26" w:name="_Toc450917396"/>
+      <w:bookmarkStart w:id="27" w:name="_Toc460229502"/>
       <w:r>
         <w:lastRenderedPageBreak/>
         <w:t xml:space="preserve">Diagramme de </w:t>
@@ -22852,8 +22872,8 @@
       <w:r>
         <w:t>package</w:t>
       </w:r>
+      <w:bookmarkEnd w:id="26"/>
       <w:bookmarkEnd w:id="27"/>
-      <w:bookmarkEnd w:id="28"/>
     </w:p>
     <w:p>
       <w:r>
@@ -22911,8 +22931,8 @@
           <w:rStyle w:val="Titre2Car"/>
         </w:rPr>
       </w:pPr>
-      <w:bookmarkStart w:id="29" w:name="_Toc450917397"/>
-      <w:bookmarkStart w:id="30" w:name="_Toc460229503"/>
+      <w:bookmarkStart w:id="28" w:name="_Toc450917397"/>
+      <w:bookmarkStart w:id="29" w:name="_Toc460229503"/>
       <w:r>
         <w:lastRenderedPageBreak/>
         <w:t>Diagramme de cas d’utilisation</w:t>
@@ -22953,8 +22973,8 @@
         </w:rPr>
         <w:t>Gestion de contrat</w:t>
       </w:r>
+      <w:bookmarkEnd w:id="28"/>
       <w:bookmarkEnd w:id="29"/>
-      <w:bookmarkEnd w:id="30"/>
       <w:r>
         <w:tab/>
       </w:r>
@@ -23041,14 +23061,14 @@
         <w:pStyle w:val="Titre2"/>
         <w:ind w:left="10620"/>
       </w:pPr>
-      <w:bookmarkStart w:id="31" w:name="_Toc450917398"/>
-      <w:bookmarkStart w:id="32" w:name="_Toc460229504"/>
+      <w:bookmarkStart w:id="30" w:name="_Toc450917398"/>
+      <w:bookmarkStart w:id="31" w:name="_Toc460229504"/>
       <w:r>
         <w:lastRenderedPageBreak/>
         <w:t>Gestion d’artiste</w:t>
       </w:r>
+      <w:bookmarkEnd w:id="30"/>
       <w:bookmarkEnd w:id="31"/>
-      <w:bookmarkEnd w:id="32"/>
     </w:p>
     <w:p>
       <w:r>
@@ -23105,14 +23125,14 @@
         <w:pStyle w:val="Titre2"/>
         <w:ind w:left="9204"/>
       </w:pPr>
-      <w:bookmarkStart w:id="33" w:name="_Toc450917399"/>
-      <w:bookmarkStart w:id="34" w:name="_Toc460229505"/>
+      <w:bookmarkStart w:id="32" w:name="_Toc450917399"/>
+      <w:bookmarkStart w:id="33" w:name="_Toc460229505"/>
       <w:r>
         <w:lastRenderedPageBreak/>
         <w:t>Gestion des catégories d’artiste</w:t>
       </w:r>
+      <w:bookmarkEnd w:id="32"/>
       <w:bookmarkEnd w:id="33"/>
-      <w:bookmarkEnd w:id="34"/>
     </w:p>
     <w:p>
       <w:r>
@@ -23171,14 +23191,14 @@
         <w:pStyle w:val="Titre2"/>
         <w:ind w:left="10620"/>
       </w:pPr>
-      <w:bookmarkStart w:id="35" w:name="_Toc450917400"/>
-      <w:bookmarkStart w:id="36" w:name="_Toc460229506"/>
+      <w:bookmarkStart w:id="34" w:name="_Toc450917400"/>
+      <w:bookmarkStart w:id="35" w:name="_Toc460229506"/>
       <w:r>
         <w:lastRenderedPageBreak/>
         <w:t>Gestion d’agence</w:t>
       </w:r>
+      <w:bookmarkEnd w:id="34"/>
       <w:bookmarkEnd w:id="35"/>
-      <w:bookmarkEnd w:id="36"/>
     </w:p>
     <w:p>
       <w:r>
@@ -23240,14 +23260,14 @@
         <w:pStyle w:val="Titre2"/>
         <w:ind w:left="9912"/>
       </w:pPr>
-      <w:bookmarkStart w:id="37" w:name="_Toc450917401"/>
-      <w:bookmarkStart w:id="38" w:name="_Toc460229507"/>
+      <w:bookmarkStart w:id="36" w:name="_Toc450917401"/>
+      <w:bookmarkStart w:id="37" w:name="_Toc460229507"/>
       <w:r>
         <w:lastRenderedPageBreak/>
         <w:t>Gestion de personnel</w:t>
       </w:r>
+      <w:bookmarkEnd w:id="36"/>
       <w:bookmarkEnd w:id="37"/>
-      <w:bookmarkEnd w:id="38"/>
     </w:p>
     <w:p>
       <w:r>
@@ -23309,14 +23329,14 @@
         <w:pStyle w:val="Titre2"/>
         <w:ind w:left="9912"/>
       </w:pPr>
-      <w:bookmarkStart w:id="39" w:name="_Toc450917402"/>
-      <w:bookmarkStart w:id="40" w:name="_Toc460229508"/>
+      <w:bookmarkStart w:id="38" w:name="_Toc450917402"/>
+      <w:bookmarkStart w:id="39" w:name="_Toc460229508"/>
       <w:r>
         <w:lastRenderedPageBreak/>
         <w:t>Gestion d’évènement</w:t>
       </w:r>
+      <w:bookmarkEnd w:id="38"/>
       <w:bookmarkEnd w:id="39"/>
-      <w:bookmarkEnd w:id="40"/>
     </w:p>
     <w:p>
       <w:r>
@@ -23380,8 +23400,8 @@
           <w:rStyle w:val="Titre2Car"/>
         </w:rPr>
       </w:pPr>
-      <w:bookmarkStart w:id="41" w:name="_Toc450917403"/>
-      <w:bookmarkStart w:id="42" w:name="_Toc460229509"/>
+      <w:bookmarkStart w:id="40" w:name="_Toc450917403"/>
+      <w:bookmarkStart w:id="41" w:name="_Toc460229509"/>
       <w:r>
         <w:lastRenderedPageBreak/>
         <w:t>Prototype d’IHM</w:t>
@@ -23452,8 +23472,8 @@
         </w:rPr>
         <w:t>s</w:t>
       </w:r>
+      <w:bookmarkEnd w:id="40"/>
       <w:bookmarkEnd w:id="41"/>
-      <w:bookmarkEnd w:id="42"/>
     </w:p>
     <w:p>
       <w:r>
@@ -23509,17 +23529,17 @@
         <w:pStyle w:val="Titre2"/>
         <w:ind w:left="9912" w:firstLine="708"/>
       </w:pPr>
-      <w:bookmarkStart w:id="43" w:name="_Toc450917404"/>
-      <w:bookmarkStart w:id="44" w:name="_Toc460229510"/>
+      <w:bookmarkStart w:id="42" w:name="_Toc450917404"/>
+      <w:bookmarkStart w:id="43" w:name="_Toc460229510"/>
       <w:r>
         <w:lastRenderedPageBreak/>
         <w:t>Détail d’un contrat</w:t>
       </w:r>
+      <w:bookmarkEnd w:id="42"/>
       <w:bookmarkEnd w:id="43"/>
-      <w:bookmarkEnd w:id="44"/>
     </w:p>
     <w:p>
-      <w:del w:id="45" w:author="utilisateur" w:date="2016-08-29T10:16:00Z">
+      <w:del w:id="44" w:author="utilisateur" w:date="2016-08-29T10:16:00Z">
         <w:r>
           <w:rPr>
             <w:noProof/>
@@ -23568,7 +23588,7 @@
           </w:drawing>
         </w:r>
       </w:del>
-      <w:ins w:id="46" w:author="utilisateur" w:date="2016-08-29T10:16:00Z">
+      <w:ins w:id="45" w:author="utilisateur" w:date="2016-08-29T10:16:00Z">
         <w:r>
           <w:rPr>
             <w:noProof/>
@@ -23628,8 +23648,8 @@
       <w:pPr>
         <w:pStyle w:val="Titre3"/>
       </w:pPr>
-      <w:bookmarkStart w:id="47" w:name="_Toc450917405"/>
-      <w:bookmarkStart w:id="48" w:name="_Toc460229511"/>
+      <w:bookmarkStart w:id="46" w:name="_Toc450917405"/>
+      <w:bookmarkStart w:id="47" w:name="_Toc460229511"/>
       <w:r>
         <w:t>Confirmation d’enregistrement</w:t>
       </w:r>
@@ -23644,8 +23664,8 @@
         <w:tab/>
         <w:t>Confirmation de suppression</w:t>
       </w:r>
+      <w:bookmarkEnd w:id="46"/>
       <w:bookmarkEnd w:id="47"/>
-      <w:bookmarkEnd w:id="48"/>
     </w:p>
     <w:p/>
     <w:p>
@@ -23796,8 +23816,8 @@
       <w:pPr>
         <w:pStyle w:val="Titre3"/>
       </w:pPr>
-      <w:bookmarkStart w:id="49" w:name="_Toc450917406"/>
-      <w:bookmarkStart w:id="50" w:name="_Toc460229512"/>
+      <w:bookmarkStart w:id="48" w:name="_Toc450917406"/>
+      <w:bookmarkStart w:id="49" w:name="_Toc460229512"/>
       <w:r>
         <w:t>Erreur de format</w:t>
       </w:r>
@@ -23811,8 +23831,8 @@
         <w:tab/>
         <w:t>Erreur de champ vide</w:t>
       </w:r>
+      <w:bookmarkEnd w:id="48"/>
       <w:bookmarkEnd w:id="49"/>
-      <w:bookmarkEnd w:id="50"/>
     </w:p>
     <w:p>
       <w:pPr>
@@ -23924,14 +23944,14 @@
         <w:pStyle w:val="Titre2"/>
         <w:jc w:val="right"/>
       </w:pPr>
-      <w:bookmarkStart w:id="51" w:name="_Toc450917407"/>
-      <w:bookmarkStart w:id="52" w:name="_Toc460229513"/>
+      <w:bookmarkStart w:id="50" w:name="_Toc450917407"/>
+      <w:bookmarkStart w:id="51" w:name="_Toc460229513"/>
       <w:r>
         <w:lastRenderedPageBreak/>
         <w:t>Détails d’un statut de contrat</w:t>
       </w:r>
+      <w:bookmarkEnd w:id="50"/>
       <w:bookmarkEnd w:id="51"/>
-      <w:bookmarkEnd w:id="52"/>
     </w:p>
     <w:p>
       <w:r>
@@ -23986,8 +24006,8 @@
       <w:pPr>
         <w:pStyle w:val="Titre3"/>
       </w:pPr>
-      <w:bookmarkStart w:id="53" w:name="_Toc450917408"/>
-      <w:bookmarkStart w:id="54" w:name="_Toc460229514"/>
+      <w:bookmarkStart w:id="52" w:name="_Toc450917408"/>
+      <w:bookmarkStart w:id="53" w:name="_Toc460229514"/>
       <w:r>
         <w:t>Confirmation d’enregistrement</w:t>
       </w:r>
@@ -24002,8 +24022,8 @@
         <w:tab/>
         <w:t>Confirmation de suppression</w:t>
       </w:r>
+      <w:bookmarkEnd w:id="52"/>
       <w:bookmarkEnd w:id="53"/>
-      <w:bookmarkEnd w:id="54"/>
     </w:p>
     <w:p>
       <w:r>
@@ -24153,14 +24173,14 @@
       <w:pPr>
         <w:pStyle w:val="Titre3"/>
       </w:pPr>
-      <w:bookmarkStart w:id="55" w:name="_Toc450917409"/>
-      <w:bookmarkStart w:id="56" w:name="_Toc460229515"/>
+      <w:bookmarkStart w:id="54" w:name="_Toc450917409"/>
+      <w:bookmarkStart w:id="55" w:name="_Toc460229515"/>
       <w:r>
         <w:lastRenderedPageBreak/>
         <w:t>Erreur de champ vide</w:t>
       </w:r>
+      <w:bookmarkEnd w:id="54"/>
       <w:bookmarkEnd w:id="55"/>
-      <w:bookmarkEnd w:id="56"/>
     </w:p>
     <w:p>
       <w:r>
@@ -24220,13 +24240,13 @@
         <w:pStyle w:val="Titre2"/>
         <w:ind w:left="8496"/>
       </w:pPr>
-      <w:bookmarkStart w:id="57" w:name="_Toc450917410"/>
-      <w:bookmarkStart w:id="58" w:name="_Toc460229516"/>
+      <w:bookmarkStart w:id="56" w:name="_Toc450917410"/>
+      <w:bookmarkStart w:id="57" w:name="_Toc460229516"/>
       <w:r>
         <w:t>Sommaire des catégories d’artiste</w:t>
       </w:r>
+      <w:bookmarkEnd w:id="56"/>
       <w:bookmarkEnd w:id="57"/>
-      <w:bookmarkEnd w:id="58"/>
     </w:p>
     <w:p>
       <w:r>
@@ -24288,13 +24308,13 @@
         <w:pStyle w:val="Titre2"/>
         <w:ind w:left="8496"/>
       </w:pPr>
-      <w:bookmarkStart w:id="59" w:name="_Toc450917411"/>
-      <w:bookmarkStart w:id="60" w:name="_Toc460229517"/>
+      <w:bookmarkStart w:id="58" w:name="_Toc450917411"/>
+      <w:bookmarkStart w:id="59" w:name="_Toc460229517"/>
       <w:r>
         <w:t>Détails d’une catégorie d’artiste</w:t>
       </w:r>
+      <w:bookmarkEnd w:id="58"/>
       <w:bookmarkEnd w:id="59"/>
-      <w:bookmarkEnd w:id="60"/>
     </w:p>
     <w:p>
       <w:r>
@@ -24349,8 +24369,8 @@
       <w:pPr>
         <w:pStyle w:val="Titre3"/>
       </w:pPr>
-      <w:bookmarkStart w:id="61" w:name="_Toc450917412"/>
-      <w:bookmarkStart w:id="62" w:name="_Toc460229518"/>
+      <w:bookmarkStart w:id="60" w:name="_Toc450917412"/>
+      <w:bookmarkStart w:id="61" w:name="_Toc460229518"/>
       <w:r>
         <w:t>Confirmation d’enregistrement</w:t>
       </w:r>
@@ -24365,8 +24385,8 @@
         <w:tab/>
         <w:t>Confirmation de suppression</w:t>
       </w:r>
+      <w:bookmarkEnd w:id="60"/>
       <w:bookmarkEnd w:id="61"/>
-      <w:bookmarkEnd w:id="62"/>
     </w:p>
     <w:p>
       <w:r>
@@ -24515,14 +24535,14 @@
       <w:pPr>
         <w:pStyle w:val="Titre3"/>
       </w:pPr>
-      <w:bookmarkStart w:id="63" w:name="_Toc450917413"/>
-      <w:bookmarkStart w:id="64" w:name="_Toc460229519"/>
+      <w:bookmarkStart w:id="62" w:name="_Toc450917413"/>
+      <w:bookmarkStart w:id="63" w:name="_Toc460229519"/>
       <w:r>
         <w:lastRenderedPageBreak/>
         <w:t>Erreur de champ vide</w:t>
       </w:r>
+      <w:bookmarkEnd w:id="62"/>
       <w:bookmarkEnd w:id="63"/>
-      <w:bookmarkEnd w:id="64"/>
     </w:p>
     <w:p>
       <w:r>
@@ -24578,14 +24598,14 @@
         <w:pStyle w:val="Titre2"/>
         <w:ind w:left="10620"/>
       </w:pPr>
-      <w:bookmarkStart w:id="65" w:name="_Toc450917414"/>
-      <w:bookmarkStart w:id="66" w:name="_Toc460229520"/>
+      <w:bookmarkStart w:id="64" w:name="_Toc450917414"/>
+      <w:bookmarkStart w:id="65" w:name="_Toc460229520"/>
       <w:r>
         <w:lastRenderedPageBreak/>
         <w:t>Détails d’un artiste</w:t>
       </w:r>
+      <w:bookmarkEnd w:id="64"/>
       <w:bookmarkEnd w:id="65"/>
-      <w:bookmarkEnd w:id="66"/>
     </w:p>
     <w:p>
       <w:r>
@@ -24640,8 +24660,8 @@
       <w:pPr>
         <w:pStyle w:val="Titre3"/>
       </w:pPr>
-      <w:bookmarkStart w:id="67" w:name="_Toc450917415"/>
-      <w:bookmarkStart w:id="68" w:name="_Toc460229521"/>
+      <w:bookmarkStart w:id="66" w:name="_Toc450917415"/>
+      <w:bookmarkStart w:id="67" w:name="_Toc460229521"/>
       <w:r>
         <w:lastRenderedPageBreak/>
         <w:t>Confirmation d’enregistrement</w:t>
@@ -24657,8 +24677,8 @@
         <w:tab/>
         <w:t>Confirmation de suppression</w:t>
       </w:r>
+      <w:bookmarkEnd w:id="66"/>
       <w:bookmarkEnd w:id="67"/>
-      <w:bookmarkEnd w:id="68"/>
     </w:p>
     <w:p>
       <w:r>
@@ -24808,13 +24828,13 @@
       <w:pPr>
         <w:pStyle w:val="Titre3"/>
       </w:pPr>
-      <w:bookmarkStart w:id="69" w:name="_Toc450917416"/>
-      <w:bookmarkStart w:id="70" w:name="_Toc460229522"/>
+      <w:bookmarkStart w:id="68" w:name="_Toc450917416"/>
+      <w:bookmarkStart w:id="69" w:name="_Toc460229522"/>
       <w:r>
         <w:t>Erreur de champ vide</w:t>
       </w:r>
+      <w:bookmarkEnd w:id="68"/>
       <w:bookmarkEnd w:id="69"/>
-      <w:bookmarkEnd w:id="70"/>
     </w:p>
     <w:p>
       <w:r>
@@ -24874,13 +24894,13 @@
         <w:pStyle w:val="Titre2"/>
         <w:ind w:left="9912"/>
       </w:pPr>
-      <w:bookmarkStart w:id="71" w:name="_Toc450917417"/>
-      <w:bookmarkStart w:id="72" w:name="_Toc460229523"/>
+      <w:bookmarkStart w:id="70" w:name="_Toc450917417"/>
+      <w:bookmarkStart w:id="71" w:name="_Toc460229523"/>
       <w:r>
         <w:t>Détails des engagements</w:t>
       </w:r>
+      <w:bookmarkEnd w:id="70"/>
       <w:bookmarkEnd w:id="71"/>
-      <w:bookmarkEnd w:id="72"/>
     </w:p>
     <w:p>
       <w:r>
@@ -24940,8 +24960,8 @@
       <w:pPr>
         <w:pStyle w:val="Titre3"/>
       </w:pPr>
-      <w:bookmarkStart w:id="73" w:name="_Toc450917418"/>
-      <w:bookmarkStart w:id="74" w:name="_Toc460229524"/>
+      <w:bookmarkStart w:id="72" w:name="_Toc450917418"/>
+      <w:bookmarkStart w:id="73" w:name="_Toc460229524"/>
       <w:r>
         <w:lastRenderedPageBreak/>
         <w:t>Confirmation d’enregistrement</w:t>
@@ -24957,8 +24977,8 @@
         <w:tab/>
         <w:t>Confirmation de suppression</w:t>
       </w:r>
+      <w:bookmarkEnd w:id="72"/>
       <w:bookmarkEnd w:id="73"/>
-      <w:bookmarkEnd w:id="74"/>
     </w:p>
     <w:p>
       <w:r>
@@ -25108,8 +25128,8 @@
       <w:pPr>
         <w:pStyle w:val="Titre3"/>
       </w:pPr>
-      <w:bookmarkStart w:id="75" w:name="_Toc450917419"/>
-      <w:bookmarkStart w:id="76" w:name="_Toc460229525"/>
+      <w:bookmarkStart w:id="74" w:name="_Toc450917419"/>
+      <w:bookmarkStart w:id="75" w:name="_Toc460229525"/>
       <w:r>
         <w:t>Erreur de format</w:t>
       </w:r>
@@ -25123,8 +25143,8 @@
         <w:tab/>
         <w:t>Erreur de champ vide</w:t>
       </w:r>
+      <w:bookmarkEnd w:id="74"/>
       <w:bookmarkEnd w:id="75"/>
-      <w:bookmarkEnd w:id="76"/>
     </w:p>
     <w:p>
       <w:r>
@@ -25227,14 +25247,14 @@
         <w:pStyle w:val="Titre2"/>
         <w:ind w:left="9912"/>
       </w:pPr>
-      <w:bookmarkStart w:id="77" w:name="_Toc450917420"/>
-      <w:bookmarkStart w:id="78" w:name="_Toc460229526"/>
+      <w:bookmarkStart w:id="76" w:name="_Toc450917420"/>
+      <w:bookmarkStart w:id="77" w:name="_Toc460229526"/>
       <w:r>
         <w:lastRenderedPageBreak/>
         <w:t>Détails des exigences</w:t>
       </w:r>
+      <w:bookmarkEnd w:id="76"/>
       <w:bookmarkEnd w:id="77"/>
-      <w:bookmarkEnd w:id="78"/>
     </w:p>
     <w:p>
       <w:r>
@@ -25294,8 +25314,8 @@
       <w:pPr>
         <w:pStyle w:val="Titre3"/>
       </w:pPr>
-      <w:bookmarkStart w:id="79" w:name="_Toc450917421"/>
-      <w:bookmarkStart w:id="80" w:name="_Toc460229527"/>
+      <w:bookmarkStart w:id="78" w:name="_Toc450917421"/>
+      <w:bookmarkStart w:id="79" w:name="_Toc460229527"/>
       <w:r>
         <w:lastRenderedPageBreak/>
         <w:t>Confirmation d’enregistrement</w:t>
@@ -25311,8 +25331,8 @@
         <w:tab/>
         <w:t>Confirmation de suppression</w:t>
       </w:r>
+      <w:bookmarkEnd w:id="78"/>
       <w:bookmarkEnd w:id="79"/>
-      <w:bookmarkEnd w:id="80"/>
     </w:p>
     <w:p>
       <w:r>
@@ -25462,8 +25482,8 @@
       <w:pPr>
         <w:pStyle w:val="Titre3"/>
       </w:pPr>
-      <w:bookmarkStart w:id="81" w:name="_Toc450917422"/>
-      <w:bookmarkStart w:id="82" w:name="_Toc460229528"/>
+      <w:bookmarkStart w:id="80" w:name="_Toc450917422"/>
+      <w:bookmarkStart w:id="81" w:name="_Toc460229528"/>
       <w:r>
         <w:t>Erreur de format</w:t>
       </w:r>
@@ -25477,8 +25497,8 @@
         <w:tab/>
         <w:t>Erreur de champ vide</w:t>
       </w:r>
+      <w:bookmarkEnd w:id="80"/>
       <w:bookmarkEnd w:id="81"/>
-      <w:bookmarkEnd w:id="82"/>
     </w:p>
     <w:p>
       <w:r>
@@ -25585,19 +25605,21 @@
       <w:pPr>
         <w:pStyle w:val="Titre1"/>
       </w:pPr>
-      <w:bookmarkStart w:id="83" w:name="_Toc450917423"/>
-      <w:bookmarkStart w:id="84" w:name="_Toc460229529"/>
+      <w:bookmarkStart w:id="82" w:name="_Toc450917423"/>
+      <w:bookmarkStart w:id="83" w:name="_Toc460229529"/>
       <w:r>
         <w:lastRenderedPageBreak/>
         <w:t>Diagramme de classe</w:t>
       </w:r>
+      <w:bookmarkEnd w:id="82"/>
       <w:bookmarkEnd w:id="83"/>
-      <w:bookmarkEnd w:id="84"/>
     </w:p>
     <w:p>
       <w:pPr>
         <w:ind w:left="-567"/>
       </w:pPr>
+      <w:bookmarkStart w:id="84" w:name="_GoBack"/>
+      <w:bookmarkEnd w:id="84"/>
       <w:r>
         <w:rPr>
           <w:noProof/>
@@ -25815,7 +25837,7 @@
               </w14:shadow>
               <w14:numForm w14:val="oldStyle"/>
             </w:rPr>
-            <w:t>42</w:t>
+            <w:t>64</w:t>
           </w:r>
           <w:r>
             <w:rPr>
@@ -30067,7 +30089,6 @@
     <w:rsid w:val="00490569"/>
     <w:rsid w:val="004C10B6"/>
     <w:rsid w:val="005B6E94"/>
-    <w:rsid w:val="005F3429"/>
     <w:rsid w:val="007C6C98"/>
     <w:rsid w:val="007E0AA0"/>
     <w:rsid w:val="008B3BF2"/>
@@ -30889,7 +30910,7 @@
 </file>
 
 <file path=customXml/itemProps2.xml><?xml version="1.0" encoding="utf-8"?>
-<ds:datastoreItem xmlns:ds="http://schemas.openxmlformats.org/officeDocument/2006/customXml" ds:itemID="{658F563B-8AA5-4457-A8CB-3C9AA280C485}">
+<ds:datastoreItem xmlns:ds="http://schemas.openxmlformats.org/officeDocument/2006/customXml" ds:itemID="{DEB3B02E-3553-46C8-8E9F-12859B60CA0C}">
   <ds:schemaRefs>
     <ds:schemaRef ds:uri="http://schemas.openxmlformats.org/officeDocument/2006/bibliography"/>
   </ds:schemaRefs>

</xml_diff>